<commit_message>
Organização da pasta de documentação
</commit_message>
<xml_diff>
--- a/Documentation/documentacao_SpMedGroup.docx
+++ b/Documentation/documentacao_SpMedGroup.docx
@@ -1,6 +1,6 @@
 
 <file path=word/document.xml><?xml version="1.0" encoding="utf-8"?>
-<w:document xmlns:wpc="http://schemas.microsoft.com/office/word/2010/wordprocessingCanvas" xmlns:cx="http://schemas.microsoft.com/office/drawing/2014/chartex" xmlns:cx1="http://schemas.microsoft.com/office/drawing/2015/9/8/chartex" xmlns:cx2="http://schemas.microsoft.com/office/drawing/2015/10/21/chartex" xmlns:cx3="http://schemas.microsoft.com/office/drawing/2016/5/9/chartex" xmlns:cx4="http://schemas.microsoft.com/office/drawing/2016/5/10/chartex" xmlns:cx5="http://schemas.microsoft.com/office/drawing/2016/5/11/chartex" xmlns:cx6="http://schemas.microsoft.com/office/drawing/2016/5/12/chartex" xmlns:cx7="http://schemas.microsoft.com/office/drawing/2016/5/13/chartex" xmlns:cx8="http://schemas.microsoft.com/office/drawing/2016/5/14/chartex" xmlns:mc="http://schemas.openxmlformats.org/markup-compatibility/2006" xmlns:aink="http://schemas.microsoft.com/office/drawing/2016/ink" xmlns:am3d="http://schemas.microsoft.com/office/drawing/2017/model3d" xmlns:o="urn:schemas-microsoft-com:office:office" xmlns:r="http://schemas.openxmlformats.org/officeDocument/2006/relationships" xmlns:m="http://schemas.openxmlformats.org/officeDocument/2006/math" xmlns:v="urn:schemas-microsoft-com:vml" xmlns:wp14="http://schemas.microsoft.com/office/word/2010/wordprocessingDrawing" xmlns:wp="http://schemas.openxmlformats.org/drawingml/2006/wordprocessingDrawing" xmlns:w10="urn:schemas-microsoft-com:office:word" xmlns:w="http://schemas.openxmlformats.org/wordprocessingml/2006/main" xmlns:w14="http://schemas.microsoft.com/office/word/2010/wordml" xmlns:w15="http://schemas.microsoft.com/office/word/2012/wordml" xmlns:w16cid="http://schemas.microsoft.com/office/word/2016/wordml/cid" xmlns:w16se="http://schemas.microsoft.com/office/word/2015/wordml/symex" xmlns:wpg="http://schemas.microsoft.com/office/word/2010/wordprocessingGroup" xmlns:wpi="http://schemas.microsoft.com/office/word/2010/wordprocessingInk" xmlns:wne="http://schemas.microsoft.com/office/word/2006/wordml" xmlns:wps="http://schemas.microsoft.com/office/word/2010/wordprocessingShape" mc:Ignorable="w14 w15 w16se w16cid wp14">
+<w:document xmlns:wpc="http://schemas.microsoft.com/office/word/2010/wordprocessingCanvas" xmlns:cx="http://schemas.microsoft.com/office/drawing/2014/chartex" xmlns:cx1="http://schemas.microsoft.com/office/drawing/2015/9/8/chartex" xmlns:cx2="http://schemas.microsoft.com/office/drawing/2015/10/21/chartex" xmlns:cx3="http://schemas.microsoft.com/office/drawing/2016/5/9/chartex" xmlns:cx4="http://schemas.microsoft.com/office/drawing/2016/5/10/chartex" xmlns:cx5="http://schemas.microsoft.com/office/drawing/2016/5/11/chartex" xmlns:cx6="http://schemas.microsoft.com/office/drawing/2016/5/12/chartex" xmlns:cx7="http://schemas.microsoft.com/office/drawing/2016/5/13/chartex" xmlns:cx8="http://schemas.microsoft.com/office/drawing/2016/5/14/chartex" xmlns:mc="http://schemas.openxmlformats.org/markup-compatibility/2006" xmlns:aink="http://schemas.microsoft.com/office/drawing/2016/ink" xmlns:am3d="http://schemas.microsoft.com/office/drawing/2017/model3d" xmlns:o="urn:schemas-microsoft-com:office:office" xmlns:r="http://schemas.openxmlformats.org/officeDocument/2006/relationships" xmlns:m="http://schemas.openxmlformats.org/officeDocument/2006/math" xmlns:v="urn:schemas-microsoft-com:vml" xmlns:wp14="http://schemas.microsoft.com/office/word/2010/wordprocessingDrawing" xmlns:wp="http://schemas.openxmlformats.org/drawingml/2006/wordprocessingDrawing" xmlns:w10="urn:schemas-microsoft-com:office:word" xmlns:w="http://schemas.openxmlformats.org/wordprocessingml/2006/main" xmlns:w14="http://schemas.microsoft.com/office/word/2010/wordml" xmlns:w15="http://schemas.microsoft.com/office/word/2012/wordml" xmlns:w16cid="http://schemas.microsoft.com/office/word/2016/wordml/cid" xmlns:w16se="http://schemas.microsoft.com/office/word/2015/wordml/symex" xmlns:wpg="http://schemas.microsoft.com/office/word/2010/wordprocessingGroup" xmlns:wpi="http://schemas.microsoft.com/office/word/2010/wordprocessingInk" xmlns:wne="http://schemas.microsoft.com/office/word/2006/wordml" xmlns:wps="http://schemas.microsoft.com/office/word/2010/wordprocessingShape" xmlns:a="http://schemas.openxmlformats.org/drawingml/2006/main" xmlns:pic="http://schemas.openxmlformats.org/drawingml/2006/picture" xmlns:a14="http://schemas.microsoft.com/office/drawing/2010/main" mc:Ignorable="w14 w15 w16se w16cid wp14">
   <w:body>
     <w:p>
       <w:pPr>
@@ -21,10 +21,10 @@
     <w:p>
       <w:pPr>
         <w:pBdr>
-          <w:top w:val="single" w:sz="8" w:space="0" w:color="FF0000"/>
-          <w:left w:val="single" w:sz="8" w:space="0" w:color="FF0000"/>
-          <w:bottom w:val="single" w:sz="8" w:space="0" w:color="FF0000"/>
-          <w:right w:val="single" w:sz="8" w:space="0" w:color="FF0000"/>
+          <w:top w:val="single" w:color="FF0000" w:sz="8" w:space="0"/>
+          <w:left w:val="single" w:color="FF0000" w:sz="8" w:space="0"/>
+          <w:bottom w:val="single" w:color="FF0000" w:sz="8" w:space="0"/>
+          <w:right w:val="single" w:color="FF0000" w:sz="8" w:space="0"/>
         </w:pBdr>
         <w:shd w:val="clear" w:color="auto" w:fill="FF0000"/>
         <w:tabs>
@@ -48,7 +48,7 @@
       </w:r>
       <w:r>
         <w:rPr>
-          <w:rFonts w:ascii="Arial" w:eastAsia="Arial" w:hAnsi="Arial" w:cs="Arial"/>
+          <w:rFonts w:ascii="Arial" w:hAnsi="Arial" w:eastAsia="Arial" w:cs="Arial"/>
           <w:b/>
           <w:color w:val="FFFFFF"/>
           <w:sz w:val="28"/>
@@ -305,7 +305,7 @@
     <w:sdt>
       <w:sdtPr>
         <w:rPr>
-          <w:rFonts w:ascii="Calibri" w:eastAsia="Calibri" w:hAnsi="Calibri" w:cs="Calibri"/>
+          <w:rFonts w:ascii="Calibri" w:hAnsi="Calibri" w:eastAsia="Calibri" w:cs="Calibri"/>
           <w:color w:val="000000"/>
           <w:sz w:val="22"/>
           <w:szCs w:val="22"/>
@@ -346,7 +346,7 @@
               <w:tab w:val="right" w:leader="dot" w:pos="8502"/>
             </w:tabs>
             <w:rPr>
-              <w:rFonts w:asciiTheme="minorHAnsi" w:eastAsiaTheme="minorEastAsia" w:hAnsiTheme="minorHAnsi" w:cstheme="minorBidi"/>
+              <w:rFonts w:asciiTheme="minorHAnsi" w:hAnsiTheme="minorHAnsi" w:eastAsiaTheme="minorEastAsia" w:cstheme="minorBidi"/>
               <w:noProof/>
               <w:color w:val="auto"/>
             </w:rPr>
@@ -360,7 +360,7 @@
           <w:r>
             <w:fldChar w:fldCharType="separate"/>
           </w:r>
-          <w:hyperlink w:anchor="_Toc80311768" w:history="1">
+          <w:hyperlink w:history="1" w:anchor="_Toc80311768">
             <w:r>
               <w:rPr>
                 <w:rStyle w:val="Hyperlink"/>
@@ -371,7 +371,7 @@
             </w:r>
             <w:r>
               <w:rPr>
-                <w:rFonts w:asciiTheme="minorHAnsi" w:eastAsiaTheme="minorEastAsia" w:hAnsiTheme="minorHAnsi" w:cstheme="minorBidi"/>
+                <w:rFonts w:asciiTheme="minorHAnsi" w:hAnsiTheme="minorHAnsi" w:eastAsiaTheme="minorEastAsia" w:cstheme="minorBidi"/>
                 <w:noProof/>
                 <w:color w:val="auto"/>
               </w:rPr>
@@ -443,12 +443,12 @@
               <w:tab w:val="right" w:leader="dot" w:pos="8502"/>
             </w:tabs>
             <w:rPr>
-              <w:rFonts w:asciiTheme="minorHAnsi" w:eastAsiaTheme="minorEastAsia" w:hAnsiTheme="minorHAnsi" w:cstheme="minorBidi"/>
+              <w:rFonts w:asciiTheme="minorHAnsi" w:hAnsiTheme="minorHAnsi" w:eastAsiaTheme="minorEastAsia" w:cstheme="minorBidi"/>
               <w:noProof/>
               <w:color w:val="auto"/>
             </w:rPr>
           </w:pPr>
-          <w:hyperlink w:anchor="_Toc80311769" w:history="1">
+          <w:hyperlink w:history="1" w:anchor="_Toc80311769">
             <w:r>
               <w:rPr>
                 <w:rStyle w:val="Hyperlink"/>
@@ -458,7 +458,7 @@
             </w:r>
             <w:r>
               <w:rPr>
-                <w:rFonts w:asciiTheme="minorHAnsi" w:eastAsiaTheme="minorEastAsia" w:hAnsiTheme="minorHAnsi" w:cstheme="minorBidi"/>
+                <w:rFonts w:asciiTheme="minorHAnsi" w:hAnsiTheme="minorHAnsi" w:eastAsiaTheme="minorEastAsia" w:cstheme="minorBidi"/>
                 <w:noProof/>
                 <w:color w:val="auto"/>
               </w:rPr>
@@ -529,12 +529,12 @@
               <w:tab w:val="right" w:leader="dot" w:pos="8502"/>
             </w:tabs>
             <w:rPr>
-              <w:rFonts w:asciiTheme="minorHAnsi" w:eastAsiaTheme="minorEastAsia" w:hAnsiTheme="minorHAnsi" w:cstheme="minorBidi"/>
+              <w:rFonts w:asciiTheme="minorHAnsi" w:hAnsiTheme="minorHAnsi" w:eastAsiaTheme="minorEastAsia" w:cstheme="minorBidi"/>
               <w:noProof/>
               <w:color w:val="auto"/>
             </w:rPr>
           </w:pPr>
-          <w:hyperlink w:anchor="_Toc80311770" w:history="1">
+          <w:hyperlink w:history="1" w:anchor="_Toc80311770">
             <w:r>
               <w:rPr>
                 <w:rStyle w:val="Hyperlink"/>
@@ -544,7 +544,7 @@
             </w:r>
             <w:r>
               <w:rPr>
-                <w:rFonts w:asciiTheme="minorHAnsi" w:eastAsiaTheme="minorEastAsia" w:hAnsiTheme="minorHAnsi" w:cstheme="minorBidi"/>
+                <w:rFonts w:asciiTheme="minorHAnsi" w:hAnsiTheme="minorHAnsi" w:eastAsiaTheme="minorEastAsia" w:cstheme="minorBidi"/>
                 <w:noProof/>
                 <w:color w:val="auto"/>
               </w:rPr>
@@ -615,12 +615,12 @@
               <w:tab w:val="right" w:leader="dot" w:pos="8502"/>
             </w:tabs>
             <w:rPr>
-              <w:rFonts w:asciiTheme="minorHAnsi" w:eastAsiaTheme="minorEastAsia" w:hAnsiTheme="minorHAnsi" w:cstheme="minorBidi"/>
+              <w:rFonts w:asciiTheme="minorHAnsi" w:hAnsiTheme="minorHAnsi" w:eastAsiaTheme="minorEastAsia" w:cstheme="minorBidi"/>
               <w:noProof/>
               <w:color w:val="auto"/>
             </w:rPr>
           </w:pPr>
-          <w:hyperlink w:anchor="_Toc80311771" w:history="1">
+          <w:hyperlink w:history="1" w:anchor="_Toc80311771">
             <w:r>
               <w:rPr>
                 <w:rStyle w:val="Hyperlink"/>
@@ -630,7 +630,7 @@
             </w:r>
             <w:r>
               <w:rPr>
-                <w:rFonts w:asciiTheme="minorHAnsi" w:eastAsiaTheme="minorEastAsia" w:hAnsiTheme="minorHAnsi" w:cstheme="minorBidi"/>
+                <w:rFonts w:asciiTheme="minorHAnsi" w:hAnsiTheme="minorHAnsi" w:eastAsiaTheme="minorEastAsia" w:cstheme="minorBidi"/>
                 <w:noProof/>
                 <w:color w:val="auto"/>
               </w:rPr>
@@ -697,12 +697,12 @@
           <w:pPr>
             <w:pStyle w:val="Sumrio2"/>
             <w:rPr>
-              <w:rFonts w:asciiTheme="minorHAnsi" w:eastAsiaTheme="minorEastAsia" w:hAnsiTheme="minorHAnsi" w:cstheme="minorBidi"/>
+              <w:rFonts w:asciiTheme="minorHAnsi" w:hAnsiTheme="minorHAnsi" w:eastAsiaTheme="minorEastAsia" w:cstheme="minorBidi"/>
               <w:noProof/>
               <w:color w:val="auto"/>
             </w:rPr>
           </w:pPr>
-          <w:hyperlink w:anchor="_Toc80311772" w:history="1">
+          <w:hyperlink w:history="1" w:anchor="_Toc80311772">
             <w:r>
               <w:rPr>
                 <w:rStyle w:val="Hyperlink"/>
@@ -764,12 +764,12 @@
           <w:pPr>
             <w:pStyle w:val="Sumrio2"/>
             <w:rPr>
-              <w:rFonts w:asciiTheme="minorHAnsi" w:eastAsiaTheme="minorEastAsia" w:hAnsiTheme="minorHAnsi" w:cstheme="minorBidi"/>
+              <w:rFonts w:asciiTheme="minorHAnsi" w:hAnsiTheme="minorHAnsi" w:eastAsiaTheme="minorEastAsia" w:cstheme="minorBidi"/>
               <w:noProof/>
               <w:color w:val="auto"/>
             </w:rPr>
           </w:pPr>
-          <w:hyperlink w:anchor="_Toc80311773" w:history="1">
+          <w:hyperlink w:history="1" w:anchor="_Toc80311773">
             <w:r>
               <w:rPr>
                 <w:rStyle w:val="Hyperlink"/>
@@ -831,12 +831,12 @@
           <w:pPr>
             <w:pStyle w:val="Sumrio2"/>
             <w:rPr>
-              <w:rFonts w:asciiTheme="minorHAnsi" w:eastAsiaTheme="minorEastAsia" w:hAnsiTheme="minorHAnsi" w:cstheme="minorBidi"/>
+              <w:rFonts w:asciiTheme="minorHAnsi" w:hAnsiTheme="minorHAnsi" w:eastAsiaTheme="minorEastAsia" w:cstheme="minorBidi"/>
               <w:noProof/>
               <w:color w:val="auto"/>
             </w:rPr>
           </w:pPr>
-          <w:hyperlink w:anchor="_Toc80311774" w:history="1">
+          <w:hyperlink w:history="1" w:anchor="_Toc80311774">
             <w:r>
               <w:rPr>
                 <w:rStyle w:val="Hyperlink"/>
@@ -898,12 +898,12 @@
           <w:pPr>
             <w:pStyle w:val="Sumrio2"/>
             <w:rPr>
-              <w:rFonts w:asciiTheme="minorHAnsi" w:eastAsiaTheme="minorEastAsia" w:hAnsiTheme="minorHAnsi" w:cstheme="minorBidi"/>
+              <w:rFonts w:asciiTheme="minorHAnsi" w:hAnsiTheme="minorHAnsi" w:eastAsiaTheme="minorEastAsia" w:cstheme="minorBidi"/>
               <w:noProof/>
               <w:color w:val="auto"/>
             </w:rPr>
           </w:pPr>
-          <w:hyperlink w:anchor="_Toc80311775" w:history="1">
+          <w:hyperlink w:history="1" w:anchor="_Toc80311775">
             <w:r>
               <w:rPr>
                 <w:rStyle w:val="Hyperlink"/>
@@ -971,7 +971,7 @@
               <w:noProof/>
             </w:rPr>
           </w:pPr>
-          <w:hyperlink w:anchor="_Toc80311776" w:history="1">
+          <w:hyperlink w:history="1" w:anchor="_Toc80311776">
             <w:r>
               <w:rPr>
                 <w:rStyle w:val="Hyperlink"/>
@@ -1034,11 +1034,11 @@
             <w:pStyle w:val="NormalWeb"/>
             <w:spacing w:before="0" w:beforeAutospacing="0" w:afterAutospacing="0"/>
           </w:pPr>
-          <w:hyperlink r:id="rId8" w:anchor="heading=h.4d34og8" w:history="1">
+          <w:hyperlink w:history="1" w:anchor="heading=h.4d34og8" r:id="rId8">
             <w:r>
               <w:rPr>
                 <w:rStyle w:val="Hyperlink"/>
-                <w:rFonts w:ascii="Calibri" w:eastAsiaTheme="majorEastAsia" w:hAnsi="Calibri" w:cs="Calibri"/>
+                <w:rFonts w:ascii="Calibri" w:hAnsi="Calibri" w:cs="Calibri" w:eastAsiaTheme="majorEastAsia"/>
                 <w:color w:val="000000"/>
                 <w:sz w:val="22"/>
                 <w:szCs w:val="22"/>
@@ -1048,7 +1048,7 @@
             <w:r>
               <w:rPr>
                 <w:rStyle w:val="Hyperlink"/>
-                <w:rFonts w:ascii="Calibri" w:eastAsiaTheme="majorEastAsia" w:hAnsi="Calibri" w:cs="Calibri"/>
+                <w:rFonts w:ascii="Calibri" w:hAnsi="Calibri" w:cs="Calibri" w:eastAsiaTheme="majorEastAsia"/>
                 <w:color w:val="000000"/>
                 <w:sz w:val="22"/>
                 <w:szCs w:val="22"/>
@@ -1068,7 +1068,7 @@
             <w:r>
               <w:rPr>
                 <w:rStyle w:val="Hyperlink"/>
-                <w:rFonts w:ascii="Calibri" w:eastAsiaTheme="majorEastAsia" w:hAnsi="Calibri" w:cs="Calibri"/>
+                <w:rFonts w:ascii="Calibri" w:hAnsi="Calibri" w:cs="Calibri" w:eastAsiaTheme="majorEastAsia"/>
                 <w:color w:val="000000"/>
                 <w:sz w:val="22"/>
                 <w:szCs w:val="22"/>
@@ -1089,7 +1089,7 @@
           <w:r>
             <w:rPr>
               <w:rStyle w:val="Hyperlink"/>
-              <w:rFonts w:ascii="Calibri" w:eastAsiaTheme="majorEastAsia" w:hAnsi="Calibri" w:cs="Calibri"/>
+              <w:rFonts w:ascii="Calibri" w:hAnsi="Calibri" w:cs="Calibri" w:eastAsiaTheme="majorEastAsia"/>
               <w:color w:val="000000"/>
               <w:sz w:val="22"/>
               <w:szCs w:val="22"/>
@@ -1103,11 +1103,11 @@
             <w:spacing w:before="0" w:beforeAutospacing="0" w:afterAutospacing="0"/>
             <w:ind w:left="709"/>
           </w:pPr>
-          <w:hyperlink r:id="rId9" w:anchor="heading=h.2s8eyo1" w:history="1">
+          <w:hyperlink w:history="1" w:anchor="heading=h.2s8eyo1" r:id="rId9">
             <w:r>
               <w:rPr>
                 <w:rStyle w:val="Hyperlink"/>
-                <w:rFonts w:ascii="Calibri" w:eastAsiaTheme="majorEastAsia" w:hAnsi="Calibri" w:cs="Calibri"/>
+                <w:rFonts w:ascii="Calibri" w:hAnsi="Calibri" w:cs="Calibri" w:eastAsiaTheme="majorEastAsia"/>
                 <w:color w:val="000000"/>
                 <w:sz w:val="22"/>
                 <w:szCs w:val="22"/>
@@ -1128,7 +1128,7 @@
           <w:r>
             <w:rPr>
               <w:rStyle w:val="Hyperlink"/>
-              <w:rFonts w:ascii="Calibri" w:eastAsiaTheme="majorEastAsia" w:hAnsi="Calibri" w:cs="Calibri"/>
+              <w:rFonts w:ascii="Calibri" w:hAnsi="Calibri" w:cs="Calibri" w:eastAsiaTheme="majorEastAsia"/>
               <w:color w:val="000000"/>
               <w:sz w:val="22"/>
               <w:szCs w:val="22"/>
@@ -1142,11 +1142,11 @@
             <w:spacing w:before="0" w:beforeAutospacing="0" w:afterAutospacing="0"/>
             <w:ind w:left="709"/>
           </w:pPr>
-          <w:hyperlink r:id="rId10" w:anchor="heading=h.17dp8vu" w:history="1">
+          <w:hyperlink w:history="1" w:anchor="heading=h.17dp8vu" r:id="rId10">
             <w:r>
               <w:rPr>
                 <w:rStyle w:val="Hyperlink"/>
-                <w:rFonts w:ascii="Calibri" w:eastAsiaTheme="majorEastAsia" w:hAnsi="Calibri" w:cs="Calibri"/>
+                <w:rFonts w:ascii="Calibri" w:hAnsi="Calibri" w:cs="Calibri" w:eastAsiaTheme="majorEastAsia"/>
                 <w:color w:val="000000"/>
                 <w:sz w:val="22"/>
                 <w:szCs w:val="22"/>
@@ -1166,7 +1166,7 @@
             <w:r>
               <w:rPr>
                 <w:rStyle w:val="Hyperlink"/>
-                <w:rFonts w:ascii="Calibri" w:eastAsiaTheme="majorEastAsia" w:hAnsi="Calibri" w:cs="Calibri"/>
+                <w:rFonts w:ascii="Calibri" w:hAnsi="Calibri" w:cs="Calibri" w:eastAsiaTheme="majorEastAsia"/>
                 <w:color w:val="000000"/>
                 <w:sz w:val="22"/>
                 <w:szCs w:val="22"/>
@@ -1181,11 +1181,11 @@
             <w:spacing w:before="0" w:beforeAutospacing="0" w:afterAutospacing="0"/>
             <w:ind w:left="440"/>
           </w:pPr>
-          <w:hyperlink r:id="rId11" w:anchor="heading=h.3rdcrjn" w:history="1">
+          <w:hyperlink w:history="1" w:anchor="heading=h.3rdcrjn" r:id="rId11">
             <w:r>
               <w:rPr>
                 <w:rStyle w:val="Hyperlink"/>
-                <w:rFonts w:ascii="Calibri" w:eastAsiaTheme="majorEastAsia" w:hAnsi="Calibri" w:cs="Calibri"/>
+                <w:rFonts w:ascii="Calibri" w:hAnsi="Calibri" w:cs="Calibri" w:eastAsiaTheme="majorEastAsia"/>
                 <w:color w:val="000000"/>
                 <w:sz w:val="22"/>
                 <w:szCs w:val="22"/>
@@ -1205,7 +1205,7 @@
             <w:r>
               <w:rPr>
                 <w:rStyle w:val="Hyperlink"/>
-                <w:rFonts w:ascii="Calibri" w:eastAsiaTheme="majorEastAsia" w:hAnsi="Calibri" w:cs="Calibri"/>
+                <w:rFonts w:ascii="Calibri" w:hAnsi="Calibri" w:cs="Calibri" w:eastAsiaTheme="majorEastAsia"/>
                 <w:color w:val="000000"/>
                 <w:sz w:val="22"/>
                 <w:szCs w:val="22"/>
@@ -1220,11 +1220,11 @@
             <w:spacing w:before="0" w:beforeAutospacing="0" w:afterAutospacing="0"/>
             <w:ind w:left="440"/>
           </w:pPr>
-          <w:hyperlink r:id="rId12" w:anchor="heading=h.26in1rg" w:history="1">
+          <w:hyperlink w:history="1" w:anchor="heading=h.26in1rg" r:id="rId12">
             <w:r>
               <w:rPr>
                 <w:rStyle w:val="Hyperlink"/>
-                <w:rFonts w:ascii="Calibri" w:eastAsiaTheme="majorEastAsia" w:hAnsi="Calibri" w:cs="Calibri"/>
+                <w:rFonts w:ascii="Calibri" w:hAnsi="Calibri" w:cs="Calibri" w:eastAsiaTheme="majorEastAsia"/>
                 <w:color w:val="000000"/>
                 <w:sz w:val="22"/>
                 <w:szCs w:val="22"/>
@@ -1244,7 +1244,7 @@
             <w:r>
               <w:rPr>
                 <w:rStyle w:val="Hyperlink"/>
-                <w:rFonts w:ascii="Calibri" w:eastAsiaTheme="majorEastAsia" w:hAnsi="Calibri" w:cs="Calibri"/>
+                <w:rFonts w:ascii="Calibri" w:hAnsi="Calibri" w:cs="Calibri" w:eastAsiaTheme="majorEastAsia"/>
                 <w:color w:val="000000"/>
                 <w:sz w:val="22"/>
                 <w:szCs w:val="22"/>
@@ -1259,11 +1259,11 @@
             <w:spacing w:before="0" w:beforeAutospacing="0" w:afterAutospacing="0"/>
             <w:ind w:left="709"/>
           </w:pPr>
-          <w:hyperlink r:id="rId13" w:anchor="heading=h.lnxbz9" w:history="1">
+          <w:hyperlink w:history="1" w:anchor="heading=h.lnxbz9" r:id="rId13">
             <w:r>
               <w:rPr>
                 <w:rStyle w:val="Hyperlink"/>
-                <w:rFonts w:ascii="Calibri" w:eastAsiaTheme="majorEastAsia" w:hAnsi="Calibri" w:cs="Calibri"/>
+                <w:rFonts w:ascii="Calibri" w:hAnsi="Calibri" w:cs="Calibri" w:eastAsiaTheme="majorEastAsia"/>
                 <w:color w:val="000000"/>
                 <w:sz w:val="22"/>
                 <w:szCs w:val="22"/>
@@ -1279,13 +1279,22 @@
                 <w:szCs w:val="22"/>
               </w:rPr>
               <w:tab/>
+            </w:r>
+            <w:r>
+              <w:rPr>
+                <w:rStyle w:val="apple-tab-span"/>
+                <w:rFonts w:ascii="Calibri" w:hAnsi="Calibri" w:cs="Calibri"/>
+                <w:color w:val="000000"/>
+                <w:sz w:val="22"/>
+                <w:szCs w:val="22"/>
+              </w:rPr>
               <w:t>:............................................................................................................</w:t>
             </w:r>
           </w:hyperlink>
           <w:r>
             <w:rPr>
               <w:rStyle w:val="Hyperlink"/>
-              <w:rFonts w:ascii="Calibri" w:eastAsiaTheme="majorEastAsia" w:hAnsi="Calibri" w:cs="Calibri"/>
+              <w:rFonts w:ascii="Calibri" w:hAnsi="Calibri" w:cs="Calibri" w:eastAsiaTheme="majorEastAsia"/>
               <w:color w:val="000000"/>
               <w:sz w:val="22"/>
               <w:szCs w:val="22"/>
@@ -1299,11 +1308,11 @@
             <w:spacing w:before="0" w:beforeAutospacing="0" w:afterAutospacing="0"/>
             <w:ind w:left="440"/>
           </w:pPr>
-          <w:hyperlink r:id="rId14" w:anchor="heading=h.35nkun2" w:history="1">
+          <w:hyperlink w:history="1" w:anchor="heading=h.35nkun2" r:id="rId14">
             <w:r>
               <w:rPr>
                 <w:rStyle w:val="Hyperlink"/>
-                <w:rFonts w:ascii="Calibri" w:eastAsiaTheme="majorEastAsia" w:hAnsi="Calibri" w:cs="Calibri"/>
+                <w:rFonts w:ascii="Calibri" w:hAnsi="Calibri" w:cs="Calibri" w:eastAsiaTheme="majorEastAsia"/>
                 <w:color w:val="000000"/>
                 <w:sz w:val="22"/>
                 <w:szCs w:val="22"/>
@@ -1324,7 +1333,7 @@
           <w:r>
             <w:rPr>
               <w:rStyle w:val="Hyperlink"/>
-              <w:rFonts w:ascii="Calibri" w:eastAsiaTheme="majorEastAsia" w:hAnsi="Calibri" w:cs="Calibri"/>
+              <w:rFonts w:ascii="Calibri" w:hAnsi="Calibri" w:cs="Calibri" w:eastAsiaTheme="majorEastAsia"/>
               <w:color w:val="000000"/>
               <w:sz w:val="22"/>
               <w:szCs w:val="22"/>
@@ -1336,7 +1345,7 @@
           <w:r>
             <w:t xml:space="preserve">         </w:t>
           </w:r>
-          <w:hyperlink r:id="rId15" w:anchor="heading=h.1ksv4uv" w:history="1">
+          <w:hyperlink w:history="1" w:anchor="heading=h.1ksv4uv" r:id="rId15">
             <w:r>
               <w:rPr>
                 <w:rStyle w:val="Hyperlink"/>
@@ -1386,6 +1395,8 @@
         <w:p>
           <w:r>
             <w:tab/>
+          </w:r>
+          <w:r>
             <w:t>Layout..........................................................................................................................</w:t>
           </w:r>
           <w:r>
@@ -1415,6 +1426,8 @@
         <w:p>
           <w:r>
             <w:tab/>
+          </w:r>
+          <w:r>
             <w:t>Tecnologias.................................................................................................................</w:t>
           </w:r>
           <w:r>
@@ -1430,17 +1443,74 @@
         <w:p>
           <w:r>
             <w:tab/>
+          </w:r>
+          <w:r>
+            <w:rPr/>
             <w:t>Layout.............................................................................................................................</w:t>
           </w:r>
           <w:r>
+            <w:rPr/>
             <w:t>20</w:t>
+          </w:r>
+        </w:p>
+        <w:p>
+          <w:pPr>
+            <w:rPr>
+              <w:b w:val="0"/>
+              <w:bCs w:val="0"/>
+              <w:sz w:val="22"/>
+              <w:szCs w:val="22"/>
+            </w:rPr>
+          </w:pPr>
+          <w:r>
+            <w:rPr>
+              <w:b w:val="0"/>
+              <w:bCs w:val="0"/>
+              <w:sz w:val="22"/>
+              <w:szCs w:val="22"/>
+            </w:rPr>
+            <w:t>8.</w:t>
           </w:r>
           <w:r>
             <w:rPr>
-              <w:b/>
-              <w:bCs/>
+              <w:b w:val="0"/>
+              <w:bCs w:val="0"/>
+              <w:sz w:val="22"/>
+              <w:szCs w:val="22"/>
             </w:rPr>
             <w:t xml:space="preserve"> </w:t>
+          </w:r>
+          <w:r>
+            <w:tab/>
+          </w:r>
+          <w:r>
+            <w:rPr>
+              <w:b w:val="0"/>
+              <w:bCs w:val="0"/>
+              <w:sz w:val="22"/>
+              <w:szCs w:val="22"/>
+            </w:rPr>
+            <w:t xml:space="preserve">Banco </w:t>
+          </w:r>
+          <w:proofErr w:type="spellStart"/>
+          <w:r>
+            <w:rPr>
+              <w:b w:val="0"/>
+              <w:bCs w:val="0"/>
+              <w:sz w:val="22"/>
+              <w:szCs w:val="22"/>
+            </w:rPr>
+            <w:t xml:space="preserve">NoSql</w:t>
+          </w:r>
+          <w:proofErr w:type="spellEnd"/>
+          <w:r>
+            <w:rPr>
+              <w:b w:val="0"/>
+              <w:bCs w:val="0"/>
+              <w:sz w:val="22"/>
+              <w:szCs w:val="22"/>
+            </w:rPr>
+            <w:t xml:space="preserve">....................................................................................................................22</w:t>
           </w:r>
         </w:p>
       </w:sdtContent>
@@ -1480,7 +1550,7 @@
           <w:sz w:val="24"/>
         </w:rPr>
       </w:pPr>
-      <w:bookmarkStart w:id="0" w:name="_GoBack"/>
+      <w:bookmarkStart w:name="_GoBack" w:id="0"/>
       <w:bookmarkEnd w:id="0"/>
     </w:p>
     <w:p>
@@ -1517,12 +1587,11 @@
           <w:lang w:val="en-US"/>
         </w:rPr>
       </w:pPr>
-      <w:bookmarkStart w:id="1" w:name="_Toc80311768"/>
+      <w:bookmarkStart w:name="_Toc80311768" w:id="1"/>
       <w:r>
         <w:rPr>
           <w:lang w:val="en-US"/>
         </w:rPr>
-        <w:lastRenderedPageBreak/>
         <w:t>Resumo</w:t>
       </w:r>
       <w:bookmarkEnd w:id="1"/>
@@ -1572,9 +1641,11 @@
     <w:p>
       <w:pPr>
         <w:pStyle w:val="Ttulo1"/>
-      </w:pPr>
-      <w:bookmarkStart w:id="2" w:name="_Toc80311769"/>
-      <w:r>
+        <w:rPr/>
+      </w:pPr>
+      <w:bookmarkStart w:name="_Toc80311769" w:id="2"/>
+      <w:r>
+        <w:rPr/>
         <w:t>Descrição do projeto</w:t>
       </w:r>
       <w:bookmarkEnd w:id="2"/>
@@ -1639,9 +1710,11 @@
     <w:p>
       <w:pPr>
         <w:pStyle w:val="Ttulo1"/>
-      </w:pPr>
-      <w:bookmarkStart w:id="3" w:name="_Toc80311770"/>
-      <w:r>
+        <w:rPr/>
+      </w:pPr>
+      <w:bookmarkStart w:name="_Toc80311770" w:id="3"/>
+      <w:r>
+        <w:rPr/>
         <w:t>Banco de dados relacional</w:t>
       </w:r>
       <w:bookmarkEnd w:id="3"/>
@@ -1695,9 +1768,11 @@
     <w:p>
       <w:pPr>
         <w:pStyle w:val="Ttulo1"/>
-      </w:pPr>
-      <w:bookmarkStart w:id="4" w:name="_Toc80311771"/>
-      <w:r>
+        <w:rPr/>
+      </w:pPr>
+      <w:bookmarkStart w:name="_Toc80311771" w:id="4"/>
+      <w:r>
+        <w:rPr/>
         <w:t>Modelagem de dados</w:t>
       </w:r>
       <w:bookmarkEnd w:id="4"/>
@@ -1711,7 +1786,7 @@
       <w:pPr>
         <w:pStyle w:val="Ttulo2"/>
       </w:pPr>
-      <w:bookmarkStart w:id="5" w:name="_Toc80311772"/>
+      <w:bookmarkStart w:name="_Toc80311772" w:id="5"/>
       <w:r>
         <w:t xml:space="preserve">Modelo </w:t>
       </w:r>
@@ -1805,7 +1880,7 @@
       <w:pPr>
         <w:pStyle w:val="Ttulo2"/>
       </w:pPr>
-      <w:bookmarkStart w:id="6" w:name="_Toc80311773"/>
+      <w:bookmarkStart w:name="_Toc80311773" w:id="6"/>
       <w:r>
         <w:t>Modelo Lógico</w:t>
       </w:r>
@@ -1906,7 +1981,7 @@
       <w:pPr>
         <w:pStyle w:val="Ttulo2"/>
       </w:pPr>
-      <w:bookmarkStart w:id="7" w:name="_Toc80311774"/>
+      <w:bookmarkStart w:name="_Toc80311774" w:id="7"/>
       <w:r>
         <w:lastRenderedPageBreak/>
         <w:t>Modelo Físico</w:t>
@@ -2004,7 +2079,7 @@
       <w:pPr>
         <w:pStyle w:val="Ttulo2"/>
       </w:pPr>
-      <w:bookmarkStart w:id="8" w:name="_Toc80311775"/>
+      <w:bookmarkStart w:name="_Toc80311775" w:id="8"/>
       <w:r>
         <w:t>Cronograma</w:t>
       </w:r>
@@ -3481,7 +3556,7 @@
       <w:pPr>
         <w:pStyle w:val="Ttulo3"/>
       </w:pPr>
-      <w:bookmarkStart w:id="9" w:name="_Toc80311776"/>
+      <w:bookmarkStart w:name="_Toc80311776" w:id="9"/>
       <w:proofErr w:type="spellStart"/>
       <w:r>
         <w:lastRenderedPageBreak/>
@@ -3499,7 +3574,7 @@
           <w:sz w:val="24"/>
         </w:rPr>
       </w:pPr>
-      <w:hyperlink r:id="rId19" w:history="1">
+      <w:hyperlink w:history="1" r:id="rId19">
         <w:r>
           <w:rPr>
             <w:rStyle w:val="Hyperlink"/>
@@ -4850,8 +4925,8 @@
             </w:drawing>
           </mc:Choice>
           <mc:Fallback xmlns:w16sdtdh="http://schemas.microsoft.com/office/word/2020/wordml/sdtdatahash" xmlns:w16="http://schemas.microsoft.com/office/word/2018/wordml" xmlns:w16cex="http://schemas.microsoft.com/office/word/2018/wordml/cex">
-            <w:pict>
-              <v:shapetype w14:anchorId="16E1CEE9" id="_x0000_t75" coordsize="21600,21600" o:spt="75" o:preferrelative="t" path="m@4@5l@4@11@9@11@9@5xe" filled="f" stroked="f">
+            <w:pict w14:anchorId="1B081AE1">
+              <v:shapetype id="_x0000_t75" coordsize="21600,21600" filled="f" stroked="f" o:spt="75" o:preferrelative="t" path="m@4@5l@4@11@9@11@9@5xe" w14:anchorId="16E1CEE9">
                 <v:stroke joinstyle="miter"/>
                 <v:formulas>
                   <v:f eqn="if lineDrawn pixelLineWidth 0"/>
@@ -4867,11 +4942,11 @@
                   <v:f eqn="prod @7 21600 pixelHeight"/>
                   <v:f eqn="sum @10 21600 0"/>
                 </v:formulas>
-                <v:path o:extrusionok="f" gradientshapeok="t" o:connecttype="rect"/>
+                <v:path gradientshapeok="t" o:connecttype="rect" o:extrusionok="f"/>
                 <o:lock v:ext="edit" aspectratio="t"/>
               </v:shapetype>
-              <v:shape id="Tinta 20" o:spid="_x0000_s1026" type="#_x0000_t75" style="position:absolute;margin-left:395.9pt;margin-top:156.15pt;width:15.55pt;height:23.15pt;z-index:251660288;visibility:visible;mso-wrap-style:square;mso-wrap-distance-left:9pt;mso-wrap-distance-top:0;mso-wrap-distance-right:9pt;mso-wrap-distance-bottom:0;mso-position-horizontal:absolute;mso-position-horizontal-relative:text;mso-position-vertical:absolute;mso-position-vertical-relative:text" o:gfxdata="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">
-                <v:imagedata r:id="rId21" o:title=""/>
+              <v:shape id="Tinta 20" style="position:absolute;margin-left:395.9pt;margin-top:156.15pt;width:15.55pt;height:23.15pt;z-index:251660288;visibility:visible;mso-wrap-style:square;mso-wrap-distance-left:9pt;mso-wrap-distance-top:0;mso-wrap-distance-right:9pt;mso-wrap-distance-bottom:0;mso-position-horizontal:absolute;mso-position-horizontal-relative:text;mso-position-vertical:absolute;mso-position-vertical-relative:text" o:spid="_x0000_s1026" type="#_x0000_t75" o:gfxdata="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">
+                <v:imagedata o:title="" r:id="rId21"/>
               </v:shape>
             </w:pict>
           </mc:Fallback>
@@ -4916,9 +4991,9 @@
             </w:drawing>
           </mc:Choice>
           <mc:Fallback xmlns:w16sdtdh="http://schemas.microsoft.com/office/word/2020/wordml/sdtdatahash" xmlns:w16="http://schemas.microsoft.com/office/word/2018/wordml" xmlns:w16cex="http://schemas.microsoft.com/office/word/2018/wordml/cex">
-            <w:pict>
-              <v:shape w14:anchorId="26CA97A9" id="Tinta 17" o:spid="_x0000_s1026" type="#_x0000_t75" style="position:absolute;margin-left:263.85pt;margin-top:158.15pt;width:137.15pt;height:7pt;z-index:251659264;visibility:visible;mso-wrap-style:square;mso-wrap-distance-left:9pt;mso-wrap-distance-top:0;mso-wrap-distance-right:9pt;mso-wrap-distance-bottom:0;mso-position-horizontal:absolute;mso-position-horizontal-relative:text;mso-position-vertical:absolute;mso-position-vertical-relative:text" o:gfxdata="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">
-                <v:imagedata r:id="rId23" o:title=""/>
+            <w:pict w14:anchorId="34E87A70">
+              <v:shape id="Tinta 17" style="position:absolute;margin-left:263.85pt;margin-top:158.15pt;width:137.15pt;height:7pt;z-index:251659264;visibility:visible;mso-wrap-style:square;mso-wrap-distance-left:9pt;mso-wrap-distance-top:0;mso-wrap-distance-right:9pt;mso-wrap-distance-bottom:0;mso-position-horizontal:absolute;mso-position-horizontal-relative:text;mso-position-vertical:absolute;mso-position-vertical-relative:text" o:spid="_x0000_s1026" type="#_x0000_t75" o:gfxdata="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" w14:anchorId="26CA97A9">
+                <v:imagedata o:title="" r:id="rId23"/>
               </v:shape>
             </w:pict>
           </mc:Fallback>
@@ -5104,9 +5179,9 @@
             </w:drawing>
           </mc:Choice>
           <mc:Fallback xmlns:w16sdtdh="http://schemas.microsoft.com/office/word/2020/wordml/sdtdatahash" xmlns:w16="http://schemas.microsoft.com/office/word/2018/wordml" xmlns:w16cex="http://schemas.microsoft.com/office/word/2018/wordml/cex">
-            <w:pict>
-              <v:shape w14:anchorId="43D3A94F" id="Tinta 24" o:spid="_x0000_s1026" type="#_x0000_t75" style="position:absolute;margin-left:42.65pt;margin-top:194.4pt;width:59.3pt;height:4.7pt;z-index:251661312;visibility:visible;mso-wrap-style:square;mso-wrap-distance-left:9pt;mso-wrap-distance-top:0;mso-wrap-distance-right:9pt;mso-wrap-distance-bottom:0;mso-position-horizontal:absolute;mso-position-horizontal-relative:text;mso-position-vertical:absolute;mso-position-vertical-relative:text" o:gfxdata="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">
-                <v:imagedata r:id="rId26" o:title=""/>
+            <w:pict w14:anchorId="7B556719">
+              <v:shape id="Tinta 24" style="position:absolute;margin-left:42.65pt;margin-top:194.4pt;width:59.3pt;height:4.7pt;z-index:251661312;visibility:visible;mso-wrap-style:square;mso-wrap-distance-left:9pt;mso-wrap-distance-top:0;mso-wrap-distance-right:9pt;mso-wrap-distance-bottom:0;mso-position-horizontal:absolute;mso-position-horizontal-relative:text;mso-position-vertical:absolute;mso-position-vertical-relative:text" o:spid="_x0000_s1026" type="#_x0000_t75" o:gfxdata="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" w14:anchorId="43D3A94F">
+                <v:imagedata o:title="" r:id="rId26"/>
               </v:shape>
             </w:pict>
           </mc:Fallback>
@@ -5501,9 +5576,9 @@
             </w:drawing>
           </mc:Choice>
           <mc:Fallback xmlns:w16sdtdh="http://schemas.microsoft.com/office/word/2020/wordml/sdtdatahash" xmlns:w16="http://schemas.microsoft.com/office/word/2018/wordml" xmlns:w16cex="http://schemas.microsoft.com/office/word/2018/wordml/cex">
-            <w:pict>
-              <v:shape w14:anchorId="6792082F" id="Tinta 29" o:spid="_x0000_s1026" type="#_x0000_t75" style="position:absolute;margin-left:54.15pt;margin-top:11.85pt;width:50.7pt;height:20.9pt;z-index:251662336;visibility:visible;mso-wrap-style:square;mso-wrap-distance-left:9pt;mso-wrap-distance-top:0;mso-wrap-distance-right:9pt;mso-wrap-distance-bottom:0;mso-position-horizontal:absolute;mso-position-horizontal-relative:text;mso-position-vertical:absolute;mso-position-vertical-relative:text" o:gfxdata="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">
-                <v:imagedata r:id="rId31" o:title=""/>
+            <w:pict w14:anchorId="6CD12B9A">
+              <v:shape id="Tinta 29" style="position:absolute;margin-left:54.15pt;margin-top:11.85pt;width:50.7pt;height:20.9pt;z-index:251662336;visibility:visible;mso-wrap-style:square;mso-wrap-distance-left:9pt;mso-wrap-distance-top:0;mso-wrap-distance-right:9pt;mso-wrap-distance-bottom:0;mso-position-horizontal:absolute;mso-position-horizontal-relative:text;mso-position-vertical:absolute;mso-position-vertical-relative:text" o:spid="_x0000_s1026" type="#_x0000_t75" o:gfxdata="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" w14:anchorId="6792082F">
+                <v:imagedata o:title="" r:id="rId31"/>
               </v:shape>
             </w:pict>
           </mc:Fallback>
@@ -5602,9 +5677,9 @@
             </w:drawing>
           </mc:Choice>
           <mc:Fallback xmlns:w16sdtdh="http://schemas.microsoft.com/office/word/2020/wordml/sdtdatahash" xmlns:w16="http://schemas.microsoft.com/office/word/2018/wordml" xmlns:w16cex="http://schemas.microsoft.com/office/word/2018/wordml/cex">
-            <w:pict>
-              <v:shape w14:anchorId="2520548B" id="Tinta 30" o:spid="_x0000_s1026" type="#_x0000_t75" style="position:absolute;margin-left:127.8pt;margin-top:6.2pt;width:41.5pt;height:19.5pt;z-index:251663360;visibility:visible;mso-wrap-style:square;mso-wrap-distance-left:9pt;mso-wrap-distance-top:0;mso-wrap-distance-right:9pt;mso-wrap-distance-bottom:0;mso-position-horizontal:absolute;mso-position-horizontal-relative:text;mso-position-vertical:absolute;mso-position-vertical-relative:text" o:gfxdata="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">
-                <v:imagedata r:id="rId34" o:title=""/>
+            <w:pict w14:anchorId="272B4373">
+              <v:shape id="Tinta 30" style="position:absolute;margin-left:127.8pt;margin-top:6.2pt;width:41.5pt;height:19.5pt;z-index:251663360;visibility:visible;mso-wrap-style:square;mso-wrap-distance-left:9pt;mso-wrap-distance-top:0;mso-wrap-distance-right:9pt;mso-wrap-distance-bottom:0;mso-position-horizontal:absolute;mso-position-horizontal-relative:text;mso-position-vertical:absolute;mso-position-vertical-relative:text" o:spid="_x0000_s1026" type="#_x0000_t75" o:gfxdata="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" w14:anchorId="2520548B">
+                <v:imagedata o:title="" r:id="rId34"/>
               </v:shape>
             </w:pict>
           </mc:Fallback>
@@ -5757,9 +5832,9 @@
             </w:drawing>
           </mc:Choice>
           <mc:Fallback xmlns:w16sdtdh="http://schemas.microsoft.com/office/word/2020/wordml/sdtdatahash" xmlns:w16="http://schemas.microsoft.com/office/word/2018/wordml" xmlns:w16cex="http://schemas.microsoft.com/office/word/2018/wordml/cex">
-            <w:pict>
-              <v:shape w14:anchorId="771A3022" id="Tinta 31" o:spid="_x0000_s1026" type="#_x0000_t75" style="position:absolute;margin-left:131.4pt;margin-top:34.1pt;width:20.6pt;height:13pt;z-index:251664384;visibility:visible;mso-wrap-style:square;mso-wrap-distance-left:9pt;mso-wrap-distance-top:0;mso-wrap-distance-right:9pt;mso-wrap-distance-bottom:0;mso-position-horizontal:absolute;mso-position-horizontal-relative:text;mso-position-vertical:absolute;mso-position-vertical-relative:text" o:gfxdata="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">
-                <v:imagedata r:id="rId37" o:title=""/>
+            <w:pict w14:anchorId="12E0BC73">
+              <v:shape id="Tinta 31" style="position:absolute;margin-left:131.4pt;margin-top:34.1pt;width:20.6pt;height:13pt;z-index:251664384;visibility:visible;mso-wrap-style:square;mso-wrap-distance-left:9pt;mso-wrap-distance-top:0;mso-wrap-distance-right:9pt;mso-wrap-distance-bottom:0;mso-position-horizontal:absolute;mso-position-horizontal-relative:text;mso-position-vertical:absolute;mso-position-vertical-relative:text" o:spid="_x0000_s1026" type="#_x0000_t75" o:gfxdata="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" w14:anchorId="771A3022">
+                <v:imagedata o:title="" r:id="rId37"/>
               </v:shape>
             </w:pict>
           </mc:Fallback>
@@ -5928,9 +6003,9 @@
             </w:drawing>
           </mc:Choice>
           <mc:Fallback xmlns:w16sdtdh="http://schemas.microsoft.com/office/word/2020/wordml/sdtdatahash" xmlns:w16="http://schemas.microsoft.com/office/word/2018/wordml" xmlns:w16cex="http://schemas.microsoft.com/office/word/2018/wordml/cex">
-            <w:pict>
-              <v:shape w14:anchorId="1A9216D1" id="Tinta 44" o:spid="_x0000_s1026" type="#_x0000_t75" style="position:absolute;margin-left:261.1pt;margin-top:42.5pt;width:24.5pt;height:12pt;z-index:251670528;visibility:visible;mso-wrap-style:square;mso-wrap-distance-left:9pt;mso-wrap-distance-top:0;mso-wrap-distance-right:9pt;mso-wrap-distance-bottom:0;mso-position-horizontal:absolute;mso-position-horizontal-relative:text;mso-position-vertical:absolute;mso-position-vertical-relative:text" o:gfxdata="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">
-                <v:imagedata r:id="rId40" o:title=""/>
+            <w:pict w14:anchorId="38F34FF1">
+              <v:shape id="Tinta 44" style="position:absolute;margin-left:261.1pt;margin-top:42.5pt;width:24.5pt;height:12pt;z-index:251670528;visibility:visible;mso-wrap-style:square;mso-wrap-distance-left:9pt;mso-wrap-distance-top:0;mso-wrap-distance-right:9pt;mso-wrap-distance-bottom:0;mso-position-horizontal:absolute;mso-position-horizontal-relative:text;mso-position-vertical:absolute;mso-position-vertical-relative:text" o:spid="_x0000_s1026" type="#_x0000_t75" o:gfxdata="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" w14:anchorId="1A9216D1">
+                <v:imagedata o:title="" r:id="rId40"/>
               </v:shape>
             </w:pict>
           </mc:Fallback>
@@ -5975,9 +6050,9 @@
             </w:drawing>
           </mc:Choice>
           <mc:Fallback xmlns:w16sdtdh="http://schemas.microsoft.com/office/word/2020/wordml/sdtdatahash" xmlns:w16="http://schemas.microsoft.com/office/word/2018/wordml" xmlns:w16cex="http://schemas.microsoft.com/office/word/2018/wordml/cex">
-            <w:pict>
-              <v:shape w14:anchorId="6D4A96B6" id="Tinta 43" o:spid="_x0000_s1026" type="#_x0000_t75" style="position:absolute;margin-left:175.95pt;margin-top:7.35pt;width:57.35pt;height:19.45pt;z-index:251669504;visibility:visible;mso-wrap-style:square;mso-wrap-distance-left:9pt;mso-wrap-distance-top:0;mso-wrap-distance-right:9pt;mso-wrap-distance-bottom:0;mso-position-horizontal:absolute;mso-position-horizontal-relative:text;mso-position-vertical:absolute;mso-position-vertical-relative:text" o:gfxdata="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">
-                <v:imagedata r:id="rId42" o:title=""/>
+            <w:pict w14:anchorId="72A96F1A">
+              <v:shape id="Tinta 43" style="position:absolute;margin-left:175.95pt;margin-top:7.35pt;width:57.35pt;height:19.45pt;z-index:251669504;visibility:visible;mso-wrap-style:square;mso-wrap-distance-left:9pt;mso-wrap-distance-top:0;mso-wrap-distance-right:9pt;mso-wrap-distance-bottom:0;mso-position-horizontal:absolute;mso-position-horizontal-relative:text;mso-position-vertical:absolute;mso-position-vertical-relative:text" o:spid="_x0000_s1026" type="#_x0000_t75" o:gfxdata="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" w14:anchorId="6D4A96B6">
+                <v:imagedata o:title="" r:id="rId42"/>
               </v:shape>
             </w:pict>
           </mc:Fallback>
@@ -6115,9 +6190,9 @@
             </w:drawing>
           </mc:Choice>
           <mc:Fallback xmlns:w16sdtdh="http://schemas.microsoft.com/office/word/2020/wordml/sdtdatahash" xmlns:w16="http://schemas.microsoft.com/office/word/2018/wordml" xmlns:w16cex="http://schemas.microsoft.com/office/word/2018/wordml/cex">
-            <w:pict>
-              <v:shape w14:anchorId="69C8D234" id="Tinta 37" o:spid="_x0000_s1026" type="#_x0000_t75" style="position:absolute;margin-left:189.65pt;margin-top:22.15pt;width:65.15pt;height:2.4pt;z-index:251666432;visibility:visible;mso-wrap-style:square;mso-wrap-distance-left:9pt;mso-wrap-distance-top:0;mso-wrap-distance-right:9pt;mso-wrap-distance-bottom:0;mso-position-horizontal:absolute;mso-position-horizontal-relative:text;mso-position-vertical:absolute;mso-position-vertical-relative:text" o:gfxdata="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">
-                <v:imagedata r:id="rId45" o:title=""/>
+            <w:pict w14:anchorId="268FD903">
+              <v:shape id="Tinta 37" style="position:absolute;margin-left:189.65pt;margin-top:22.15pt;width:65.15pt;height:2.4pt;z-index:251666432;visibility:visible;mso-wrap-style:square;mso-wrap-distance-left:9pt;mso-wrap-distance-top:0;mso-wrap-distance-right:9pt;mso-wrap-distance-bottom:0;mso-position-horizontal:absolute;mso-position-horizontal-relative:text;mso-position-vertical:absolute;mso-position-vertical-relative:text" o:spid="_x0000_s1026" type="#_x0000_t75" o:gfxdata="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" w14:anchorId="69C8D234">
+                <v:imagedata o:title="" r:id="rId45"/>
               </v:shape>
             </w:pict>
           </mc:Fallback>
@@ -6162,9 +6237,9 @@
             </w:drawing>
           </mc:Choice>
           <mc:Fallback xmlns:w16sdtdh="http://schemas.microsoft.com/office/word/2020/wordml/sdtdatahash" xmlns:w16="http://schemas.microsoft.com/office/word/2018/wordml" xmlns:w16cex="http://schemas.microsoft.com/office/word/2018/wordml/cex">
-            <w:pict>
-              <v:shape w14:anchorId="75B572A6" id="Tinta 36" o:spid="_x0000_s1026" type="#_x0000_t75" style="position:absolute;margin-left:218.9pt;margin-top:24.1pt;width:39.9pt;height:28.9pt;z-index:251665408;visibility:visible;mso-wrap-style:square;mso-wrap-distance-left:9pt;mso-wrap-distance-top:0;mso-wrap-distance-right:9pt;mso-wrap-distance-bottom:0;mso-position-horizontal:absolute;mso-position-horizontal-relative:text;mso-position-vertical:absolute;mso-position-vertical-relative:text" o:gfxdata="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">
-                <v:imagedata r:id="rId47" o:title=""/>
+            <w:pict w14:anchorId="0EA2B12F">
+              <v:shape id="Tinta 36" style="position:absolute;margin-left:218.9pt;margin-top:24.1pt;width:39.9pt;height:28.9pt;z-index:251665408;visibility:visible;mso-wrap-style:square;mso-wrap-distance-left:9pt;mso-wrap-distance-top:0;mso-wrap-distance-right:9pt;mso-wrap-distance-bottom:0;mso-position-horizontal:absolute;mso-position-horizontal-relative:text;mso-position-vertical:absolute;mso-position-vertical-relative:text" o:spid="_x0000_s1026" type="#_x0000_t75" o:gfxdata="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" w14:anchorId="75B572A6">
+                <v:imagedata o:title="" r:id="rId47"/>
               </v:shape>
             </w:pict>
           </mc:Fallback>
@@ -6418,7 +6493,7 @@
         </w:rPr>
         <w:t>“</w:t>
       </w:r>
-      <w:hyperlink r:id="rId50" w:history="1">
+      <w:hyperlink w:history="1" r:id="rId50">
         <w:r>
           <w:rPr>
             <w:rFonts w:ascii="Calibri" w:hAnsi="Calibri" w:cs="Calibri"/>
@@ -6495,7 +6570,7 @@
         </w:rPr>
         <w:t>Por exemplo: “</w:t>
       </w:r>
-      <w:hyperlink r:id="rId51" w:history="1">
+      <w:hyperlink w:history="1" r:id="rId51">
         <w:r>
           <w:rPr>
             <w:rStyle w:val="Hyperlink"/>
@@ -6574,9 +6649,9 @@
             </w:drawing>
           </mc:Choice>
           <mc:Fallback xmlns:w16sdtdh="http://schemas.microsoft.com/office/word/2020/wordml/sdtdatahash" xmlns:w16="http://schemas.microsoft.com/office/word/2018/wordml" xmlns:w16cex="http://schemas.microsoft.com/office/word/2018/wordml/cex">
-            <w:pict>
-              <v:shape w14:anchorId="2E98E7D0" id="Tinta 40" o:spid="_x0000_s1026" type="#_x0000_t75" style="position:absolute;margin-left:6.65pt;margin-top:123.5pt;width:75.35pt;height:5.5pt;z-index:251668480;visibility:visible;mso-wrap-style:square;mso-wrap-distance-left:9pt;mso-wrap-distance-top:0;mso-wrap-distance-right:9pt;mso-wrap-distance-bottom:0;mso-position-horizontal:absolute;mso-position-horizontal-relative:text;mso-position-vertical:absolute;mso-position-vertical-relative:text" o:gfxdata="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">
-                <v:imagedata r:id="rId53" o:title=""/>
+            <w:pict w14:anchorId="6C2366AB">
+              <v:shape id="Tinta 40" style="position:absolute;margin-left:6.65pt;margin-top:123.5pt;width:75.35pt;height:5.5pt;z-index:251668480;visibility:visible;mso-wrap-style:square;mso-wrap-distance-left:9pt;mso-wrap-distance-top:0;mso-wrap-distance-right:9pt;mso-wrap-distance-bottom:0;mso-position-horizontal:absolute;mso-position-horizontal-relative:text;mso-position-vertical:absolute;mso-position-vertical-relative:text" o:spid="_x0000_s1026" type="#_x0000_t75" o:gfxdata="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" w14:anchorId="2E98E7D0">
+                <v:imagedata o:title="" r:id="rId53"/>
               </v:shape>
             </w:pict>
           </mc:Fallback>
@@ -6621,9 +6696,9 @@
             </w:drawing>
           </mc:Choice>
           <mc:Fallback xmlns:w16sdtdh="http://schemas.microsoft.com/office/word/2020/wordml/sdtdatahash" xmlns:w16="http://schemas.microsoft.com/office/word/2018/wordml" xmlns:w16cex="http://schemas.microsoft.com/office/word/2018/wordml/cex">
-            <w:pict>
-              <v:shape w14:anchorId="33907A9B" id="Tinta 39" o:spid="_x0000_s1026" type="#_x0000_t75" style="position:absolute;margin-left:56.9pt;margin-top:21pt;width:56.5pt;height:3.85pt;z-index:251667456;visibility:visible;mso-wrap-style:square;mso-wrap-distance-left:9pt;mso-wrap-distance-top:0;mso-wrap-distance-right:9pt;mso-wrap-distance-bottom:0;mso-position-horizontal:absolute;mso-position-horizontal-relative:text;mso-position-vertical:absolute;mso-position-vertical-relative:text" o:gfxdata="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">
-                <v:imagedata r:id="rId55" o:title=""/>
+            <w:pict w14:anchorId="466FCD28">
+              <v:shape id="Tinta 39" style="position:absolute;margin-left:56.9pt;margin-top:21pt;width:56.5pt;height:3.85pt;z-index:251667456;visibility:visible;mso-wrap-style:square;mso-wrap-distance-left:9pt;mso-wrap-distance-top:0;mso-wrap-distance-right:9pt;mso-wrap-distance-bottom:0;mso-position-horizontal:absolute;mso-position-horizontal-relative:text;mso-position-vertical:absolute;mso-position-vertical-relative:text" o:spid="_x0000_s1026" type="#_x0000_t75" o:gfxdata="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" w14:anchorId="33907A9B">
+                <v:imagedata o:title="" r:id="rId55"/>
               </v:shape>
             </w:pict>
           </mc:Fallback>
@@ -6811,9 +6886,9 @@
             </w:drawing>
           </mc:Choice>
           <mc:Fallback xmlns:w16sdtdh="http://schemas.microsoft.com/office/word/2020/wordml/sdtdatahash" xmlns:w16="http://schemas.microsoft.com/office/word/2018/wordml" xmlns:w16cex="http://schemas.microsoft.com/office/word/2018/wordml/cex">
-            <w:pict>
-              <v:shape w14:anchorId="4A1FBA77" id="Tinta 46" o:spid="_x0000_s1026" type="#_x0000_t75" style="position:absolute;margin-left:85.1pt;margin-top:12.15pt;width:37pt;height:9.5pt;z-index:251671552;visibility:visible;mso-wrap-style:square;mso-wrap-distance-left:9pt;mso-wrap-distance-top:0;mso-wrap-distance-right:9pt;mso-wrap-distance-bottom:0;mso-position-horizontal:absolute;mso-position-horizontal-relative:text;mso-position-vertical:absolute;mso-position-vertical-relative:text" o:gfxdata="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">
-                <v:imagedata r:id="rId58" o:title=""/>
+            <w:pict w14:anchorId="72015062">
+              <v:shape id="Tinta 46" style="position:absolute;margin-left:85.1pt;margin-top:12.15pt;width:37pt;height:9.5pt;z-index:251671552;visibility:visible;mso-wrap-style:square;mso-wrap-distance-left:9pt;mso-wrap-distance-top:0;mso-wrap-distance-right:9pt;mso-wrap-distance-bottom:0;mso-position-horizontal:absolute;mso-position-horizontal-relative:text;mso-position-vertical:absolute;mso-position-vertical-relative:text" o:spid="_x0000_s1026" type="#_x0000_t75" o:gfxdata="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" w14:anchorId="4A1FBA77">
+                <v:imagedata o:title="" r:id="rId58"/>
               </v:shape>
             </w:pict>
           </mc:Fallback>
@@ -6916,7 +6991,7 @@
         </w:rPr>
         <w:t>Antes de tudo, altere a URL para “</w:t>
       </w:r>
-      <w:hyperlink r:id="rId60" w:history="1">
+      <w:hyperlink w:history="1" r:id="rId60">
         <w:r>
           <w:rPr>
             <w:rStyle w:val="Hyperlink"/>
@@ -7000,9 +7075,9 @@
             </w:drawing>
           </mc:Choice>
           <mc:Fallback xmlns:w16sdtdh="http://schemas.microsoft.com/office/word/2020/wordml/sdtdatahash" xmlns:w16="http://schemas.microsoft.com/office/word/2018/wordml" xmlns:w16cex="http://schemas.microsoft.com/office/word/2018/wordml/cex">
-            <w:pict>
-              <v:shape w14:anchorId="620865E6" id="Tinta 50" o:spid="_x0000_s1026" type="#_x0000_t75" style="position:absolute;margin-left:27.65pt;margin-top:133.55pt;width:95.45pt;height:7.65pt;z-index:251674624;visibility:visible;mso-wrap-style:square;mso-wrap-distance-left:9pt;mso-wrap-distance-top:0;mso-wrap-distance-right:9pt;mso-wrap-distance-bottom:0;mso-position-horizontal:absolute;mso-position-horizontal-relative:text;mso-position-vertical:absolute;mso-position-vertical-relative:text" o:gfxdata="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">
-                <v:imagedata r:id="rId62" o:title=""/>
+            <w:pict w14:anchorId="57463892">
+              <v:shape id="Tinta 50" style="position:absolute;margin-left:27.65pt;margin-top:133.55pt;width:95.45pt;height:7.65pt;z-index:251674624;visibility:visible;mso-wrap-style:square;mso-wrap-distance-left:9pt;mso-wrap-distance-top:0;mso-wrap-distance-right:9pt;mso-wrap-distance-bottom:0;mso-position-horizontal:absolute;mso-position-horizontal-relative:text;mso-position-vertical:absolute;mso-position-vertical-relative:text" o:spid="_x0000_s1026" type="#_x0000_t75" o:gfxdata="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" w14:anchorId="620865E6">
+                <v:imagedata o:title="" r:id="rId62"/>
               </v:shape>
             </w:pict>
           </mc:Fallback>
@@ -7046,9 +7121,9 @@
             </w:drawing>
           </mc:Choice>
           <mc:Fallback xmlns:w16sdtdh="http://schemas.microsoft.com/office/word/2020/wordml/sdtdatahash" xmlns:w16="http://schemas.microsoft.com/office/word/2018/wordml" xmlns:w16cex="http://schemas.microsoft.com/office/word/2018/wordml/cex">
-            <w:pict>
-              <v:shape w14:anchorId="25BA7EA0" id="Tinta 49" o:spid="_x0000_s1026" type="#_x0000_t75" style="position:absolute;margin-left:376.2pt;margin-top:37.05pt;width:48.05pt;height:28.6pt;z-index:251673600;visibility:visible;mso-wrap-style:square;mso-wrap-distance-left:9pt;mso-wrap-distance-top:0;mso-wrap-distance-right:9pt;mso-wrap-distance-bottom:0;mso-position-horizontal:absolute;mso-position-horizontal-relative:text;mso-position-vertical:absolute;mso-position-vertical-relative:text" o:gfxdata="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">
-                <v:imagedata r:id="rId64" o:title=""/>
+            <w:pict w14:anchorId="174EAF43">
+              <v:shape id="Tinta 49" style="position:absolute;margin-left:376.2pt;margin-top:37.05pt;width:48.05pt;height:28.6pt;z-index:251673600;visibility:visible;mso-wrap-style:square;mso-wrap-distance-left:9pt;mso-wrap-distance-top:0;mso-wrap-distance-right:9pt;mso-wrap-distance-bottom:0;mso-position-horizontal:absolute;mso-position-horizontal-relative:text;mso-position-vertical:absolute;mso-position-vertical-relative:text" o:spid="_x0000_s1026" type="#_x0000_t75" o:gfxdata="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" w14:anchorId="25BA7EA0">
+                <v:imagedata o:title="" r:id="rId64"/>
               </v:shape>
             </w:pict>
           </mc:Fallback>
@@ -7092,9 +7167,9 @@
             </w:drawing>
           </mc:Choice>
           <mc:Fallback xmlns:w16sdtdh="http://schemas.microsoft.com/office/word/2020/wordml/sdtdatahash" xmlns:w16="http://schemas.microsoft.com/office/word/2018/wordml" xmlns:w16cex="http://schemas.microsoft.com/office/word/2018/wordml/cex">
-            <w:pict>
-              <v:shape w14:anchorId="2C60EE78" id="Tinta 48" o:spid="_x0000_s1026" type="#_x0000_t75" style="position:absolute;margin-left:6.65pt;margin-top:59.5pt;width:47.95pt;height:4.6pt;z-index:251672576;visibility:visible;mso-wrap-style:square;mso-wrap-distance-left:9pt;mso-wrap-distance-top:0;mso-wrap-distance-right:9pt;mso-wrap-distance-bottom:0;mso-position-horizontal:absolute;mso-position-horizontal-relative:text;mso-position-vertical:absolute;mso-position-vertical-relative:text" o:gfxdata="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">
-                <v:imagedata r:id="rId66" o:title=""/>
+            <w:pict w14:anchorId="549DC146">
+              <v:shape id="Tinta 48" style="position:absolute;margin-left:6.65pt;margin-top:59.5pt;width:47.95pt;height:4.6pt;z-index:251672576;visibility:visible;mso-wrap-style:square;mso-wrap-distance-left:9pt;mso-wrap-distance-top:0;mso-wrap-distance-right:9pt;mso-wrap-distance-bottom:0;mso-position-horizontal:absolute;mso-position-horizontal-relative:text;mso-position-vertical:absolute;mso-position-vertical-relative:text" o:spid="_x0000_s1026" type="#_x0000_t75" o:gfxdata="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" w14:anchorId="2C60EE78">
+                <v:imagedata o:title="" r:id="rId66"/>
               </v:shape>
             </w:pict>
           </mc:Fallback>
@@ -7849,6 +7924,12 @@
           <w:color w:val="000000"/>
         </w:rPr>
         <w:br/>
+      </w:r>
+      <w:r>
+        <w:rPr>
+          <w:rFonts w:ascii="Calibri" w:hAnsi="Calibri" w:cs="Calibri"/>
+          <w:color w:val="000000"/>
+        </w:rPr>
         <w:t xml:space="preserve">5. O </w:t>
       </w:r>
       <w:r>
@@ -9510,43 +9591,40 @@
         <w:t>Tela de listagem – Paciente:</w:t>
       </w:r>
     </w:p>
-    <w:p>
-      <w:pPr>
-        <w:rPr>
-          <w:b/>
-          <w:sz w:val="24"/>
-        </w:rPr>
-      </w:pPr>
-      <w:r>
-        <w:rPr>
-          <w:b/>
-          <w:sz w:val="24"/>
-        </w:rPr>
+    <w:p w14:noSpellErr="1">
+      <w:pPr/>
+      <w:r>
         <w:drawing>
-          <wp:inline distT="0" distB="0" distL="0" distR="0" wp14:anchorId="3C0D537B" wp14:editId="66487777">
-            <wp:extent cx="3505689" cy="5772956"/>
+          <wp:inline wp14:editId="4264C328" wp14:anchorId="3C0D537B">
+            <wp:extent cx="3505689" cy="5772954"/>
             <wp:effectExtent l="0" t="0" r="0" b="0"/>
-            <wp:docPr id="35" name="Imagem 35"/>
+            <wp:docPr id="35" name="Imagem 35" title=""/>
             <wp:cNvGraphicFramePr>
-              <a:graphicFrameLocks xmlns:a="http://schemas.openxmlformats.org/drawingml/2006/main" noChangeAspect="1"/>
+              <a:graphicFrameLocks noChangeAspect="1"/>
             </wp:cNvGraphicFramePr>
-            <a:graphic xmlns:a="http://schemas.openxmlformats.org/drawingml/2006/main">
+            <a:graphic>
               <a:graphicData uri="http://schemas.openxmlformats.org/drawingml/2006/picture">
-                <pic:pic xmlns:pic="http://schemas.openxmlformats.org/drawingml/2006/picture">
+                <pic:pic>
                   <pic:nvPicPr>
-                    <pic:cNvPr id="1" name=""/>
+                    <pic:cNvPr id="0" name="Imagem 35"/>
                     <pic:cNvPicPr/>
                   </pic:nvPicPr>
                   <pic:blipFill>
-                    <a:blip r:embed="rId76"/>
+                    <a:blip r:embed="R1e3b5d5e2f0a4869">
+                      <a:extLst>
+                        <a:ext xmlns:a="http://schemas.openxmlformats.org/drawingml/2006/main" uri="{28A0092B-C50C-407E-A947-70E740481C1C}">
+                          <a14:useLocalDpi val="0"/>
+                        </a:ext>
+                      </a:extLst>
+                    </a:blip>
                     <a:stretch>
                       <a:fillRect/>
                     </a:stretch>
                   </pic:blipFill>
                   <pic:spPr>
-                    <a:xfrm>
+                    <a:xfrm rot="0" flipH="0" flipV="0">
                       <a:off x="0" y="0"/>
-                      <a:ext cx="3505689" cy="5772956"/>
+                      <a:ext cx="3505689" cy="5772954"/>
                     </a:xfrm>
                     <a:prstGeom prst="rect">
                       <a:avLst/>
@@ -9559,6 +9637,1493 @@
         </w:drawing>
       </w:r>
     </w:p>
+    <w:p>
+      <w:pPr>
+        <w:pStyle w:val="Normal"/>
+        <w:rPr>
+          <w:rFonts w:ascii="Calibri" w:hAnsi="Calibri" w:eastAsia="Calibri" w:cs="Calibri"/>
+          <w:color w:val="000000" w:themeColor="text1" w:themeTint="FF" w:themeShade="FF"/>
+        </w:rPr>
+      </w:pPr>
+    </w:p>
+    <w:p>
+      <w:pPr>
+        <w:pStyle w:val="Normal"/>
+        <w:rPr>
+          <w:rFonts w:ascii="Calibri" w:hAnsi="Calibri" w:eastAsia="Calibri" w:cs="Calibri"/>
+          <w:color w:val="000000" w:themeColor="text1" w:themeTint="FF" w:themeShade="FF"/>
+        </w:rPr>
+      </w:pPr>
+    </w:p>
+    <w:p>
+      <w:pPr>
+        <w:pStyle w:val="Normal"/>
+        <w:rPr>
+          <w:rFonts w:ascii="Calibri" w:hAnsi="Calibri" w:eastAsia="Calibri" w:cs="Calibri"/>
+          <w:color w:val="000000" w:themeColor="text1" w:themeTint="FF" w:themeShade="FF"/>
+        </w:rPr>
+      </w:pPr>
+    </w:p>
+    <w:p>
+      <w:pPr>
+        <w:pStyle w:val="Normal"/>
+        <w:rPr>
+          <w:rFonts w:ascii="Calibri" w:hAnsi="Calibri" w:eastAsia="Calibri" w:cs="Calibri"/>
+          <w:color w:val="000000" w:themeColor="text1" w:themeTint="FF" w:themeShade="FF"/>
+        </w:rPr>
+      </w:pPr>
+    </w:p>
+    <w:p>
+      <w:pPr>
+        <w:pStyle w:val="Normal"/>
+        <w:rPr>
+          <w:rFonts w:ascii="Calibri" w:hAnsi="Calibri" w:eastAsia="Calibri" w:cs="Calibri"/>
+          <w:color w:val="000000" w:themeColor="text1" w:themeTint="FF" w:themeShade="FF"/>
+        </w:rPr>
+      </w:pPr>
+    </w:p>
+    <w:p>
+      <w:pPr>
+        <w:pStyle w:val="Normal"/>
+        <w:rPr>
+          <w:rFonts w:ascii="Calibri" w:hAnsi="Calibri" w:eastAsia="Calibri" w:cs="Calibri"/>
+          <w:color w:val="000000" w:themeColor="text1" w:themeTint="FF" w:themeShade="FF"/>
+        </w:rPr>
+      </w:pPr>
+    </w:p>
+    <w:p>
+      <w:pPr>
+        <w:pStyle w:val="Normal"/>
+        <w:rPr>
+          <w:rFonts w:ascii="Calibri" w:hAnsi="Calibri" w:eastAsia="Calibri" w:cs="Calibri"/>
+          <w:color w:val="000000" w:themeColor="text1" w:themeTint="FF" w:themeShade="FF"/>
+        </w:rPr>
+      </w:pPr>
+    </w:p>
+    <w:p>
+      <w:pPr>
+        <w:pStyle w:val="Normal"/>
+        <w:rPr>
+          <w:rFonts w:ascii="Calibri" w:hAnsi="Calibri" w:eastAsia="Calibri" w:cs="Calibri"/>
+          <w:color w:val="000000" w:themeColor="text1" w:themeTint="FF" w:themeShade="FF"/>
+        </w:rPr>
+      </w:pPr>
+    </w:p>
+    <w:p>
+      <w:pPr>
+        <w:pStyle w:val="Normal"/>
+        <w:rPr>
+          <w:rFonts w:ascii="Calibri" w:hAnsi="Calibri" w:eastAsia="Calibri" w:cs="Calibri"/>
+          <w:color w:val="000000" w:themeColor="text1" w:themeTint="FF" w:themeShade="FF"/>
+        </w:rPr>
+      </w:pPr>
+    </w:p>
+    <w:p>
+      <w:pPr>
+        <w:pStyle w:val="Ttulo1"/>
+        <w:bidi w:val="0"/>
+        <w:spacing w:before="240" w:beforeAutospacing="off" w:after="240" w:afterAutospacing="off" w:line="259" w:lineRule="auto"/>
+        <w:ind w:left="720" w:right="0" w:hanging="360"/>
+        <w:jc w:val="left"/>
+        <w:rPr/>
+      </w:pPr>
+      <w:r>
+        <w:rPr>
+          <w:b w:val="1"/>
+          <w:bCs w:val="1"/>
+          <w:color w:val="000000" w:themeColor="text1" w:themeTint="FF" w:themeShade="FF"/>
+        </w:rPr>
+        <w:t xml:space="preserve">Banco de Dados </w:t>
+      </w:r>
+      <w:proofErr w:type="spellStart"/>
+      <w:r>
+        <w:rPr>
+          <w:b w:val="1"/>
+          <w:bCs w:val="1"/>
+          <w:color w:val="000000" w:themeColor="text1" w:themeTint="FF" w:themeShade="FF"/>
+        </w:rPr>
+        <w:t>NoSQL</w:t>
+      </w:r>
+      <w:proofErr w:type="spellEnd"/>
+    </w:p>
+    <w:p>
+      <w:pPr>
+        <w:pStyle w:val="Normal"/>
+        <w:bidi w:val="0"/>
+        <w:rPr>
+          <w:rFonts w:ascii="Calibri" w:hAnsi="Calibri" w:eastAsia="Calibri" w:cs="Calibri"/>
+          <w:color w:val="000000" w:themeColor="text1" w:themeTint="FF" w:themeShade="FF"/>
+          <w:sz w:val="24"/>
+          <w:szCs w:val="24"/>
+        </w:rPr>
+      </w:pPr>
+      <w:r>
+        <w:rPr>
+          <w:rFonts w:ascii="Calibri" w:hAnsi="Calibri" w:eastAsia="Calibri" w:cs="Calibri"/>
+          <w:color w:val="000000" w:themeColor="text1" w:themeTint="FF" w:themeShade="FF"/>
+          <w:sz w:val="24"/>
+          <w:szCs w:val="24"/>
+        </w:rPr>
+        <w:t xml:space="preserve">O Banco de Dados não relacional utilizado foi o </w:t>
+      </w:r>
+      <w:proofErr w:type="spellStart"/>
+      <w:r>
+        <w:rPr>
+          <w:rFonts w:ascii="Calibri" w:hAnsi="Calibri" w:eastAsia="Calibri" w:cs="Calibri"/>
+          <w:color w:val="000000" w:themeColor="text1" w:themeTint="FF" w:themeShade="FF"/>
+          <w:sz w:val="24"/>
+          <w:szCs w:val="24"/>
+        </w:rPr>
+        <w:t>MongoD</w:t>
+      </w:r>
+      <w:r>
+        <w:rPr>
+          <w:rFonts w:ascii="Calibri" w:hAnsi="Calibri" w:eastAsia="Calibri" w:cs="Calibri"/>
+          <w:color w:val="000000" w:themeColor="text1" w:themeTint="FF" w:themeShade="FF"/>
+          <w:sz w:val="24"/>
+          <w:szCs w:val="24"/>
+        </w:rPr>
+        <w:t>B</w:t>
+      </w:r>
+      <w:proofErr w:type="spellEnd"/>
+      <w:r>
+        <w:rPr>
+          <w:rFonts w:ascii="Calibri" w:hAnsi="Calibri" w:eastAsia="Calibri" w:cs="Calibri"/>
+          <w:color w:val="000000" w:themeColor="text1" w:themeTint="FF" w:themeShade="FF"/>
+          <w:sz w:val="24"/>
+          <w:szCs w:val="24"/>
+        </w:rPr>
+        <w:t>, um software escrito em l</w:t>
+      </w:r>
+      <w:r>
+        <w:rPr>
+          <w:rFonts w:ascii="Calibri" w:hAnsi="Calibri" w:eastAsia="Calibri" w:cs="Calibri"/>
+          <w:color w:val="000000" w:themeColor="text1" w:themeTint="FF" w:themeShade="FF"/>
+          <w:sz w:val="24"/>
+          <w:szCs w:val="24"/>
+        </w:rPr>
+        <w:t>inguagem</w:t>
+      </w:r>
+      <w:r>
+        <w:rPr>
+          <w:rFonts w:ascii="Calibri" w:hAnsi="Calibri" w:eastAsia="Calibri" w:cs="Calibri"/>
+          <w:color w:val="000000" w:themeColor="text1" w:themeTint="FF" w:themeShade="FF"/>
+          <w:sz w:val="24"/>
+          <w:szCs w:val="24"/>
+        </w:rPr>
+        <w:t xml:space="preserve"> </w:t>
+      </w:r>
+      <w:r>
+        <w:rPr>
+          <w:rFonts w:ascii="Calibri" w:hAnsi="Calibri" w:eastAsia="Calibri" w:cs="Calibri"/>
+          <w:color w:val="000000" w:themeColor="text1" w:themeTint="FF" w:themeShade="FF"/>
+          <w:sz w:val="24"/>
+          <w:szCs w:val="24"/>
+        </w:rPr>
+        <w:t>C</w:t>
+      </w:r>
+      <w:r>
+        <w:rPr>
+          <w:rFonts w:ascii="Calibri" w:hAnsi="Calibri" w:eastAsia="Calibri" w:cs="Calibri"/>
+          <w:color w:val="000000" w:themeColor="text1" w:themeTint="FF" w:themeShade="FF"/>
+          <w:sz w:val="24"/>
+          <w:szCs w:val="24"/>
+        </w:rPr>
+        <w:t>++</w:t>
+      </w:r>
+      <w:r>
+        <w:rPr>
+          <w:rFonts w:ascii="Calibri" w:hAnsi="Calibri" w:eastAsia="Calibri" w:cs="Calibri"/>
+          <w:color w:val="000000" w:themeColor="text1" w:themeTint="FF" w:themeShade="FF"/>
+          <w:sz w:val="24"/>
+          <w:szCs w:val="24"/>
+        </w:rPr>
+        <w:t xml:space="preserve">, </w:t>
+      </w:r>
+      <w:r>
+        <w:rPr>
+          <w:rFonts w:ascii="Calibri" w:hAnsi="Calibri" w:eastAsia="Calibri" w:cs="Calibri"/>
+          <w:color w:val="000000" w:themeColor="text1" w:themeTint="FF" w:themeShade="FF"/>
+          <w:sz w:val="24"/>
+          <w:szCs w:val="24"/>
+        </w:rPr>
+        <w:t>em um formato "BSON" ou de "</w:t>
+      </w:r>
+      <w:proofErr w:type="spellStart"/>
+      <w:r>
+        <w:rPr>
+          <w:rFonts w:ascii="Calibri" w:hAnsi="Calibri" w:eastAsia="Calibri" w:cs="Calibri"/>
+          <w:color w:val="000000" w:themeColor="text1" w:themeTint="FF" w:themeShade="FF"/>
+          <w:sz w:val="24"/>
+          <w:szCs w:val="24"/>
+        </w:rPr>
+        <w:t>Binary</w:t>
+      </w:r>
+      <w:proofErr w:type="spellEnd"/>
+      <w:r>
+        <w:rPr>
+          <w:rFonts w:ascii="Calibri" w:hAnsi="Calibri" w:eastAsia="Calibri" w:cs="Calibri"/>
+          <w:color w:val="000000" w:themeColor="text1" w:themeTint="FF" w:themeShade="FF"/>
+          <w:sz w:val="24"/>
+          <w:szCs w:val="24"/>
+        </w:rPr>
+        <w:t xml:space="preserve"> JSON", bem parecido com o formato JSON convencional</w:t>
+      </w:r>
+      <w:r>
+        <w:rPr>
+          <w:rFonts w:ascii="Calibri" w:hAnsi="Calibri" w:eastAsia="Calibri" w:cs="Calibri"/>
+          <w:color w:val="000000" w:themeColor="text1" w:themeTint="FF" w:themeShade="FF"/>
+          <w:sz w:val="24"/>
+          <w:szCs w:val="24"/>
+        </w:rPr>
+        <w:t>, mas codificado em linguagem binária.</w:t>
+      </w:r>
+    </w:p>
+    <w:p>
+      <w:pPr>
+        <w:pStyle w:val="Normal"/>
+        <w:bidi w:val="0"/>
+        <w:rPr>
+          <w:rFonts w:ascii="Calibri" w:hAnsi="Calibri" w:eastAsia="Calibri" w:cs="Calibri"/>
+          <w:color w:val="000000" w:themeColor="text1" w:themeTint="FF" w:themeShade="FF"/>
+          <w:sz w:val="24"/>
+          <w:szCs w:val="24"/>
+        </w:rPr>
+      </w:pPr>
+      <w:r>
+        <w:rPr>
+          <w:rFonts w:ascii="Calibri" w:hAnsi="Calibri" w:eastAsia="Calibri" w:cs="Calibri"/>
+          <w:color w:val="000000" w:themeColor="text1" w:themeTint="FF" w:themeShade="FF"/>
+          <w:sz w:val="24"/>
+          <w:szCs w:val="24"/>
+        </w:rPr>
+        <w:t xml:space="preserve">Conceito: O banco de dados </w:t>
+      </w:r>
+      <w:proofErr w:type="spellStart"/>
+      <w:r>
+        <w:rPr>
+          <w:rFonts w:ascii="Calibri" w:hAnsi="Calibri" w:eastAsia="Calibri" w:cs="Calibri"/>
+          <w:color w:val="000000" w:themeColor="text1" w:themeTint="FF" w:themeShade="FF"/>
+          <w:sz w:val="24"/>
+          <w:szCs w:val="24"/>
+        </w:rPr>
+        <w:t>NoSQL</w:t>
+      </w:r>
+      <w:proofErr w:type="spellEnd"/>
+      <w:r>
+        <w:rPr>
+          <w:rFonts w:ascii="Calibri" w:hAnsi="Calibri" w:eastAsia="Calibri" w:cs="Calibri"/>
+          <w:color w:val="000000" w:themeColor="text1" w:themeTint="FF" w:themeShade="FF"/>
+          <w:sz w:val="24"/>
+          <w:szCs w:val="24"/>
+        </w:rPr>
+        <w:t xml:space="preserve"> se refere a um banco de dados não relacional de alto </w:t>
+      </w:r>
+      <w:proofErr w:type="spellStart"/>
+      <w:r>
+        <w:rPr>
+          <w:rFonts w:ascii="Calibri" w:hAnsi="Calibri" w:eastAsia="Calibri" w:cs="Calibri"/>
+          <w:color w:val="000000" w:themeColor="text1" w:themeTint="FF" w:themeShade="FF"/>
+          <w:sz w:val="24"/>
+          <w:szCs w:val="24"/>
+        </w:rPr>
+        <w:t>desempoenho</w:t>
+      </w:r>
+      <w:proofErr w:type="spellEnd"/>
+      <w:r>
+        <w:rPr>
+          <w:rFonts w:ascii="Calibri" w:hAnsi="Calibri" w:eastAsia="Calibri" w:cs="Calibri"/>
+          <w:color w:val="000000" w:themeColor="text1" w:themeTint="FF" w:themeShade="FF"/>
+          <w:sz w:val="24"/>
+          <w:szCs w:val="24"/>
+        </w:rPr>
+        <w:t xml:space="preserve"> "</w:t>
+      </w:r>
+      <w:proofErr w:type="spellStart"/>
+      <w:r>
+        <w:rPr>
+          <w:rFonts w:ascii="Calibri" w:hAnsi="Calibri" w:eastAsia="Calibri" w:cs="Calibri"/>
+          <w:color w:val="000000" w:themeColor="text1" w:themeTint="FF" w:themeShade="FF"/>
+          <w:sz w:val="24"/>
+          <w:szCs w:val="24"/>
+        </w:rPr>
+        <w:t>Not</w:t>
+      </w:r>
+      <w:proofErr w:type="spellEnd"/>
+      <w:r>
+        <w:rPr>
+          <w:rFonts w:ascii="Calibri" w:hAnsi="Calibri" w:eastAsia="Calibri" w:cs="Calibri"/>
+          <w:color w:val="000000" w:themeColor="text1" w:themeTint="FF" w:themeShade="FF"/>
+          <w:sz w:val="24"/>
+          <w:szCs w:val="24"/>
+        </w:rPr>
+        <w:t xml:space="preserve"> Only SQL", ou seja, em que geralmente o SQL não é utilizado para consulta, sendo utilizados quando o banco de dados relacional não se faz útil ou necessário, como armazenar dados diretamente, sem que fiquem com campos "nulos" no banco.</w:t>
+      </w:r>
+    </w:p>
+    <w:p>
+      <w:pPr>
+        <w:pStyle w:val="Normal"/>
+        <w:bidi w:val="0"/>
+        <w:rPr>
+          <w:rFonts w:ascii="Calibri" w:hAnsi="Calibri" w:eastAsia="Calibri" w:cs="Calibri"/>
+          <w:color w:val="000000" w:themeColor="text1" w:themeTint="FF" w:themeShade="FF"/>
+          <w:sz w:val="24"/>
+          <w:szCs w:val="24"/>
+        </w:rPr>
+      </w:pPr>
+      <w:r>
+        <w:rPr>
+          <w:rFonts w:ascii="Calibri" w:hAnsi="Calibri" w:eastAsia="Calibri" w:cs="Calibri"/>
+          <w:color w:val="000000" w:themeColor="text1" w:themeTint="FF" w:themeShade="FF"/>
+          <w:sz w:val="24"/>
+          <w:szCs w:val="24"/>
+        </w:rPr>
+        <w:t xml:space="preserve">Diferenças de um banco relacional para um não relacional: </w:t>
+      </w:r>
+    </w:p>
+    <w:p>
+      <w:pPr>
+        <w:pStyle w:val="Normal"/>
+        <w:bidi w:val="0"/>
+        <w:rPr>
+          <w:rFonts w:ascii="Calibri" w:hAnsi="Calibri" w:eastAsia="Calibri" w:cs="Calibri"/>
+          <w:color w:val="000000" w:themeColor="text1" w:themeTint="FF" w:themeShade="FF"/>
+          <w:sz w:val="24"/>
+          <w:szCs w:val="24"/>
+        </w:rPr>
+      </w:pPr>
+      <w:r>
+        <w:rPr>
+          <w:rFonts w:ascii="Calibri" w:hAnsi="Calibri" w:eastAsia="Calibri" w:cs="Calibri"/>
+          <w:color w:val="000000" w:themeColor="text1" w:themeTint="FF" w:themeShade="FF"/>
+          <w:sz w:val="24"/>
+          <w:szCs w:val="24"/>
+        </w:rPr>
+        <w:t xml:space="preserve">O principal é que não temos mais "tabelas" e "linhas" em bancos </w:t>
+      </w:r>
+      <w:proofErr w:type="spellStart"/>
+      <w:r>
+        <w:rPr>
+          <w:rFonts w:ascii="Calibri" w:hAnsi="Calibri" w:eastAsia="Calibri" w:cs="Calibri"/>
+          <w:color w:val="000000" w:themeColor="text1" w:themeTint="FF" w:themeShade="FF"/>
+          <w:sz w:val="24"/>
+          <w:szCs w:val="24"/>
+        </w:rPr>
+        <w:t>NoSQL</w:t>
+      </w:r>
+      <w:proofErr w:type="spellEnd"/>
+      <w:r>
+        <w:rPr>
+          <w:rFonts w:ascii="Calibri" w:hAnsi="Calibri" w:eastAsia="Calibri" w:cs="Calibri"/>
+          <w:color w:val="000000" w:themeColor="text1" w:themeTint="FF" w:themeShade="FF"/>
+          <w:sz w:val="24"/>
+          <w:szCs w:val="24"/>
+        </w:rPr>
+        <w:t>, mas "</w:t>
+      </w:r>
+      <w:proofErr w:type="spellStart"/>
+      <w:r>
+        <w:rPr>
+          <w:rFonts w:ascii="Calibri" w:hAnsi="Calibri" w:eastAsia="Calibri" w:cs="Calibri"/>
+          <w:color w:val="000000" w:themeColor="text1" w:themeTint="FF" w:themeShade="FF"/>
+          <w:sz w:val="24"/>
+          <w:szCs w:val="24"/>
+        </w:rPr>
+        <w:t>collections</w:t>
+      </w:r>
+      <w:proofErr w:type="spellEnd"/>
+      <w:r>
+        <w:rPr>
+          <w:rFonts w:ascii="Calibri" w:hAnsi="Calibri" w:eastAsia="Calibri" w:cs="Calibri"/>
+          <w:color w:val="000000" w:themeColor="text1" w:themeTint="FF" w:themeShade="FF"/>
+          <w:sz w:val="24"/>
+          <w:szCs w:val="24"/>
+        </w:rPr>
+        <w:t>" que armazenam os "</w:t>
+      </w:r>
+      <w:proofErr w:type="spellStart"/>
+      <w:r>
+        <w:rPr>
+          <w:rFonts w:ascii="Calibri" w:hAnsi="Calibri" w:eastAsia="Calibri" w:cs="Calibri"/>
+          <w:color w:val="000000" w:themeColor="text1" w:themeTint="FF" w:themeShade="FF"/>
+          <w:sz w:val="24"/>
+          <w:szCs w:val="24"/>
+        </w:rPr>
+        <w:t>documents</w:t>
+      </w:r>
+      <w:proofErr w:type="spellEnd"/>
+      <w:r>
+        <w:rPr>
+          <w:rFonts w:ascii="Calibri" w:hAnsi="Calibri" w:eastAsia="Calibri" w:cs="Calibri"/>
+          <w:color w:val="000000" w:themeColor="text1" w:themeTint="FF" w:themeShade="FF"/>
+          <w:sz w:val="24"/>
+          <w:szCs w:val="24"/>
+        </w:rPr>
+        <w:t>" com os campos de dados.</w:t>
+      </w:r>
+    </w:p>
+    <w:p>
+      <w:pPr>
+        <w:pStyle w:val="Normal"/>
+        <w:bidi w:val="0"/>
+        <w:rPr>
+          <w:rFonts w:ascii="Calibri" w:hAnsi="Calibri" w:eastAsia="Calibri" w:cs="Calibri"/>
+          <w:color w:val="000000" w:themeColor="text1" w:themeTint="FF" w:themeShade="FF"/>
+          <w:sz w:val="24"/>
+          <w:szCs w:val="24"/>
+        </w:rPr>
+      </w:pPr>
+      <w:r>
+        <w:rPr>
+          <w:rFonts w:ascii="Calibri" w:hAnsi="Calibri" w:eastAsia="Calibri" w:cs="Calibri"/>
+          <w:color w:val="000000" w:themeColor="text1" w:themeTint="FF" w:themeShade="FF"/>
+          <w:sz w:val="24"/>
+          <w:szCs w:val="24"/>
+        </w:rPr>
+        <w:t>Os comandos também são diferentes, como o "INSERT", "SELECT", "UPDATE" e "DELETE" que dão lugar aos "</w:t>
+      </w:r>
+      <w:proofErr w:type="spellStart"/>
+      <w:r>
+        <w:rPr>
+          <w:rFonts w:ascii="Calibri" w:hAnsi="Calibri" w:eastAsia="Calibri" w:cs="Calibri"/>
+          <w:color w:val="000000" w:themeColor="text1" w:themeTint="FF" w:themeShade="FF"/>
+          <w:sz w:val="24"/>
+          <w:szCs w:val="24"/>
+        </w:rPr>
+        <w:t>insert</w:t>
+      </w:r>
+      <w:proofErr w:type="spellEnd"/>
+      <w:r>
+        <w:rPr>
+          <w:rFonts w:ascii="Calibri" w:hAnsi="Calibri" w:eastAsia="Calibri" w:cs="Calibri"/>
+          <w:color w:val="000000" w:themeColor="text1" w:themeTint="FF" w:themeShade="FF"/>
+          <w:sz w:val="24"/>
+          <w:szCs w:val="24"/>
+        </w:rPr>
+        <w:t>/</w:t>
+      </w:r>
+      <w:proofErr w:type="spellStart"/>
+      <w:r>
+        <w:rPr>
+          <w:rFonts w:ascii="Calibri" w:hAnsi="Calibri" w:eastAsia="Calibri" w:cs="Calibri"/>
+          <w:color w:val="000000" w:themeColor="text1" w:themeTint="FF" w:themeShade="FF"/>
+          <w:sz w:val="24"/>
+          <w:szCs w:val="24"/>
+        </w:rPr>
+        <w:t>insertOne</w:t>
+      </w:r>
+      <w:proofErr w:type="spellEnd"/>
+      <w:r>
+        <w:rPr>
+          <w:rFonts w:ascii="Calibri" w:hAnsi="Calibri" w:eastAsia="Calibri" w:cs="Calibri"/>
+          <w:color w:val="000000" w:themeColor="text1" w:themeTint="FF" w:themeShade="FF"/>
+          <w:sz w:val="24"/>
+          <w:szCs w:val="24"/>
+        </w:rPr>
+        <w:t>()/</w:t>
+      </w:r>
+      <w:proofErr w:type="spellStart"/>
+      <w:r>
+        <w:rPr>
+          <w:rFonts w:ascii="Calibri" w:hAnsi="Calibri" w:eastAsia="Calibri" w:cs="Calibri"/>
+          <w:color w:val="000000" w:themeColor="text1" w:themeTint="FF" w:themeShade="FF"/>
+          <w:sz w:val="24"/>
+          <w:szCs w:val="24"/>
+        </w:rPr>
+        <w:t>insertMany</w:t>
+      </w:r>
+      <w:proofErr w:type="spellEnd"/>
+      <w:r>
+        <w:rPr>
+          <w:rFonts w:ascii="Calibri" w:hAnsi="Calibri" w:eastAsia="Calibri" w:cs="Calibri"/>
+          <w:color w:val="000000" w:themeColor="text1" w:themeTint="FF" w:themeShade="FF"/>
+          <w:sz w:val="24"/>
+          <w:szCs w:val="24"/>
+        </w:rPr>
+        <w:t>()", "</w:t>
+      </w:r>
+      <w:proofErr w:type="spellStart"/>
+      <w:r>
+        <w:rPr>
+          <w:rFonts w:ascii="Calibri" w:hAnsi="Calibri" w:eastAsia="Calibri" w:cs="Calibri"/>
+          <w:color w:val="000000" w:themeColor="text1" w:themeTint="FF" w:themeShade="FF"/>
+          <w:sz w:val="24"/>
+          <w:szCs w:val="24"/>
+        </w:rPr>
+        <w:t>find</w:t>
+      </w:r>
+      <w:proofErr w:type="spellEnd"/>
+      <w:r>
+        <w:rPr>
+          <w:rFonts w:ascii="Calibri" w:hAnsi="Calibri" w:eastAsia="Calibri" w:cs="Calibri"/>
+          <w:color w:val="000000" w:themeColor="text1" w:themeTint="FF" w:themeShade="FF"/>
+          <w:sz w:val="24"/>
+          <w:szCs w:val="24"/>
+        </w:rPr>
+        <w:t>()", "</w:t>
+      </w:r>
+      <w:proofErr w:type="gramStart"/>
+      <w:r>
+        <w:rPr>
+          <w:rFonts w:ascii="Calibri" w:hAnsi="Calibri" w:eastAsia="Calibri" w:cs="Calibri"/>
+          <w:color w:val="000000" w:themeColor="text1" w:themeTint="FF" w:themeShade="FF"/>
+          <w:sz w:val="24"/>
+          <w:szCs w:val="24"/>
+        </w:rPr>
+        <w:t>update(</w:t>
+      </w:r>
+      <w:proofErr w:type="gramEnd"/>
+      <w:r>
+        <w:rPr>
+          <w:rFonts w:ascii="Calibri" w:hAnsi="Calibri" w:eastAsia="Calibri" w:cs="Calibri"/>
+          <w:color w:val="000000" w:themeColor="text1" w:themeTint="FF" w:themeShade="FF"/>
+          <w:sz w:val="24"/>
+          <w:szCs w:val="24"/>
+        </w:rPr>
+        <w:t>)" e "</w:t>
+      </w:r>
+      <w:proofErr w:type="spellStart"/>
+      <w:r>
+        <w:rPr>
+          <w:rFonts w:ascii="Calibri" w:hAnsi="Calibri" w:eastAsia="Calibri" w:cs="Calibri"/>
+          <w:color w:val="000000" w:themeColor="text1" w:themeTint="FF" w:themeShade="FF"/>
+          <w:sz w:val="24"/>
+          <w:szCs w:val="24"/>
+        </w:rPr>
+        <w:t>drop</w:t>
+      </w:r>
+      <w:proofErr w:type="spellEnd"/>
+      <w:r>
+        <w:rPr>
+          <w:rFonts w:ascii="Calibri" w:hAnsi="Calibri" w:eastAsia="Calibri" w:cs="Calibri"/>
+          <w:color w:val="000000" w:themeColor="text1" w:themeTint="FF" w:themeShade="FF"/>
+          <w:sz w:val="24"/>
+          <w:szCs w:val="24"/>
+        </w:rPr>
+        <w:t>()" respectivamente.</w:t>
+      </w:r>
+    </w:p>
+    <w:p>
+      <w:pPr>
+        <w:pStyle w:val="Normal"/>
+        <w:bidi w:val="0"/>
+        <w:rPr>
+          <w:rFonts w:ascii="Calibri" w:hAnsi="Calibri" w:eastAsia="Calibri" w:cs="Calibri"/>
+          <w:color w:val="000000" w:themeColor="text1" w:themeTint="FF" w:themeShade="FF"/>
+          <w:sz w:val="24"/>
+          <w:szCs w:val="24"/>
+        </w:rPr>
+      </w:pPr>
+      <w:r>
+        <w:rPr>
+          <w:rFonts w:ascii="Calibri" w:hAnsi="Calibri" w:eastAsia="Calibri" w:cs="Calibri"/>
+          <w:color w:val="000000" w:themeColor="text1" w:themeTint="FF" w:themeShade="FF"/>
+          <w:sz w:val="24"/>
+          <w:szCs w:val="24"/>
+        </w:rPr>
+        <w:t>No mongoDb, as databases só aparecerão no registro quando tiver uma collection registrada, diferente do banco relacional, que aparecerá assim que for criada.</w:t>
+      </w:r>
+    </w:p>
+    <w:p>
+      <w:pPr>
+        <w:pStyle w:val="Normal"/>
+        <w:bidi w:val="0"/>
+        <w:rPr>
+          <w:rFonts w:ascii="Calibri" w:hAnsi="Calibri" w:eastAsia="Calibri" w:cs="Calibri"/>
+          <w:color w:val="000000" w:themeColor="text1" w:themeTint="FF" w:themeShade="FF"/>
+          <w:sz w:val="24"/>
+          <w:szCs w:val="24"/>
+        </w:rPr>
+      </w:pPr>
+      <w:r>
+        <w:rPr>
+          <w:rFonts w:ascii="Calibri" w:hAnsi="Calibri" w:eastAsia="Calibri" w:cs="Calibri"/>
+          <w:color w:val="000000" w:themeColor="text1" w:themeTint="FF" w:themeShade="FF"/>
+          <w:sz w:val="24"/>
+          <w:szCs w:val="24"/>
+        </w:rPr>
+        <w:t>Enquanto o banco relacional é estritamente estruturado, baseado nas relações entre diferentes tabelas, no banco não relacional não há isso, sendo muito mais flexível no armazenamento</w:t>
+      </w:r>
+      <w:r>
+        <w:rPr>
+          <w:rFonts w:ascii="Calibri" w:hAnsi="Calibri" w:eastAsia="Calibri" w:cs="Calibri"/>
+          <w:color w:val="000000" w:themeColor="text1" w:themeTint="FF" w:themeShade="FF"/>
+          <w:sz w:val="24"/>
+          <w:szCs w:val="24"/>
+        </w:rPr>
+        <w:t>.</w:t>
+      </w:r>
+    </w:p>
+    <w:p>
+      <w:pPr>
+        <w:pStyle w:val="Normal"/>
+        <w:bidi w:val="0"/>
+        <w:rPr>
+          <w:rFonts w:ascii="Calibri" w:hAnsi="Calibri" w:eastAsia="Calibri" w:cs="Calibri"/>
+          <w:color w:val="000000" w:themeColor="text1" w:themeTint="FF" w:themeShade="FF"/>
+          <w:sz w:val="24"/>
+          <w:szCs w:val="24"/>
+        </w:rPr>
+      </w:pPr>
+      <w:r>
+        <w:rPr>
+          <w:rFonts w:ascii="Calibri" w:hAnsi="Calibri" w:eastAsia="Calibri" w:cs="Calibri"/>
+          <w:color w:val="000000" w:themeColor="text1" w:themeTint="FF" w:themeShade="FF"/>
+          <w:sz w:val="24"/>
+          <w:szCs w:val="24"/>
+        </w:rPr>
+        <w:t>Depois de instalado, p</w:t>
+      </w:r>
+      <w:r>
+        <w:rPr>
+          <w:rFonts w:ascii="Calibri" w:hAnsi="Calibri" w:eastAsia="Calibri" w:cs="Calibri"/>
+          <w:color w:val="000000" w:themeColor="text1" w:themeTint="FF" w:themeShade="FF"/>
+          <w:sz w:val="24"/>
+          <w:szCs w:val="24"/>
+        </w:rPr>
+        <w:t xml:space="preserve">ara </w:t>
+      </w:r>
+      <w:r>
+        <w:rPr>
+          <w:rFonts w:ascii="Calibri" w:hAnsi="Calibri" w:eastAsia="Calibri" w:cs="Calibri"/>
+          <w:color w:val="000000" w:themeColor="text1" w:themeTint="FF" w:themeShade="FF"/>
+          <w:sz w:val="24"/>
+          <w:szCs w:val="24"/>
+        </w:rPr>
+        <w:t>abri-lo</w:t>
+      </w:r>
+      <w:r>
+        <w:rPr>
+          <w:rFonts w:ascii="Calibri" w:hAnsi="Calibri" w:eastAsia="Calibri" w:cs="Calibri"/>
+          <w:color w:val="000000" w:themeColor="text1" w:themeTint="FF" w:themeShade="FF"/>
+          <w:sz w:val="24"/>
+          <w:szCs w:val="24"/>
+        </w:rPr>
+        <w:t xml:space="preserve"> basta procurar pela pasta “</w:t>
+      </w:r>
+      <w:proofErr w:type="spellStart"/>
+      <w:r>
+        <w:rPr>
+          <w:rFonts w:ascii="Calibri" w:hAnsi="Calibri" w:eastAsia="Calibri" w:cs="Calibri"/>
+          <w:color w:val="000000" w:themeColor="text1" w:themeTint="FF" w:themeShade="FF"/>
+          <w:sz w:val="24"/>
+          <w:szCs w:val="24"/>
+        </w:rPr>
+        <w:t>MongoDB</w:t>
+      </w:r>
+      <w:proofErr w:type="spellEnd"/>
+      <w:r>
+        <w:rPr>
+          <w:rFonts w:ascii="Calibri" w:hAnsi="Calibri" w:eastAsia="Calibri" w:cs="Calibri"/>
+          <w:color w:val="000000" w:themeColor="text1" w:themeTint="FF" w:themeShade="FF"/>
+          <w:sz w:val="24"/>
+          <w:szCs w:val="24"/>
+        </w:rPr>
+        <w:t>”, dentro de “Arquivos de Programas” no Disco Local do seu computado</w:t>
+      </w:r>
+      <w:r>
+        <w:rPr>
+          <w:rFonts w:ascii="Calibri" w:hAnsi="Calibri" w:eastAsia="Calibri" w:cs="Calibri"/>
+          <w:color w:val="000000" w:themeColor="text1" w:themeTint="FF" w:themeShade="FF"/>
+          <w:sz w:val="24"/>
+          <w:szCs w:val="24"/>
+        </w:rPr>
+        <w:t>r</w:t>
+      </w:r>
+      <w:r>
+        <w:rPr>
+          <w:rFonts w:ascii="Calibri" w:hAnsi="Calibri" w:eastAsia="Calibri" w:cs="Calibri"/>
+          <w:color w:val="000000" w:themeColor="text1" w:themeTint="FF" w:themeShade="FF"/>
+          <w:sz w:val="24"/>
+          <w:szCs w:val="24"/>
+        </w:rPr>
+        <w:t>.</w:t>
+      </w:r>
+    </w:p>
+    <w:p>
+      <w:pPr>
+        <w:pStyle w:val="Normal"/>
+        <w:bidi w:val="0"/>
+        <w:rPr>
+          <w:rFonts w:ascii="Calibri" w:hAnsi="Calibri" w:eastAsia="Calibri" w:cs="Calibri"/>
+          <w:color w:val="000000" w:themeColor="text1" w:themeTint="FF" w:themeShade="FF"/>
+        </w:rPr>
+      </w:pPr>
+      <w:r>
+        <w:drawing>
+          <wp:inline wp14:editId="26498B74" wp14:anchorId="0969B5A8">
+            <wp:extent cx="4572000" cy="1171575"/>
+            <wp:effectExtent l="0" t="0" r="0" b="0"/>
+            <wp:docPr id="1402813499" name="" title=""/>
+            <wp:cNvGraphicFramePr>
+              <a:graphicFrameLocks noChangeAspect="1"/>
+            </wp:cNvGraphicFramePr>
+            <a:graphic>
+              <a:graphicData uri="http://schemas.openxmlformats.org/drawingml/2006/picture">
+                <pic:pic>
+                  <pic:nvPicPr>
+                    <pic:cNvPr id="0" name=""/>
+                    <pic:cNvPicPr/>
+                  </pic:nvPicPr>
+                  <pic:blipFill>
+                    <a:blip r:embed="R47477a7d6df047c2">
+                      <a:extLst>
+                        <a:ext xmlns:a="http://schemas.openxmlformats.org/drawingml/2006/main" uri="{28A0092B-C50C-407E-A947-70E740481C1C}">
+                          <a14:useLocalDpi val="0"/>
+                        </a:ext>
+                      </a:extLst>
+                    </a:blip>
+                    <a:stretch>
+                      <a:fillRect/>
+                    </a:stretch>
+                  </pic:blipFill>
+                  <pic:spPr>
+                    <a:xfrm>
+                      <a:off x="0" y="0"/>
+                      <a:ext cx="4572000" cy="1171575"/>
+                    </a:xfrm>
+                    <a:prstGeom prst="rect">
+                      <a:avLst/>
+                    </a:prstGeom>
+                  </pic:spPr>
+                </pic:pic>
+              </a:graphicData>
+            </a:graphic>
+          </wp:inline>
+        </w:drawing>
+      </w:r>
+    </w:p>
+    <w:p>
+      <w:pPr>
+        <w:pStyle w:val="Normal"/>
+        <w:bidi w:val="0"/>
+        <w:rPr>
+          <w:rFonts w:ascii="Calibri" w:hAnsi="Calibri" w:eastAsia="Calibri" w:cs="Calibri"/>
+          <w:color w:val="000000" w:themeColor="text1" w:themeTint="FF" w:themeShade="FF"/>
+        </w:rPr>
+      </w:pPr>
+      <w:r>
+        <w:rPr>
+          <w:rFonts w:ascii="Calibri" w:hAnsi="Calibri" w:eastAsia="Calibri" w:cs="Calibri"/>
+          <w:color w:val="000000" w:themeColor="text1" w:themeTint="FF" w:themeShade="FF"/>
+        </w:rPr>
+        <w:t>Clique na pasta “Server”</w:t>
+      </w:r>
+      <w:r>
+        <w:rPr>
+          <w:rFonts w:ascii="Calibri" w:hAnsi="Calibri" w:eastAsia="Calibri" w:cs="Calibri"/>
+          <w:color w:val="000000" w:themeColor="text1" w:themeTint="FF" w:themeShade="FF"/>
+        </w:rPr>
+        <w:t>, logo em seguida na pasta com o nome da versão do Mongo que você baixou:</w:t>
+      </w:r>
+    </w:p>
+    <w:p>
+      <w:pPr>
+        <w:pStyle w:val="Normal"/>
+      </w:pPr>
+      <w:r>
+        <w:drawing>
+          <wp:inline wp14:editId="5625531C" wp14:anchorId="04FA138E">
+            <wp:extent cx="4572000" cy="809625"/>
+            <wp:effectExtent l="0" t="0" r="0" b="0"/>
+            <wp:docPr id="369099873" name="" title=""/>
+            <wp:cNvGraphicFramePr>
+              <a:graphicFrameLocks noChangeAspect="1"/>
+            </wp:cNvGraphicFramePr>
+            <a:graphic>
+              <a:graphicData uri="http://schemas.openxmlformats.org/drawingml/2006/picture">
+                <pic:pic>
+                  <pic:nvPicPr>
+                    <pic:cNvPr id="0" name=""/>
+                    <pic:cNvPicPr/>
+                  </pic:nvPicPr>
+                  <pic:blipFill>
+                    <a:blip r:embed="R56b1c543945f445a">
+                      <a:extLst>
+                        <a:ext xmlns:a="http://schemas.openxmlformats.org/drawingml/2006/main" uri="{28A0092B-C50C-407E-A947-70E740481C1C}">
+                          <a14:useLocalDpi val="0"/>
+                        </a:ext>
+                      </a:extLst>
+                    </a:blip>
+                    <a:stretch>
+                      <a:fillRect/>
+                    </a:stretch>
+                  </pic:blipFill>
+                  <pic:spPr>
+                    <a:xfrm>
+                      <a:off x="0" y="0"/>
+                      <a:ext cx="4572000" cy="809625"/>
+                    </a:xfrm>
+                    <a:prstGeom prst="rect">
+                      <a:avLst/>
+                    </a:prstGeom>
+                  </pic:spPr>
+                </pic:pic>
+              </a:graphicData>
+            </a:graphic>
+          </wp:inline>
+        </w:drawing>
+      </w:r>
+    </w:p>
+    <w:p>
+      <w:pPr>
+        <w:pStyle w:val="Normal"/>
+      </w:pPr>
+      <w:r>
+        <w:rPr/>
+        <w:t>Abra a pasta bin:</w:t>
+      </w:r>
+    </w:p>
+    <w:p>
+      <w:pPr>
+        <w:pStyle w:val="Normal"/>
+      </w:pPr>
+      <w:r>
+        <w:drawing>
+          <wp:inline wp14:editId="0BBD63F6" wp14:anchorId="44D3714D">
+            <wp:extent cx="4634464" cy="1657350"/>
+            <wp:effectExtent l="0" t="0" r="0" b="0"/>
+            <wp:docPr id="1109651902" name="" title=""/>
+            <wp:cNvGraphicFramePr>
+              <a:graphicFrameLocks noChangeAspect="1"/>
+            </wp:cNvGraphicFramePr>
+            <a:graphic>
+              <a:graphicData uri="http://schemas.openxmlformats.org/drawingml/2006/picture">
+                <pic:pic>
+                  <pic:nvPicPr>
+                    <pic:cNvPr id="0" name=""/>
+                    <pic:cNvPicPr/>
+                  </pic:nvPicPr>
+                  <pic:blipFill>
+                    <a:blip r:embed="R9ce493b7db6a4127">
+                      <a:extLst>
+                        <a:ext xmlns:a="http://schemas.openxmlformats.org/drawingml/2006/main" uri="{28A0092B-C50C-407E-A947-70E740481C1C}">
+                          <a14:useLocalDpi val="0"/>
+                        </a:ext>
+                      </a:extLst>
+                    </a:blip>
+                    <a:srcRect l="5031" t="0" r="0" b="0"/>
+                    <a:stretch>
+                      <a:fillRect/>
+                    </a:stretch>
+                  </pic:blipFill>
+                  <pic:spPr>
+                    <a:xfrm>
+                      <a:off x="0" y="0"/>
+                      <a:ext cx="4634464" cy="1657350"/>
+                    </a:xfrm>
+                    <a:prstGeom prst="rect">
+                      <a:avLst/>
+                    </a:prstGeom>
+                  </pic:spPr>
+                </pic:pic>
+              </a:graphicData>
+            </a:graphic>
+          </wp:inline>
+        </w:drawing>
+      </w:r>
+    </w:p>
+    <w:p>
+      <w:pPr>
+        <w:pStyle w:val="Normal"/>
+        <w:bidi w:val="0"/>
+        <w:rPr>
+          <w:rFonts w:ascii="Calibri" w:hAnsi="Calibri" w:eastAsia="Calibri" w:cs="Calibri"/>
+          <w:color w:val="000000" w:themeColor="text1" w:themeTint="FF" w:themeShade="FF"/>
+        </w:rPr>
+      </w:pPr>
+      <w:r>
+        <w:rPr>
+          <w:rFonts w:ascii="Calibri" w:hAnsi="Calibri" w:eastAsia="Calibri" w:cs="Calibri"/>
+          <w:color w:val="000000" w:themeColor="text1" w:themeTint="FF" w:themeShade="FF"/>
+        </w:rPr>
+        <w:t>E abra o arquivo “Mongo.exe”:</w:t>
+      </w:r>
+    </w:p>
+    <w:p>
+      <w:pPr>
+        <w:pStyle w:val="Normal"/>
+      </w:pPr>
+      <w:r>
+        <w:drawing>
+          <wp:inline wp14:editId="7D76784B" wp14:anchorId="6132CC7C">
+            <wp:extent cx="4572000" cy="1743075"/>
+            <wp:effectExtent l="0" t="0" r="0" b="0"/>
+            <wp:docPr id="1455751916" name="" title=""/>
+            <wp:cNvGraphicFramePr>
+              <a:graphicFrameLocks noChangeAspect="1"/>
+            </wp:cNvGraphicFramePr>
+            <a:graphic>
+              <a:graphicData uri="http://schemas.openxmlformats.org/drawingml/2006/picture">
+                <pic:pic>
+                  <pic:nvPicPr>
+                    <pic:cNvPr id="0" name=""/>
+                    <pic:cNvPicPr/>
+                  </pic:nvPicPr>
+                  <pic:blipFill>
+                    <a:blip r:embed="R02c6f3af8a0343d8">
+                      <a:extLst>
+                        <a:ext xmlns:a="http://schemas.openxmlformats.org/drawingml/2006/main" uri="{28A0092B-C50C-407E-A947-70E740481C1C}">
+                          <a14:useLocalDpi val="0"/>
+                        </a:ext>
+                      </a:extLst>
+                    </a:blip>
+                    <a:stretch>
+                      <a:fillRect/>
+                    </a:stretch>
+                  </pic:blipFill>
+                  <pic:spPr>
+                    <a:xfrm>
+                      <a:off x="0" y="0"/>
+                      <a:ext cx="4572000" cy="1743075"/>
+                    </a:xfrm>
+                    <a:prstGeom prst="rect">
+                      <a:avLst/>
+                    </a:prstGeom>
+                  </pic:spPr>
+                </pic:pic>
+              </a:graphicData>
+            </a:graphic>
+          </wp:inline>
+        </w:drawing>
+      </w:r>
+    </w:p>
+    <w:p>
+      <w:pPr>
+        <w:pStyle w:val="Normal"/>
+        <w:bidi w:val="0"/>
+        <w:rPr>
+          <w:rFonts w:ascii="Calibri" w:hAnsi="Calibri" w:eastAsia="Calibri" w:cs="Calibri"/>
+          <w:color w:val="000000" w:themeColor="text1" w:themeTint="FF" w:themeShade="FF"/>
+        </w:rPr>
+      </w:pPr>
+      <w:r>
+        <w:rPr>
+          <w:rFonts w:ascii="Calibri" w:hAnsi="Calibri" w:eastAsia="Calibri" w:cs="Calibri"/>
+          <w:color w:val="000000" w:themeColor="text1" w:themeTint="FF" w:themeShade="FF"/>
+        </w:rPr>
+        <w:t>Se essa tela abrir, seu banco já está rodando:</w:t>
+      </w:r>
+    </w:p>
+    <w:p>
+      <w:pPr>
+        <w:pStyle w:val="Normal"/>
+      </w:pPr>
+      <w:r>
+        <w:drawing>
+          <wp:inline wp14:editId="679D4B16" wp14:anchorId="73F5BE79">
+            <wp:extent cx="4572000" cy="2647950"/>
+            <wp:effectExtent l="0" t="0" r="0" b="0"/>
+            <wp:docPr id="2068399888" name="" title=""/>
+            <wp:cNvGraphicFramePr>
+              <a:graphicFrameLocks noChangeAspect="1"/>
+            </wp:cNvGraphicFramePr>
+            <a:graphic>
+              <a:graphicData uri="http://schemas.openxmlformats.org/drawingml/2006/picture">
+                <pic:pic>
+                  <pic:nvPicPr>
+                    <pic:cNvPr id="0" name=""/>
+                    <pic:cNvPicPr/>
+                  </pic:nvPicPr>
+                  <pic:blipFill>
+                    <a:blip r:embed="R8a23676359ec4624">
+                      <a:extLst>
+                        <a:ext xmlns:a="http://schemas.openxmlformats.org/drawingml/2006/main" uri="{28A0092B-C50C-407E-A947-70E740481C1C}">
+                          <a14:useLocalDpi val="0"/>
+                        </a:ext>
+                      </a:extLst>
+                    </a:blip>
+                    <a:stretch>
+                      <a:fillRect/>
+                    </a:stretch>
+                  </pic:blipFill>
+                  <pic:spPr>
+                    <a:xfrm>
+                      <a:off x="0" y="0"/>
+                      <a:ext cx="4572000" cy="2647950"/>
+                    </a:xfrm>
+                    <a:prstGeom prst="rect">
+                      <a:avLst/>
+                    </a:prstGeom>
+                  </pic:spPr>
+                </pic:pic>
+              </a:graphicData>
+            </a:graphic>
+          </wp:inline>
+        </w:drawing>
+      </w:r>
+    </w:p>
+    <w:p>
+      <w:pPr>
+        <w:pStyle w:val="Normal"/>
+        <w:bidi w:val="0"/>
+        <w:rPr>
+          <w:rFonts w:ascii="Calibri" w:hAnsi="Calibri" w:eastAsia="Calibri" w:cs="Calibri"/>
+          <w:color w:val="000000" w:themeColor="text1" w:themeTint="FF" w:themeShade="FF"/>
+        </w:rPr>
+      </w:pPr>
+      <w:r>
+        <w:rPr>
+          <w:rFonts w:ascii="Calibri" w:hAnsi="Calibri" w:eastAsia="Calibri" w:cs="Calibri"/>
+          <w:color w:val="000000" w:themeColor="text1" w:themeTint="FF" w:themeShade="FF"/>
+        </w:rPr>
+        <w:t xml:space="preserve">E digite o comando “show dbs” para achar as </w:t>
+      </w:r>
+      <w:proofErr w:type="spellStart"/>
+      <w:r>
+        <w:rPr>
+          <w:rFonts w:ascii="Calibri" w:hAnsi="Calibri" w:eastAsia="Calibri" w:cs="Calibri"/>
+          <w:color w:val="000000" w:themeColor="text1" w:themeTint="FF" w:themeShade="FF"/>
+        </w:rPr>
+        <w:t>databases</w:t>
+      </w:r>
+      <w:proofErr w:type="spellEnd"/>
+      <w:r>
+        <w:rPr>
+          <w:rFonts w:ascii="Calibri" w:hAnsi="Calibri" w:eastAsia="Calibri" w:cs="Calibri"/>
+          <w:color w:val="000000" w:themeColor="text1" w:themeTint="FF" w:themeShade="FF"/>
+        </w:rPr>
+        <w:t xml:space="preserve"> registradas:</w:t>
+      </w:r>
+    </w:p>
+    <w:p>
+      <w:pPr>
+        <w:pStyle w:val="Normal"/>
+      </w:pPr>
+      <w:r>
+        <w:drawing>
+          <wp:inline wp14:editId="0A4DAD17" wp14:anchorId="291ADC53">
+            <wp:extent cx="4572000" cy="2647950"/>
+            <wp:effectExtent l="0" t="0" r="0" b="0"/>
+            <wp:docPr id="314200054" name="" title=""/>
+            <wp:cNvGraphicFramePr>
+              <a:graphicFrameLocks noChangeAspect="1"/>
+            </wp:cNvGraphicFramePr>
+            <a:graphic>
+              <a:graphicData uri="http://schemas.openxmlformats.org/drawingml/2006/picture">
+                <pic:pic>
+                  <pic:nvPicPr>
+                    <pic:cNvPr id="0" name=""/>
+                    <pic:cNvPicPr/>
+                  </pic:nvPicPr>
+                  <pic:blipFill>
+                    <a:blip r:embed="Ra960be88f17f45f0">
+                      <a:extLst>
+                        <a:ext xmlns:a="http://schemas.openxmlformats.org/drawingml/2006/main" uri="{28A0092B-C50C-407E-A947-70E740481C1C}">
+                          <a14:useLocalDpi val="0"/>
+                        </a:ext>
+                      </a:extLst>
+                    </a:blip>
+                    <a:stretch>
+                      <a:fillRect/>
+                    </a:stretch>
+                  </pic:blipFill>
+                  <pic:spPr>
+                    <a:xfrm>
+                      <a:off x="0" y="0"/>
+                      <a:ext cx="4572000" cy="2647950"/>
+                    </a:xfrm>
+                    <a:prstGeom prst="rect">
+                      <a:avLst/>
+                    </a:prstGeom>
+                  </pic:spPr>
+                </pic:pic>
+              </a:graphicData>
+            </a:graphic>
+          </wp:inline>
+        </w:drawing>
+      </w:r>
+    </w:p>
+    <w:p>
+      <w:pPr>
+        <w:pStyle w:val="Normal"/>
+        <w:bidi w:val="0"/>
+        <w:rPr>
+          <w:rFonts w:ascii="Calibri" w:hAnsi="Calibri" w:eastAsia="Calibri" w:cs="Calibri"/>
+          <w:color w:val="000000" w:themeColor="text1" w:themeTint="FF" w:themeShade="FF"/>
+        </w:rPr>
+      </w:pPr>
+      <w:r>
+        <w:rPr>
+          <w:rFonts w:ascii="Calibri" w:hAnsi="Calibri" w:eastAsia="Calibri" w:cs="Calibri"/>
+          <w:color w:val="000000" w:themeColor="text1" w:themeTint="FF" w:themeShade="FF"/>
+        </w:rPr>
+        <w:t xml:space="preserve">Para registrar novos dados no banco, abra o </w:t>
+      </w:r>
+      <w:proofErr w:type="spellStart"/>
+      <w:r>
+        <w:rPr>
+          <w:rFonts w:ascii="Calibri" w:hAnsi="Calibri" w:eastAsia="Calibri" w:cs="Calibri"/>
+          <w:color w:val="000000" w:themeColor="text1" w:themeTint="FF" w:themeShade="FF"/>
+        </w:rPr>
+        <w:t>postman</w:t>
+      </w:r>
+      <w:proofErr w:type="spellEnd"/>
+      <w:r>
+        <w:rPr>
+          <w:rFonts w:ascii="Calibri" w:hAnsi="Calibri" w:eastAsia="Calibri" w:cs="Calibri"/>
+          <w:color w:val="000000" w:themeColor="text1" w:themeTint="FF" w:themeShade="FF"/>
+        </w:rPr>
+        <w:t xml:space="preserve"> na URL </w:t>
+      </w:r>
+      <w:hyperlink r:id="Red612995f6f748cc">
+        <w:r>
+          <w:rPr>
+            <w:rStyle w:val="Hyperlink"/>
+            <w:rFonts w:ascii="Calibri" w:hAnsi="Calibri" w:eastAsia="Calibri" w:cs="Calibri"/>
+          </w:rPr>
+          <w:t>http://localhost:5000/api/Localizacoes</w:t>
+        </w:r>
+      </w:hyperlink>
+      <w:r>
+        <w:rPr>
+          <w:rFonts w:ascii="Calibri" w:hAnsi="Calibri" w:eastAsia="Calibri" w:cs="Calibri"/>
+          <w:color w:val="000000" w:themeColor="text1" w:themeTint="FF" w:themeShade="FF"/>
+        </w:rPr>
+        <w:t xml:space="preserve">, passando o token de </w:t>
+      </w:r>
+      <w:proofErr w:type="spellStart"/>
+      <w:r>
+        <w:rPr>
+          <w:rFonts w:ascii="Calibri" w:hAnsi="Calibri" w:eastAsia="Calibri" w:cs="Calibri"/>
+          <w:color w:val="000000" w:themeColor="text1" w:themeTint="FF" w:themeShade="FF"/>
+        </w:rPr>
+        <w:t>Adminstrador</w:t>
+      </w:r>
+      <w:proofErr w:type="spellEnd"/>
+      <w:r>
+        <w:rPr>
+          <w:rFonts w:ascii="Calibri" w:hAnsi="Calibri" w:eastAsia="Calibri" w:cs="Calibri"/>
+          <w:color w:val="000000" w:themeColor="text1" w:themeTint="FF" w:themeShade="FF"/>
+        </w:rPr>
+        <w:t xml:space="preserve"> no headers, com o seguinte texto:</w:t>
+      </w:r>
+    </w:p>
+    <w:p>
+      <w:pPr>
+        <w:pStyle w:val="Normal"/>
+        <w:bidi w:val="0"/>
+        <w:rPr>
+          <w:rFonts w:ascii="Calibri" w:hAnsi="Calibri" w:eastAsia="Calibri" w:cs="Calibri"/>
+          <w:color w:val="000000" w:themeColor="text1" w:themeTint="FF" w:themeShade="FF"/>
+        </w:rPr>
+      </w:pPr>
+      <w:r>
+        <w:rPr>
+          <w:rFonts w:ascii="Calibri" w:hAnsi="Calibri" w:eastAsia="Calibri" w:cs="Calibri"/>
+          <w:color w:val="000000" w:themeColor="text1" w:themeTint="FF" w:themeShade="FF"/>
+        </w:rPr>
+        <w:t>{</w:t>
+      </w:r>
+    </w:p>
+    <w:p>
+      <w:pPr>
+        <w:pStyle w:val="Normal"/>
+        <w:bidi w:val="0"/>
+        <w:ind w:left="708"/>
+        <w:rPr>
+          <w:rFonts w:ascii="Calibri" w:hAnsi="Calibri" w:eastAsia="Calibri" w:cs="Calibri"/>
+          <w:color w:val="000000" w:themeColor="text1" w:themeTint="FF" w:themeShade="FF"/>
+        </w:rPr>
+      </w:pPr>
+      <w:r>
+        <w:rPr>
+          <w:rFonts w:ascii="Calibri" w:hAnsi="Calibri" w:eastAsia="Calibri" w:cs="Calibri"/>
+          <w:color w:val="000000" w:themeColor="text1" w:themeTint="FF" w:themeShade="FF"/>
+        </w:rPr>
+        <w:t xml:space="preserve">"latitude": "exemplo",  </w:t>
+      </w:r>
+    </w:p>
+    <w:p>
+      <w:pPr>
+        <w:pStyle w:val="Normal"/>
+        <w:bidi w:val="0"/>
+        <w:ind w:left="708"/>
+        <w:rPr>
+          <w:rFonts w:ascii="Calibri" w:hAnsi="Calibri" w:eastAsia="Calibri" w:cs="Calibri"/>
+          <w:color w:val="000000" w:themeColor="text1" w:themeTint="FF" w:themeShade="FF"/>
+        </w:rPr>
+      </w:pPr>
+      <w:r>
+        <w:rPr>
+          <w:rFonts w:ascii="Calibri" w:hAnsi="Calibri" w:eastAsia="Calibri" w:cs="Calibri"/>
+          <w:color w:val="000000" w:themeColor="text1" w:themeTint="FF" w:themeShade="FF"/>
+        </w:rPr>
+        <w:t>"longitude": "exemplo"</w:t>
+      </w:r>
+    </w:p>
+    <w:p>
+      <w:pPr>
+        <w:pStyle w:val="Normal"/>
+        <w:bidi w:val="0"/>
+        <w:rPr>
+          <w:rFonts w:ascii="Calibri" w:hAnsi="Calibri" w:eastAsia="Calibri" w:cs="Calibri"/>
+          <w:color w:val="000000" w:themeColor="text1" w:themeTint="FF" w:themeShade="FF"/>
+        </w:rPr>
+      </w:pPr>
+      <w:r>
+        <w:rPr>
+          <w:rFonts w:ascii="Calibri" w:hAnsi="Calibri" w:eastAsia="Calibri" w:cs="Calibri"/>
+          <w:color w:val="000000" w:themeColor="text1" w:themeTint="FF" w:themeShade="FF"/>
+        </w:rPr>
+        <w:t>}</w:t>
+      </w:r>
+    </w:p>
+    <w:p>
+      <w:pPr>
+        <w:pStyle w:val="Normal"/>
+        <w:bidi w:val="0"/>
+        <w:rPr>
+          <w:rFonts w:ascii="Calibri" w:hAnsi="Calibri" w:eastAsia="Calibri" w:cs="Calibri"/>
+          <w:color w:val="000000" w:themeColor="text1" w:themeTint="FF" w:themeShade="FF"/>
+        </w:rPr>
+      </w:pPr>
+      <w:r>
+        <w:rPr>
+          <w:rFonts w:ascii="Calibri" w:hAnsi="Calibri" w:eastAsia="Calibri" w:cs="Calibri"/>
+          <w:color w:val="000000" w:themeColor="text1" w:themeTint="FF" w:themeShade="FF"/>
+        </w:rPr>
+        <w:t>E para visualizar no front-</w:t>
+      </w:r>
+      <w:proofErr w:type="spellStart"/>
+      <w:r>
+        <w:rPr>
+          <w:rFonts w:ascii="Calibri" w:hAnsi="Calibri" w:eastAsia="Calibri" w:cs="Calibri"/>
+          <w:color w:val="000000" w:themeColor="text1" w:themeTint="FF" w:themeShade="FF"/>
+        </w:rPr>
+        <w:t>end</w:t>
+      </w:r>
+      <w:proofErr w:type="spellEnd"/>
+      <w:r>
+        <w:rPr>
+          <w:rFonts w:ascii="Calibri" w:hAnsi="Calibri" w:eastAsia="Calibri" w:cs="Calibri"/>
+          <w:color w:val="000000" w:themeColor="text1" w:themeTint="FF" w:themeShade="FF"/>
+        </w:rPr>
+        <w:t xml:space="preserve"> seus registros, basta </w:t>
+      </w:r>
+      <w:proofErr w:type="spellStart"/>
+      <w:r>
+        <w:rPr>
+          <w:rFonts w:ascii="Calibri" w:hAnsi="Calibri" w:eastAsia="Calibri" w:cs="Calibri"/>
+          <w:color w:val="000000" w:themeColor="text1" w:themeTint="FF" w:themeShade="FF"/>
+        </w:rPr>
+        <w:t>logar</w:t>
+      </w:r>
+      <w:proofErr w:type="spellEnd"/>
+      <w:r>
+        <w:rPr>
+          <w:rFonts w:ascii="Calibri" w:hAnsi="Calibri" w:eastAsia="Calibri" w:cs="Calibri"/>
+          <w:color w:val="000000" w:themeColor="text1" w:themeTint="FF" w:themeShade="FF"/>
+        </w:rPr>
+        <w:t xml:space="preserve"> como administrador e abrir o arquivo </w:t>
+      </w:r>
+      <w:proofErr w:type="spellStart"/>
+      <w:r>
+        <w:rPr>
+          <w:rFonts w:ascii="Calibri" w:hAnsi="Calibri" w:eastAsia="Calibri" w:cs="Calibri"/>
+          <w:color w:val="000000" w:themeColor="text1" w:themeTint="FF" w:themeShade="FF"/>
+        </w:rPr>
+        <w:t>html</w:t>
+      </w:r>
+      <w:proofErr w:type="spellEnd"/>
+      <w:r>
+        <w:rPr>
+          <w:rFonts w:ascii="Calibri" w:hAnsi="Calibri" w:eastAsia="Calibri" w:cs="Calibri"/>
+          <w:color w:val="000000" w:themeColor="text1" w:themeTint="FF" w:themeShade="FF"/>
+        </w:rPr>
+        <w:t xml:space="preserve"> “mapa.</w:t>
+      </w:r>
+      <w:proofErr w:type="spellStart"/>
+      <w:r>
+        <w:rPr>
+          <w:rFonts w:ascii="Calibri" w:hAnsi="Calibri" w:eastAsia="Calibri" w:cs="Calibri"/>
+          <w:color w:val="000000" w:themeColor="text1" w:themeTint="FF" w:themeShade="FF"/>
+        </w:rPr>
+        <w:t>html</w:t>
+      </w:r>
+      <w:proofErr w:type="spellEnd"/>
+      <w:r>
+        <w:rPr>
+          <w:rFonts w:ascii="Calibri" w:hAnsi="Calibri" w:eastAsia="Calibri" w:cs="Calibri"/>
+          <w:color w:val="000000" w:themeColor="text1" w:themeTint="FF" w:themeShade="FF"/>
+        </w:rPr>
+        <w:t>” dentro de “</w:t>
+      </w:r>
+      <w:r>
+        <w:rPr>
+          <w:rFonts w:ascii="Calibri" w:hAnsi="Calibri" w:eastAsia="Calibri" w:cs="Calibri"/>
+          <w:color w:val="000000" w:themeColor="text1" w:themeTint="FF" w:themeShade="FF"/>
+        </w:rPr>
+        <w:t>m</w:t>
+      </w:r>
+      <w:r>
+        <w:rPr>
+          <w:rFonts w:ascii="Calibri" w:hAnsi="Calibri" w:eastAsia="Calibri" w:cs="Calibri"/>
+          <w:color w:val="000000" w:themeColor="text1" w:themeTint="FF" w:themeShade="FF"/>
+        </w:rPr>
+        <w:t>apas” na pas</w:t>
+      </w:r>
+      <w:r>
+        <w:rPr>
+          <w:rFonts w:ascii="Calibri" w:hAnsi="Calibri" w:eastAsia="Calibri" w:cs="Calibri"/>
+          <w:color w:val="000000" w:themeColor="text1" w:themeTint="FF" w:themeShade="FF"/>
+        </w:rPr>
+        <w:t>ta “</w:t>
+      </w:r>
+      <w:proofErr w:type="spellStart"/>
+      <w:r>
+        <w:rPr>
+          <w:rFonts w:ascii="Calibri" w:hAnsi="Calibri" w:eastAsia="Calibri" w:cs="Calibri"/>
+          <w:color w:val="000000" w:themeColor="text1" w:themeTint="FF" w:themeShade="FF"/>
+        </w:rPr>
+        <w:t>pages</w:t>
+      </w:r>
+      <w:proofErr w:type="spellEnd"/>
+      <w:r>
+        <w:rPr>
+          <w:rFonts w:ascii="Calibri" w:hAnsi="Calibri" w:eastAsia="Calibri" w:cs="Calibri"/>
+          <w:color w:val="000000" w:themeColor="text1" w:themeTint="FF" w:themeShade="FF"/>
+        </w:rPr>
+        <w:t>”</w:t>
+      </w:r>
+      <w:r>
+        <w:rPr>
+          <w:rFonts w:ascii="Calibri" w:hAnsi="Calibri" w:eastAsia="Calibri" w:cs="Calibri"/>
+          <w:color w:val="000000" w:themeColor="text1" w:themeTint="FF" w:themeShade="FF"/>
+        </w:rPr>
+        <w:t xml:space="preserve"> no </w:t>
+      </w:r>
+      <w:proofErr w:type="spellStart"/>
+      <w:r>
+        <w:rPr>
+          <w:rFonts w:ascii="Calibri" w:hAnsi="Calibri" w:eastAsia="Calibri" w:cs="Calibri"/>
+          <w:color w:val="000000" w:themeColor="text1" w:themeTint="FF" w:themeShade="FF"/>
+        </w:rPr>
+        <w:t>vs</w:t>
+      </w:r>
+      <w:proofErr w:type="spellEnd"/>
+      <w:r>
+        <w:rPr>
+          <w:rFonts w:ascii="Calibri" w:hAnsi="Calibri" w:eastAsia="Calibri" w:cs="Calibri"/>
+          <w:color w:val="000000" w:themeColor="text1" w:themeTint="FF" w:themeShade="FF"/>
+        </w:rPr>
+        <w:t xml:space="preserve"> </w:t>
+      </w:r>
+      <w:proofErr w:type="spellStart"/>
+      <w:r>
+        <w:rPr>
+          <w:rFonts w:ascii="Calibri" w:hAnsi="Calibri" w:eastAsia="Calibri" w:cs="Calibri"/>
+          <w:color w:val="000000" w:themeColor="text1" w:themeTint="FF" w:themeShade="FF"/>
+        </w:rPr>
+        <w:t>code</w:t>
+      </w:r>
+      <w:proofErr w:type="spellEnd"/>
+      <w:r>
+        <w:rPr>
+          <w:rFonts w:ascii="Calibri" w:hAnsi="Calibri" w:eastAsia="Calibri" w:cs="Calibri"/>
+          <w:color w:val="000000" w:themeColor="text1" w:themeTint="FF" w:themeShade="FF"/>
+        </w:rPr>
+        <w:t xml:space="preserve"> do front </w:t>
+      </w:r>
+      <w:r>
+        <w:rPr>
+          <w:rFonts w:ascii="Calibri" w:hAnsi="Calibri" w:eastAsia="Calibri" w:cs="Calibri"/>
+          <w:color w:val="000000" w:themeColor="text1" w:themeTint="FF" w:themeShade="FF"/>
+        </w:rPr>
+        <w:t>end.</w:t>
+      </w:r>
+    </w:p>
+    <w:p>
+      <w:pPr>
+        <w:pStyle w:val="Normal"/>
+        <w:bidi w:val="0"/>
+        <w:rPr>
+          <w:rFonts w:ascii="Calibri" w:hAnsi="Calibri" w:eastAsia="Calibri" w:cs="Calibri"/>
+          <w:color w:val="000000" w:themeColor="text1" w:themeTint="FF" w:themeShade="FF"/>
+        </w:rPr>
+      </w:pPr>
+      <w:r>
+        <w:rPr>
+          <w:rFonts w:ascii="Calibri" w:hAnsi="Calibri" w:eastAsia="Calibri" w:cs="Calibri"/>
+          <w:color w:val="000000" w:themeColor="text1" w:themeTint="FF" w:themeShade="FF"/>
+        </w:rPr>
+        <w:t>Com os bancos</w:t>
+      </w:r>
+      <w:r>
+        <w:rPr>
+          <w:rFonts w:ascii="Calibri" w:hAnsi="Calibri" w:eastAsia="Calibri" w:cs="Calibri"/>
+          <w:color w:val="000000" w:themeColor="text1" w:themeTint="FF" w:themeShade="FF"/>
+        </w:rPr>
+        <w:t xml:space="preserve"> relacional e </w:t>
+      </w:r>
+      <w:proofErr w:type="spellStart"/>
+      <w:r>
+        <w:rPr>
+          <w:rFonts w:ascii="Calibri" w:hAnsi="Calibri" w:eastAsia="Calibri" w:cs="Calibri"/>
+          <w:color w:val="000000" w:themeColor="text1" w:themeTint="FF" w:themeShade="FF"/>
+        </w:rPr>
+        <w:t>NoSql</w:t>
+      </w:r>
+      <w:proofErr w:type="spellEnd"/>
+      <w:r>
+        <w:rPr>
+          <w:rFonts w:ascii="Calibri" w:hAnsi="Calibri" w:eastAsia="Calibri" w:cs="Calibri"/>
+          <w:color w:val="000000" w:themeColor="text1" w:themeTint="FF" w:themeShade="FF"/>
+        </w:rPr>
+        <w:t>, API, front-</w:t>
+      </w:r>
+      <w:proofErr w:type="spellStart"/>
+      <w:r>
+        <w:rPr>
+          <w:rFonts w:ascii="Calibri" w:hAnsi="Calibri" w:eastAsia="Calibri" w:cs="Calibri"/>
+          <w:color w:val="000000" w:themeColor="text1" w:themeTint="FF" w:themeShade="FF"/>
+        </w:rPr>
+        <w:t>end</w:t>
+      </w:r>
+      <w:proofErr w:type="spellEnd"/>
+      <w:r>
+        <w:rPr>
+          <w:rFonts w:ascii="Calibri" w:hAnsi="Calibri" w:eastAsia="Calibri" w:cs="Calibri"/>
+          <w:color w:val="000000" w:themeColor="text1" w:themeTint="FF" w:themeShade="FF"/>
+        </w:rPr>
+        <w:t xml:space="preserve"> e mobile funcionando</w:t>
+      </w:r>
+      <w:r>
+        <w:rPr>
+          <w:rFonts w:ascii="Calibri" w:hAnsi="Calibri" w:eastAsia="Calibri" w:cs="Calibri"/>
+          <w:color w:val="000000" w:themeColor="text1" w:themeTint="FF" w:themeShade="FF"/>
+        </w:rPr>
+        <w:t>,</w:t>
+      </w:r>
+      <w:r>
+        <w:rPr>
+          <w:rFonts w:ascii="Calibri" w:hAnsi="Calibri" w:eastAsia="Calibri" w:cs="Calibri"/>
+          <w:color w:val="000000" w:themeColor="text1" w:themeTint="FF" w:themeShade="FF"/>
+        </w:rPr>
+        <w:t xml:space="preserve"> seu SP Medical </w:t>
+      </w:r>
+      <w:r>
+        <w:rPr>
+          <w:rFonts w:ascii="Calibri" w:hAnsi="Calibri" w:eastAsia="Calibri" w:cs="Calibri"/>
+          <w:color w:val="000000" w:themeColor="text1" w:themeTint="FF" w:themeShade="FF"/>
+        </w:rPr>
+        <w:t>Group</w:t>
+      </w:r>
+      <w:r>
+        <w:rPr>
+          <w:rFonts w:ascii="Calibri" w:hAnsi="Calibri" w:eastAsia="Calibri" w:cs="Calibri"/>
+          <w:color w:val="000000" w:themeColor="text1" w:themeTint="FF" w:themeShade="FF"/>
+        </w:rPr>
+        <w:t xml:space="preserve"> está pronto para uso</w:t>
+      </w:r>
+      <w:r>
+        <w:rPr>
+          <w:rFonts w:ascii="Calibri" w:hAnsi="Calibri" w:eastAsia="Calibri" w:cs="Calibri"/>
+          <w:color w:val="000000" w:themeColor="text1" w:themeTint="FF" w:themeShade="FF"/>
+        </w:rPr>
+        <w:t>!</w:t>
+      </w:r>
+    </w:p>
     <w:sectPr>
       <w:headerReference w:type="even" r:id="rId77"/>
       <w:headerReference w:type="default" r:id="rId78"/>
@@ -9566,7 +11131,7 @@
       <w:footerReference w:type="default" r:id="rId80"/>
       <w:headerReference w:type="first" r:id="rId81"/>
       <w:footerReference w:type="first" r:id="rId82"/>
-      <w:pgSz w:w="11906" w:h="16838"/>
+      <w:pgSz w:w="11906" w:h="16838" w:orient="portrait"/>
       <w:pgMar w:top="751" w:right="1126" w:bottom="1484" w:left="2268" w:header="720" w:footer="427" w:gutter="0"/>
       <w:cols w:space="720"/>
     </w:sectPr>
@@ -9600,7 +11165,7 @@
 </file>
 
 <file path=word/footer1.xml><?xml version="1.0" encoding="utf-8"?>
-<w:ftr xmlns:wpc="http://schemas.microsoft.com/office/word/2010/wordprocessingCanvas" xmlns:cx="http://schemas.microsoft.com/office/drawing/2014/chartex" xmlns:cx1="http://schemas.microsoft.com/office/drawing/2015/9/8/chartex" xmlns:cx2="http://schemas.microsoft.com/office/drawing/2015/10/21/chartex" xmlns:cx3="http://schemas.microsoft.com/office/drawing/2016/5/9/chartex" xmlns:cx4="http://schemas.microsoft.com/office/drawing/2016/5/10/chartex" xmlns:cx5="http://schemas.microsoft.com/office/drawing/2016/5/11/chartex" xmlns:cx6="http://schemas.microsoft.com/office/drawing/2016/5/12/chartex" xmlns:cx7="http://schemas.microsoft.com/office/drawing/2016/5/13/chartex" xmlns:cx8="http://schemas.microsoft.com/office/drawing/2016/5/14/chartex" xmlns:mc="http://schemas.openxmlformats.org/markup-compatibility/2006" xmlns:aink="http://schemas.microsoft.com/office/drawing/2016/ink" xmlns:am3d="http://schemas.microsoft.com/office/drawing/2017/model3d" xmlns:o="urn:schemas-microsoft-com:office:office" xmlns:r="http://schemas.openxmlformats.org/officeDocument/2006/relationships" xmlns:m="http://schemas.openxmlformats.org/officeDocument/2006/math" xmlns:v="urn:schemas-microsoft-com:vml" xmlns:wp14="http://schemas.microsoft.com/office/word/2010/wordprocessingDrawing" xmlns:wp="http://schemas.openxmlformats.org/drawingml/2006/wordprocessingDrawing" xmlns:w10="urn:schemas-microsoft-com:office:word" xmlns:w="http://schemas.openxmlformats.org/wordprocessingml/2006/main" xmlns:w14="http://schemas.microsoft.com/office/word/2010/wordml" xmlns:w15="http://schemas.microsoft.com/office/word/2012/wordml" xmlns:w16cid="http://schemas.microsoft.com/office/word/2016/wordml/cid" xmlns:w16se="http://schemas.microsoft.com/office/word/2015/wordml/symex" xmlns:wpg="http://schemas.microsoft.com/office/word/2010/wordprocessingGroup" xmlns:wpi="http://schemas.microsoft.com/office/word/2010/wordprocessingInk" xmlns:wne="http://schemas.microsoft.com/office/word/2006/wordml" xmlns:wps="http://schemas.microsoft.com/office/word/2010/wordprocessingShape" mc:Ignorable="w14 w15 w16se w16cid wp14">
+<w:ftr xmlns:wpc="http://schemas.microsoft.com/office/word/2010/wordprocessingCanvas" xmlns:cx="http://schemas.microsoft.com/office/drawing/2014/chartex" xmlns:cx1="http://schemas.microsoft.com/office/drawing/2015/9/8/chartex" xmlns:cx2="http://schemas.microsoft.com/office/drawing/2015/10/21/chartex" xmlns:cx3="http://schemas.microsoft.com/office/drawing/2016/5/9/chartex" xmlns:cx4="http://schemas.microsoft.com/office/drawing/2016/5/10/chartex" xmlns:cx5="http://schemas.microsoft.com/office/drawing/2016/5/11/chartex" xmlns:cx6="http://schemas.microsoft.com/office/drawing/2016/5/12/chartex" xmlns:cx7="http://schemas.microsoft.com/office/drawing/2016/5/13/chartex" xmlns:cx8="http://schemas.microsoft.com/office/drawing/2016/5/14/chartex" xmlns:mc="http://schemas.openxmlformats.org/markup-compatibility/2006" xmlns:aink="http://schemas.microsoft.com/office/drawing/2016/ink" xmlns:am3d="http://schemas.microsoft.com/office/drawing/2017/model3d" xmlns:o="urn:schemas-microsoft-com:office:office" xmlns:r="http://schemas.openxmlformats.org/officeDocument/2006/relationships" xmlns:m="http://schemas.openxmlformats.org/officeDocument/2006/math" xmlns:v="urn:schemas-microsoft-com:vml" xmlns:wp14="http://schemas.microsoft.com/office/word/2010/wordprocessingDrawing" xmlns:wp="http://schemas.openxmlformats.org/drawingml/2006/wordprocessingDrawing" xmlns:w10="urn:schemas-microsoft-com:office:word" xmlns:w="http://schemas.openxmlformats.org/wordprocessingml/2006/main" xmlns:w14="http://schemas.microsoft.com/office/word/2010/wordml" xmlns:w15="http://schemas.microsoft.com/office/word/2012/wordml" xmlns:w16cid="http://schemas.microsoft.com/office/word/2016/wordml/cid" xmlns:w16se="http://schemas.microsoft.com/office/word/2015/wordml/symex" xmlns:wpg="http://schemas.microsoft.com/office/word/2010/wordprocessingGroup" xmlns:wpi="http://schemas.microsoft.com/office/word/2010/wordprocessingInk" xmlns:wne="http://schemas.microsoft.com/office/word/2006/wordml" xmlns:wps="http://schemas.microsoft.com/office/word/2010/wordprocessingShape" xmlns:a="http://schemas.openxmlformats.org/drawingml/2006/main" xmlns:pic="http://schemas.openxmlformats.org/drawingml/2006/picture" mc:Ignorable="w14 w15 w16se w16cid wp14">
   <w:p>
     <w:pPr>
       <w:spacing w:after="0"/>
@@ -9663,7 +11228,7 @@
 </file>
 
 <file path=word/footer2.xml><?xml version="1.0" encoding="utf-8"?>
-<w:ftr xmlns:wpc="http://schemas.microsoft.com/office/word/2010/wordprocessingCanvas" xmlns:cx="http://schemas.microsoft.com/office/drawing/2014/chartex" xmlns:cx1="http://schemas.microsoft.com/office/drawing/2015/9/8/chartex" xmlns:cx2="http://schemas.microsoft.com/office/drawing/2015/10/21/chartex" xmlns:cx3="http://schemas.microsoft.com/office/drawing/2016/5/9/chartex" xmlns:cx4="http://schemas.microsoft.com/office/drawing/2016/5/10/chartex" xmlns:cx5="http://schemas.microsoft.com/office/drawing/2016/5/11/chartex" xmlns:cx6="http://schemas.microsoft.com/office/drawing/2016/5/12/chartex" xmlns:cx7="http://schemas.microsoft.com/office/drawing/2016/5/13/chartex" xmlns:cx8="http://schemas.microsoft.com/office/drawing/2016/5/14/chartex" xmlns:mc="http://schemas.openxmlformats.org/markup-compatibility/2006" xmlns:aink="http://schemas.microsoft.com/office/drawing/2016/ink" xmlns:am3d="http://schemas.microsoft.com/office/drawing/2017/model3d" xmlns:o="urn:schemas-microsoft-com:office:office" xmlns:r="http://schemas.openxmlformats.org/officeDocument/2006/relationships" xmlns:m="http://schemas.openxmlformats.org/officeDocument/2006/math" xmlns:v="urn:schemas-microsoft-com:vml" xmlns:wp14="http://schemas.microsoft.com/office/word/2010/wordprocessingDrawing" xmlns:wp="http://schemas.openxmlformats.org/drawingml/2006/wordprocessingDrawing" xmlns:w10="urn:schemas-microsoft-com:office:word" xmlns:w="http://schemas.openxmlformats.org/wordprocessingml/2006/main" xmlns:w14="http://schemas.microsoft.com/office/word/2010/wordml" xmlns:w15="http://schemas.microsoft.com/office/word/2012/wordml" xmlns:w16cid="http://schemas.microsoft.com/office/word/2016/wordml/cid" xmlns:w16se="http://schemas.microsoft.com/office/word/2015/wordml/symex" xmlns:wpg="http://schemas.microsoft.com/office/word/2010/wordprocessingGroup" xmlns:wpi="http://schemas.microsoft.com/office/word/2010/wordprocessingInk" xmlns:wne="http://schemas.microsoft.com/office/word/2006/wordml" xmlns:wps="http://schemas.microsoft.com/office/word/2010/wordprocessingShape" mc:Ignorable="w14 w15 w16se w16cid wp14">
+<w:ftr xmlns:wpc="http://schemas.microsoft.com/office/word/2010/wordprocessingCanvas" xmlns:cx="http://schemas.microsoft.com/office/drawing/2014/chartex" xmlns:cx1="http://schemas.microsoft.com/office/drawing/2015/9/8/chartex" xmlns:cx2="http://schemas.microsoft.com/office/drawing/2015/10/21/chartex" xmlns:cx3="http://schemas.microsoft.com/office/drawing/2016/5/9/chartex" xmlns:cx4="http://schemas.microsoft.com/office/drawing/2016/5/10/chartex" xmlns:cx5="http://schemas.microsoft.com/office/drawing/2016/5/11/chartex" xmlns:cx6="http://schemas.microsoft.com/office/drawing/2016/5/12/chartex" xmlns:cx7="http://schemas.microsoft.com/office/drawing/2016/5/13/chartex" xmlns:cx8="http://schemas.microsoft.com/office/drawing/2016/5/14/chartex" xmlns:mc="http://schemas.openxmlformats.org/markup-compatibility/2006" xmlns:aink="http://schemas.microsoft.com/office/drawing/2016/ink" xmlns:am3d="http://schemas.microsoft.com/office/drawing/2017/model3d" xmlns:o="urn:schemas-microsoft-com:office:office" xmlns:r="http://schemas.openxmlformats.org/officeDocument/2006/relationships" xmlns:m="http://schemas.openxmlformats.org/officeDocument/2006/math" xmlns:v="urn:schemas-microsoft-com:vml" xmlns:wp14="http://schemas.microsoft.com/office/word/2010/wordprocessingDrawing" xmlns:wp="http://schemas.openxmlformats.org/drawingml/2006/wordprocessingDrawing" xmlns:w10="urn:schemas-microsoft-com:office:word" xmlns:w="http://schemas.openxmlformats.org/wordprocessingml/2006/main" xmlns:w14="http://schemas.microsoft.com/office/word/2010/wordml" xmlns:w15="http://schemas.microsoft.com/office/word/2012/wordml" xmlns:w16cid="http://schemas.microsoft.com/office/word/2016/wordml/cid" xmlns:w16se="http://schemas.microsoft.com/office/word/2015/wordml/symex" xmlns:wpg="http://schemas.microsoft.com/office/word/2010/wordprocessingGroup" xmlns:wpi="http://schemas.microsoft.com/office/word/2010/wordprocessingInk" xmlns:wne="http://schemas.microsoft.com/office/word/2006/wordml" xmlns:wps="http://schemas.microsoft.com/office/word/2010/wordprocessingShape" xmlns:a="http://schemas.openxmlformats.org/drawingml/2006/main" xmlns:pic="http://schemas.openxmlformats.org/drawingml/2006/picture" mc:Ignorable="w14 w15 w16se w16cid wp14">
   <w:p>
     <w:pPr>
       <w:spacing w:after="0"/>
@@ -9726,7 +11291,7 @@
 </file>
 
 <file path=word/footer3.xml><?xml version="1.0" encoding="utf-8"?>
-<w:ftr xmlns:wpc="http://schemas.microsoft.com/office/word/2010/wordprocessingCanvas" xmlns:cx="http://schemas.microsoft.com/office/drawing/2014/chartex" xmlns:cx1="http://schemas.microsoft.com/office/drawing/2015/9/8/chartex" xmlns:cx2="http://schemas.microsoft.com/office/drawing/2015/10/21/chartex" xmlns:cx3="http://schemas.microsoft.com/office/drawing/2016/5/9/chartex" xmlns:cx4="http://schemas.microsoft.com/office/drawing/2016/5/10/chartex" xmlns:cx5="http://schemas.microsoft.com/office/drawing/2016/5/11/chartex" xmlns:cx6="http://schemas.microsoft.com/office/drawing/2016/5/12/chartex" xmlns:cx7="http://schemas.microsoft.com/office/drawing/2016/5/13/chartex" xmlns:cx8="http://schemas.microsoft.com/office/drawing/2016/5/14/chartex" xmlns:mc="http://schemas.openxmlformats.org/markup-compatibility/2006" xmlns:aink="http://schemas.microsoft.com/office/drawing/2016/ink" xmlns:am3d="http://schemas.microsoft.com/office/drawing/2017/model3d" xmlns:o="urn:schemas-microsoft-com:office:office" xmlns:r="http://schemas.openxmlformats.org/officeDocument/2006/relationships" xmlns:m="http://schemas.openxmlformats.org/officeDocument/2006/math" xmlns:v="urn:schemas-microsoft-com:vml" xmlns:wp14="http://schemas.microsoft.com/office/word/2010/wordprocessingDrawing" xmlns:wp="http://schemas.openxmlformats.org/drawingml/2006/wordprocessingDrawing" xmlns:w10="urn:schemas-microsoft-com:office:word" xmlns:w="http://schemas.openxmlformats.org/wordprocessingml/2006/main" xmlns:w14="http://schemas.microsoft.com/office/word/2010/wordml" xmlns:w15="http://schemas.microsoft.com/office/word/2012/wordml" xmlns:w16cid="http://schemas.microsoft.com/office/word/2016/wordml/cid" xmlns:w16se="http://schemas.microsoft.com/office/word/2015/wordml/symex" xmlns:wpg="http://schemas.microsoft.com/office/word/2010/wordprocessingGroup" xmlns:wpi="http://schemas.microsoft.com/office/word/2010/wordprocessingInk" xmlns:wne="http://schemas.microsoft.com/office/word/2006/wordml" xmlns:wps="http://schemas.microsoft.com/office/word/2010/wordprocessingShape" mc:Ignorable="w14 w15 w16se w16cid wp14">
+<w:ftr xmlns:wpc="http://schemas.microsoft.com/office/word/2010/wordprocessingCanvas" xmlns:cx="http://schemas.microsoft.com/office/drawing/2014/chartex" xmlns:cx1="http://schemas.microsoft.com/office/drawing/2015/9/8/chartex" xmlns:cx2="http://schemas.microsoft.com/office/drawing/2015/10/21/chartex" xmlns:cx3="http://schemas.microsoft.com/office/drawing/2016/5/9/chartex" xmlns:cx4="http://schemas.microsoft.com/office/drawing/2016/5/10/chartex" xmlns:cx5="http://schemas.microsoft.com/office/drawing/2016/5/11/chartex" xmlns:cx6="http://schemas.microsoft.com/office/drawing/2016/5/12/chartex" xmlns:cx7="http://schemas.microsoft.com/office/drawing/2016/5/13/chartex" xmlns:cx8="http://schemas.microsoft.com/office/drawing/2016/5/14/chartex" xmlns:mc="http://schemas.openxmlformats.org/markup-compatibility/2006" xmlns:aink="http://schemas.microsoft.com/office/drawing/2016/ink" xmlns:am3d="http://schemas.microsoft.com/office/drawing/2017/model3d" xmlns:o="urn:schemas-microsoft-com:office:office" xmlns:r="http://schemas.openxmlformats.org/officeDocument/2006/relationships" xmlns:m="http://schemas.openxmlformats.org/officeDocument/2006/math" xmlns:v="urn:schemas-microsoft-com:vml" xmlns:wp14="http://schemas.microsoft.com/office/word/2010/wordprocessingDrawing" xmlns:wp="http://schemas.openxmlformats.org/drawingml/2006/wordprocessingDrawing" xmlns:w10="urn:schemas-microsoft-com:office:word" xmlns:w="http://schemas.openxmlformats.org/wordprocessingml/2006/main" xmlns:w14="http://schemas.microsoft.com/office/word/2010/wordml" xmlns:w15="http://schemas.microsoft.com/office/word/2012/wordml" xmlns:w16cid="http://schemas.microsoft.com/office/word/2016/wordml/cid" xmlns:w16se="http://schemas.microsoft.com/office/word/2015/wordml/symex" xmlns:wpg="http://schemas.microsoft.com/office/word/2010/wordprocessingGroup" xmlns:wpi="http://schemas.microsoft.com/office/word/2010/wordprocessingInk" xmlns:wne="http://schemas.microsoft.com/office/word/2006/wordml" xmlns:wps="http://schemas.microsoft.com/office/word/2010/wordprocessingShape" xmlns:a="http://schemas.openxmlformats.org/drawingml/2006/main" xmlns:pic="http://schemas.openxmlformats.org/drawingml/2006/picture" mc:Ignorable="w14 w15 w16se w16cid wp14">
   <w:p>
     <w:pPr>
       <w:spacing w:after="0"/>
@@ -9814,7 +11379,7 @@
 </file>
 
 <file path=word/header1.xml><?xml version="1.0" encoding="utf-8"?>
-<w:hdr xmlns:wpc="http://schemas.microsoft.com/office/word/2010/wordprocessingCanvas" xmlns:cx="http://schemas.microsoft.com/office/drawing/2014/chartex" xmlns:cx1="http://schemas.microsoft.com/office/drawing/2015/9/8/chartex" xmlns:cx2="http://schemas.microsoft.com/office/drawing/2015/10/21/chartex" xmlns:cx3="http://schemas.microsoft.com/office/drawing/2016/5/9/chartex" xmlns:cx4="http://schemas.microsoft.com/office/drawing/2016/5/10/chartex" xmlns:cx5="http://schemas.microsoft.com/office/drawing/2016/5/11/chartex" xmlns:cx6="http://schemas.microsoft.com/office/drawing/2016/5/12/chartex" xmlns:cx7="http://schemas.microsoft.com/office/drawing/2016/5/13/chartex" xmlns:cx8="http://schemas.microsoft.com/office/drawing/2016/5/14/chartex" xmlns:mc="http://schemas.openxmlformats.org/markup-compatibility/2006" xmlns:aink="http://schemas.microsoft.com/office/drawing/2016/ink" xmlns:am3d="http://schemas.microsoft.com/office/drawing/2017/model3d" xmlns:o="urn:schemas-microsoft-com:office:office" xmlns:r="http://schemas.openxmlformats.org/officeDocument/2006/relationships" xmlns:m="http://schemas.openxmlformats.org/officeDocument/2006/math" xmlns:v="urn:schemas-microsoft-com:vml" xmlns:wp14="http://schemas.microsoft.com/office/word/2010/wordprocessingDrawing" xmlns:wp="http://schemas.openxmlformats.org/drawingml/2006/wordprocessingDrawing" xmlns:w10="urn:schemas-microsoft-com:office:word" xmlns:w="http://schemas.openxmlformats.org/wordprocessingml/2006/main" xmlns:w14="http://schemas.microsoft.com/office/word/2010/wordml" xmlns:w15="http://schemas.microsoft.com/office/word/2012/wordml" xmlns:w16cid="http://schemas.microsoft.com/office/word/2016/wordml/cid" xmlns:w16se="http://schemas.microsoft.com/office/word/2015/wordml/symex" xmlns:wpg="http://schemas.microsoft.com/office/word/2010/wordprocessingGroup" xmlns:wpi="http://schemas.microsoft.com/office/word/2010/wordprocessingInk" xmlns:wne="http://schemas.microsoft.com/office/word/2006/wordml" xmlns:wps="http://schemas.microsoft.com/office/word/2010/wordprocessingShape" mc:Ignorable="w14 w15 w16se w16cid wp14">
+<w:hdr xmlns:wpc="http://schemas.microsoft.com/office/word/2010/wordprocessingCanvas" xmlns:cx="http://schemas.microsoft.com/office/drawing/2014/chartex" xmlns:cx1="http://schemas.microsoft.com/office/drawing/2015/9/8/chartex" xmlns:cx2="http://schemas.microsoft.com/office/drawing/2015/10/21/chartex" xmlns:cx3="http://schemas.microsoft.com/office/drawing/2016/5/9/chartex" xmlns:cx4="http://schemas.microsoft.com/office/drawing/2016/5/10/chartex" xmlns:cx5="http://schemas.microsoft.com/office/drawing/2016/5/11/chartex" xmlns:cx6="http://schemas.microsoft.com/office/drawing/2016/5/12/chartex" xmlns:cx7="http://schemas.microsoft.com/office/drawing/2016/5/13/chartex" xmlns:cx8="http://schemas.microsoft.com/office/drawing/2016/5/14/chartex" xmlns:mc="http://schemas.openxmlformats.org/markup-compatibility/2006" xmlns:aink="http://schemas.microsoft.com/office/drawing/2016/ink" xmlns:am3d="http://schemas.microsoft.com/office/drawing/2017/model3d" xmlns:o="urn:schemas-microsoft-com:office:office" xmlns:r="http://schemas.openxmlformats.org/officeDocument/2006/relationships" xmlns:m="http://schemas.openxmlformats.org/officeDocument/2006/math" xmlns:v="urn:schemas-microsoft-com:vml" xmlns:wp14="http://schemas.microsoft.com/office/word/2010/wordprocessingDrawing" xmlns:wp="http://schemas.openxmlformats.org/drawingml/2006/wordprocessingDrawing" xmlns:w10="urn:schemas-microsoft-com:office:word" xmlns:w="http://schemas.openxmlformats.org/wordprocessingml/2006/main" xmlns:w14="http://schemas.microsoft.com/office/word/2010/wordml" xmlns:w15="http://schemas.microsoft.com/office/word/2012/wordml" xmlns:w16cid="http://schemas.microsoft.com/office/word/2016/wordml/cid" xmlns:w16se="http://schemas.microsoft.com/office/word/2015/wordml/symex" xmlns:wpg="http://schemas.microsoft.com/office/word/2010/wordprocessingGroup" xmlns:wpi="http://schemas.microsoft.com/office/word/2010/wordprocessingInk" xmlns:wne="http://schemas.microsoft.com/office/word/2006/wordml" xmlns:wps="http://schemas.microsoft.com/office/word/2010/wordprocessingShape" xmlns:a="http://schemas.openxmlformats.org/drawingml/2006/main" xmlns:pic="http://schemas.openxmlformats.org/drawingml/2006/picture" mc:Ignorable="w14 w15 w16se w16cid wp14">
   <w:p>
     <w:r>
       <w:rPr>
@@ -10027,21 +11592,21 @@
           </w:drawing>
         </mc:Choice>
         <mc:Fallback xmlns:a="http://schemas.openxmlformats.org/drawingml/2006/main" xmlns:w16sdtdh="http://schemas.microsoft.com/office/word/2020/wordml/sdtdatahash" xmlns:w16="http://schemas.microsoft.com/office/word/2018/wordml" xmlns:w16cex="http://schemas.microsoft.com/office/word/2018/wordml/cex">
-          <w:pict>
+          <w:pict w14:anchorId="7B9E7A1B">
             <v:group id="Group 26117" style="width:73.2pt;height:430pt;position:absolute;z-index:-2147483648;mso-position-horizontal-relative:page;mso-position-horizontal:absolute;margin-left:0pt;mso-position-vertical-relative:page;margin-top:208.18pt;" coordsize="9296,54610">
               <v:shape id="Shape 26914" style="position:absolute;width:4191;height:54610;left:0;top:0;" coordsize="419100,5461000" path="m0,0l419100,0l419100,5461000l0,5461000l0,0">
-                <v:stroke weight="0pt" endcap="flat" joinstyle="miter" miterlimit="10" on="false" color="#000000" opacity="0"/>
+                <v:stroke on="false" weight="0pt" color="#000000" opacity="0" miterlimit="10" joinstyle="miter" endcap="flat"/>
                 <v:fill on="true" color="#ff0000"/>
               </v:shape>
               <v:shape id="Shape 26118" style="position:absolute;width:4191;height:54610;left:0;top:0;" coordsize="419100,5461000" path="m0,5461000l419100,5461000l419100,0l0,0x">
-                <v:stroke weight="1pt" endcap="flat" joinstyle="miter" miterlimit="10" on="true" color="#ff0000"/>
+                <v:stroke on="true" weight="1pt" color="#ff0000" miterlimit="10" joinstyle="miter" endcap="flat"/>
                 <v:fill on="false" color="#000000" opacity="0"/>
               </v:shape>
               <v:shape id="Picture 26120" style="position:absolute;width:4648;height:54010;left:4648;top:109;" filled="f">
                 <v:imagedata r:id="rId7"/>
               </v:shape>
               <v:shape id="Shape 26121" style="position:absolute;width:0;height:7366;left:6477;top:11811;" coordsize="0,736600" path="m0,736600l0,0">
-                <v:stroke weight="0.5pt" endcap="flat" joinstyle="miter" miterlimit="10" on="true" color="#ff0000"/>
+                <v:stroke on="true" weight="0.5pt" color="#ff0000" miterlimit="10" joinstyle="miter" endcap="flat"/>
                 <v:fill on="false" color="#000000" opacity="0"/>
               </v:shape>
             </v:group>
@@ -10054,7 +11619,7 @@
 </file>
 
 <file path=word/header2.xml><?xml version="1.0" encoding="utf-8"?>
-<w:hdr xmlns:wpc="http://schemas.microsoft.com/office/word/2010/wordprocessingCanvas" xmlns:cx="http://schemas.microsoft.com/office/drawing/2014/chartex" xmlns:cx1="http://schemas.microsoft.com/office/drawing/2015/9/8/chartex" xmlns:cx2="http://schemas.microsoft.com/office/drawing/2015/10/21/chartex" xmlns:cx3="http://schemas.microsoft.com/office/drawing/2016/5/9/chartex" xmlns:cx4="http://schemas.microsoft.com/office/drawing/2016/5/10/chartex" xmlns:cx5="http://schemas.microsoft.com/office/drawing/2016/5/11/chartex" xmlns:cx6="http://schemas.microsoft.com/office/drawing/2016/5/12/chartex" xmlns:cx7="http://schemas.microsoft.com/office/drawing/2016/5/13/chartex" xmlns:cx8="http://schemas.microsoft.com/office/drawing/2016/5/14/chartex" xmlns:mc="http://schemas.openxmlformats.org/markup-compatibility/2006" xmlns:aink="http://schemas.microsoft.com/office/drawing/2016/ink" xmlns:am3d="http://schemas.microsoft.com/office/drawing/2017/model3d" xmlns:o="urn:schemas-microsoft-com:office:office" xmlns:r="http://schemas.openxmlformats.org/officeDocument/2006/relationships" xmlns:m="http://schemas.openxmlformats.org/officeDocument/2006/math" xmlns:v="urn:schemas-microsoft-com:vml" xmlns:wp14="http://schemas.microsoft.com/office/word/2010/wordprocessingDrawing" xmlns:wp="http://schemas.openxmlformats.org/drawingml/2006/wordprocessingDrawing" xmlns:w10="urn:schemas-microsoft-com:office:word" xmlns:w="http://schemas.openxmlformats.org/wordprocessingml/2006/main" xmlns:w14="http://schemas.microsoft.com/office/word/2010/wordml" xmlns:w15="http://schemas.microsoft.com/office/word/2012/wordml" xmlns:w16cid="http://schemas.microsoft.com/office/word/2016/wordml/cid" xmlns:w16se="http://schemas.microsoft.com/office/word/2015/wordml/symex" xmlns:wpg="http://schemas.microsoft.com/office/word/2010/wordprocessingGroup" xmlns:wpi="http://schemas.microsoft.com/office/word/2010/wordprocessingInk" xmlns:wne="http://schemas.microsoft.com/office/word/2006/wordml" xmlns:wps="http://schemas.microsoft.com/office/word/2010/wordprocessingShape" mc:Ignorable="w14 w15 w16se w16cid wp14">
+<w:hdr xmlns:wpc="http://schemas.microsoft.com/office/word/2010/wordprocessingCanvas" xmlns:cx="http://schemas.microsoft.com/office/drawing/2014/chartex" xmlns:cx1="http://schemas.microsoft.com/office/drawing/2015/9/8/chartex" xmlns:cx2="http://schemas.microsoft.com/office/drawing/2015/10/21/chartex" xmlns:cx3="http://schemas.microsoft.com/office/drawing/2016/5/9/chartex" xmlns:cx4="http://schemas.microsoft.com/office/drawing/2016/5/10/chartex" xmlns:cx5="http://schemas.microsoft.com/office/drawing/2016/5/11/chartex" xmlns:cx6="http://schemas.microsoft.com/office/drawing/2016/5/12/chartex" xmlns:cx7="http://schemas.microsoft.com/office/drawing/2016/5/13/chartex" xmlns:cx8="http://schemas.microsoft.com/office/drawing/2016/5/14/chartex" xmlns:mc="http://schemas.openxmlformats.org/markup-compatibility/2006" xmlns:aink="http://schemas.microsoft.com/office/drawing/2016/ink" xmlns:am3d="http://schemas.microsoft.com/office/drawing/2017/model3d" xmlns:o="urn:schemas-microsoft-com:office:office" xmlns:r="http://schemas.openxmlformats.org/officeDocument/2006/relationships" xmlns:m="http://schemas.openxmlformats.org/officeDocument/2006/math" xmlns:v="urn:schemas-microsoft-com:vml" xmlns:wp14="http://schemas.microsoft.com/office/word/2010/wordprocessingDrawing" xmlns:wp="http://schemas.openxmlformats.org/drawingml/2006/wordprocessingDrawing" xmlns:w10="urn:schemas-microsoft-com:office:word" xmlns:w="http://schemas.openxmlformats.org/wordprocessingml/2006/main" xmlns:w14="http://schemas.microsoft.com/office/word/2010/wordml" xmlns:w15="http://schemas.microsoft.com/office/word/2012/wordml" xmlns:w16cid="http://schemas.microsoft.com/office/word/2016/wordml/cid" xmlns:w16se="http://schemas.microsoft.com/office/word/2015/wordml/symex" xmlns:wpg="http://schemas.microsoft.com/office/word/2010/wordprocessingGroup" xmlns:wpi="http://schemas.microsoft.com/office/word/2010/wordprocessingInk" xmlns:wne="http://schemas.microsoft.com/office/word/2006/wordml" xmlns:wps="http://schemas.microsoft.com/office/word/2010/wordprocessingShape" xmlns:a="http://schemas.openxmlformats.org/drawingml/2006/main" mc:Ignorable="w14 w15 w16se w16cid wp14">
   <w:p>
     <w:r>
       <w:rPr>
@@ -10108,7 +11673,7 @@
                           <w:p>
                             <w:r>
                               <w:rPr>
-                                <w:rFonts w:ascii="Arial" w:eastAsia="Arial" w:hAnsi="Arial" w:cs="Arial"/>
+                                <w:rFonts w:ascii="Arial" w:hAnsi="Arial" w:eastAsia="Arial" w:cs="Arial"/>
                                 <w:b/>
                                 <w:sz w:val="24"/>
                               </w:rPr>
@@ -10206,15 +11771,15 @@
           </w:drawing>
         </mc:Choice>
         <mc:Fallback>
-          <w:pict>
-            <v:group w14:anchorId="1C701E79" id="Group 20418" o:spid="_x0000_s1026" style="position:absolute;margin-left:39.45pt;margin-top:194.75pt;width:15.1pt;height:440.15pt;z-index:251665408;mso-position-horizontal-relative:page;mso-position-vertical-relative:page;mso-width-relative:margin;mso-height-relative:margin" coordorigin=",-2462" coordsize="2305,55365" o:gfxdata="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">
-              <v:rect id="Rectangle 16" o:spid="_x0000_s1027" style="position:absolute;left:-15360;top:35237;width:33025;height:2305;rotation:-5898239fd;visibility:visible;mso-wrap-style:square;v-text-anchor:top" o:gfxdata="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" filled="f" stroked="f">
+          <w:pict w14:anchorId="797BC70C">
+            <v:group id="Group 20418" style="position:absolute;margin-left:39.45pt;margin-top:194.75pt;width:15.1pt;height:440.15pt;z-index:251665408;mso-position-horizontal-relative:page;mso-position-vertical-relative:page;mso-width-relative:margin;mso-height-relative:margin" coordsize="2305,55365" coordorigin=",-2462" o:spid="_x0000_s1026" w14:anchorId="1C701E79" o:gfxdata="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">
+              <v:rect id="Rectangle 16" style="position:absolute;left:-15360;top:35237;width:33025;height:2305;rotation:-5898239fd;visibility:visible;mso-wrap-style:square;v-text-anchor:top" o:spid="_x0000_s1027" filled="f" stroked="f" o:gfxdata="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">
                 <v:textbox inset="0,0,0,0">
                   <w:txbxContent>
                     <w:p>
                       <w:r>
                         <w:rPr>
-                          <w:rFonts w:ascii="Arial" w:eastAsia="Arial" w:hAnsi="Arial" w:cs="Arial"/>
+                          <w:rFonts w:ascii="Arial" w:hAnsi="Arial" w:eastAsia="Arial" w:cs="Arial"/>
                           <w:b/>
                           <w:sz w:val="24"/>
                         </w:rPr>
@@ -10224,7 +11789,7 @@
                   </w:txbxContent>
                 </v:textbox>
               </v:rect>
-              <v:rect id="Rectangle 18" o:spid="_x0000_s1028" style="position:absolute;left:-5164;top:2938;width:12869;height:2069;rotation:-5898239fd;visibility:visible;mso-wrap-style:square;v-text-anchor:top" o:gfxdata="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" filled="f" stroked="f">
+              <v:rect id="Rectangle 18" style="position:absolute;left:-5164;top:2938;width:12869;height:2069;rotation:-5898239fd;visibility:visible;mso-wrap-style:square;v-text-anchor:top" o:spid="_x0000_s1028" filled="f" stroked="f" o:gfxdata="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">
                 <v:textbox inset="0,0,0,0">
                   <w:txbxContent>
                     <w:p>
@@ -10248,7 +11813,7 @@
                   </w:txbxContent>
                 </v:textbox>
               </v:rect>
-              <v:rect id="Rectangle 19" o:spid="_x0000_s1029" style="position:absolute;left:1042;top:-919;width:458;height:2069;rotation:-5898239fd;visibility:visible;mso-wrap-style:square;v-text-anchor:top" o:gfxdata="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" filled="f" stroked="f">
+              <v:rect id="Rectangle 19" style="position:absolute;left:1042;top:-919;width:458;height:2069;rotation:-5898239fd;visibility:visible;mso-wrap-style:square;v-text-anchor:top" o:spid="_x0000_s1029" filled="f" stroked="f" o:gfxdata="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">
                 <v:textbox inset="0,0,0,0">
                   <w:txbxContent>
                     <w:p>
@@ -10464,19 +12029,19 @@
           </w:drawing>
         </mc:Choice>
         <mc:Fallback xmlns:w16sdtdh="http://schemas.microsoft.com/office/word/2020/wordml/sdtdatahash" xmlns:w16="http://schemas.microsoft.com/office/word/2018/wordml" xmlns:w16cex="http://schemas.microsoft.com/office/word/2018/wordml/cex">
-          <w:pict>
-            <v:group w14:anchorId="3BC7EDA3" id="Group 26102" o:spid="_x0000_s1026" style="position:absolute;margin-left:0;margin-top:207.95pt;width:51pt;height:430pt;z-index:-251657216;mso-position-horizontal-relative:page;mso-position-vertical-relative:page;mso-width-relative:margin;mso-height-relative:margin" coordsize="6477,54610" o:gfxdata="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">
-              <v:shape id="Shape 26911" o:spid="_x0000_s1027" style="position:absolute;width:4191;height:54610;visibility:visible;mso-wrap-style:square;v-text-anchor:top" coordsize="419100,5461000" o:gfxdata="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" path="m,l419100,r,5461000l,5461000,,e" fillcolor="red" stroked="f" strokeweight="0">
+          <w:pict w14:anchorId="701E6C5C">
+            <v:group id="Group 26102" style="position:absolute;margin-left:0;margin-top:207.95pt;width:51pt;height:430pt;z-index:-251657216;mso-position-horizontal-relative:page;mso-position-vertical-relative:page;mso-width-relative:margin;mso-height-relative:margin" coordsize="6477,54610" o:spid="_x0000_s1026" w14:anchorId="3BC7EDA3" o:gfxdata="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">
+              <v:shape id="Shape 26911" style="position:absolute;width:4191;height:54610;visibility:visible;mso-wrap-style:square;v-text-anchor:top" coordsize="419100,5461000" o:spid="_x0000_s1027" fillcolor="red" stroked="f" strokeweight="0" path="m,l419100,r,5461000l,5461000,,e" o:gfxdata="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">
                 <v:stroke miterlimit="83231f" joinstyle="miter"/>
-                <v:path arrowok="t" textboxrect="0,0,419100,5461000"/>
+                <v:path textboxrect="0,0,419100,5461000" arrowok="t"/>
               </v:shape>
-              <v:shape id="Shape 26103" o:spid="_x0000_s1028" style="position:absolute;width:4191;height:54610;visibility:visible;mso-wrap-style:square;v-text-anchor:top" coordsize="419100,5461000" o:gfxdata="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" path="m,5461000r419100,l419100,,,,,5461000xe" filled="f" strokecolor="red" strokeweight="1pt">
+              <v:shape id="Shape 26103" style="position:absolute;width:4191;height:54610;visibility:visible;mso-wrap-style:square;v-text-anchor:top" coordsize="419100,5461000" o:spid="_x0000_s1028" filled="f" strokecolor="red" strokeweight="1pt" path="m,5461000r419100,l419100,,,,,5461000xe" o:gfxdata="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">
                 <v:stroke miterlimit="83231f" joinstyle="miter"/>
-                <v:path arrowok="t" textboxrect="0,0,419100,5461000"/>
+                <v:path textboxrect="0,0,419100,5461000" arrowok="t"/>
               </v:shape>
-              <v:shape id="Shape 26106" o:spid="_x0000_s1029" style="position:absolute;left:6477;top:11811;width:0;height:7366;visibility:visible;mso-wrap-style:square;v-text-anchor:top" coordsize="0,736600" o:gfxdata="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" path="m,736600l,e" filled="f" strokecolor="red" strokeweight=".5pt">
+              <v:shape id="Shape 26106" style="position:absolute;left:6477;top:11811;width:0;height:7366;visibility:visible;mso-wrap-style:square;v-text-anchor:top" coordsize="0,736600" o:spid="_x0000_s1029" filled="f" strokecolor="red" strokeweight=".5pt" path="m,736600l,e" o:gfxdata="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">
                 <v:stroke miterlimit="83231f" joinstyle="miter"/>
-                <v:path arrowok="t" textboxrect="0,0,0,736600"/>
+                <v:path textboxrect="0,0,0,736600" arrowok="t"/>
               </v:shape>
               <w10:wrap anchorx="page" anchory="page"/>
             </v:group>
@@ -10489,7 +12054,7 @@
 </file>
 
 <file path=word/header3.xml><?xml version="1.0" encoding="utf-8"?>
-<w:hdr xmlns:wpc="http://schemas.microsoft.com/office/word/2010/wordprocessingCanvas" xmlns:cx="http://schemas.microsoft.com/office/drawing/2014/chartex" xmlns:cx1="http://schemas.microsoft.com/office/drawing/2015/9/8/chartex" xmlns:cx2="http://schemas.microsoft.com/office/drawing/2015/10/21/chartex" xmlns:cx3="http://schemas.microsoft.com/office/drawing/2016/5/9/chartex" xmlns:cx4="http://schemas.microsoft.com/office/drawing/2016/5/10/chartex" xmlns:cx5="http://schemas.microsoft.com/office/drawing/2016/5/11/chartex" xmlns:cx6="http://schemas.microsoft.com/office/drawing/2016/5/12/chartex" xmlns:cx7="http://schemas.microsoft.com/office/drawing/2016/5/13/chartex" xmlns:cx8="http://schemas.microsoft.com/office/drawing/2016/5/14/chartex" xmlns:mc="http://schemas.openxmlformats.org/markup-compatibility/2006" xmlns:aink="http://schemas.microsoft.com/office/drawing/2016/ink" xmlns:am3d="http://schemas.microsoft.com/office/drawing/2017/model3d" xmlns:o="urn:schemas-microsoft-com:office:office" xmlns:r="http://schemas.openxmlformats.org/officeDocument/2006/relationships" xmlns:m="http://schemas.openxmlformats.org/officeDocument/2006/math" xmlns:v="urn:schemas-microsoft-com:vml" xmlns:wp14="http://schemas.microsoft.com/office/word/2010/wordprocessingDrawing" xmlns:wp="http://schemas.openxmlformats.org/drawingml/2006/wordprocessingDrawing" xmlns:w10="urn:schemas-microsoft-com:office:word" xmlns:w="http://schemas.openxmlformats.org/wordprocessingml/2006/main" xmlns:w14="http://schemas.microsoft.com/office/word/2010/wordml" xmlns:w15="http://schemas.microsoft.com/office/word/2012/wordml" xmlns:w16cid="http://schemas.microsoft.com/office/word/2016/wordml/cid" xmlns:w16se="http://schemas.microsoft.com/office/word/2015/wordml/symex" xmlns:wpg="http://schemas.microsoft.com/office/word/2010/wordprocessingGroup" xmlns:wpi="http://schemas.microsoft.com/office/word/2010/wordprocessingInk" xmlns:wne="http://schemas.microsoft.com/office/word/2006/wordml" xmlns:wps="http://schemas.microsoft.com/office/word/2010/wordprocessingShape" mc:Ignorable="w14 w15 w16se w16cid wp14">
+<w:hdr xmlns:wpc="http://schemas.microsoft.com/office/word/2010/wordprocessingCanvas" xmlns:cx="http://schemas.microsoft.com/office/drawing/2014/chartex" xmlns:cx1="http://schemas.microsoft.com/office/drawing/2015/9/8/chartex" xmlns:cx2="http://schemas.microsoft.com/office/drawing/2015/10/21/chartex" xmlns:cx3="http://schemas.microsoft.com/office/drawing/2016/5/9/chartex" xmlns:cx4="http://schemas.microsoft.com/office/drawing/2016/5/10/chartex" xmlns:cx5="http://schemas.microsoft.com/office/drawing/2016/5/11/chartex" xmlns:cx6="http://schemas.microsoft.com/office/drawing/2016/5/12/chartex" xmlns:cx7="http://schemas.microsoft.com/office/drawing/2016/5/13/chartex" xmlns:cx8="http://schemas.microsoft.com/office/drawing/2016/5/14/chartex" xmlns:mc="http://schemas.openxmlformats.org/markup-compatibility/2006" xmlns:aink="http://schemas.microsoft.com/office/drawing/2016/ink" xmlns:am3d="http://schemas.microsoft.com/office/drawing/2017/model3d" xmlns:o="urn:schemas-microsoft-com:office:office" xmlns:r="http://schemas.openxmlformats.org/officeDocument/2006/relationships" xmlns:m="http://schemas.openxmlformats.org/officeDocument/2006/math" xmlns:v="urn:schemas-microsoft-com:vml" xmlns:wp14="http://schemas.microsoft.com/office/word/2010/wordprocessingDrawing" xmlns:wp="http://schemas.openxmlformats.org/drawingml/2006/wordprocessingDrawing" xmlns:w10="urn:schemas-microsoft-com:office:word" xmlns:w="http://schemas.openxmlformats.org/wordprocessingml/2006/main" xmlns:w14="http://schemas.microsoft.com/office/word/2010/wordml" xmlns:w15="http://schemas.microsoft.com/office/word/2012/wordml" xmlns:w16cid="http://schemas.microsoft.com/office/word/2016/wordml/cid" xmlns:w16se="http://schemas.microsoft.com/office/word/2015/wordml/symex" xmlns:wpg="http://schemas.microsoft.com/office/word/2010/wordprocessingGroup" xmlns:wpi="http://schemas.microsoft.com/office/word/2010/wordprocessingInk" xmlns:wne="http://schemas.microsoft.com/office/word/2006/wordml" xmlns:wps="http://schemas.microsoft.com/office/word/2010/wordprocessingShape" xmlns:a="http://schemas.openxmlformats.org/drawingml/2006/main" xmlns:pic="http://schemas.openxmlformats.org/drawingml/2006/picture" mc:Ignorable="w14 w15 w16se w16cid wp14">
   <w:p>
     <w:r>
       <w:rPr>
@@ -10702,21 +12267,21 @@
           </w:drawing>
         </mc:Choice>
         <mc:Fallback xmlns:a="http://schemas.openxmlformats.org/drawingml/2006/main" xmlns:w16sdtdh="http://schemas.microsoft.com/office/word/2020/wordml/sdtdatahash" xmlns:w16="http://schemas.microsoft.com/office/word/2018/wordml" xmlns:w16cex="http://schemas.microsoft.com/office/word/2018/wordml/cex">
-          <w:pict>
+          <w:pict w14:anchorId="629EE1C2">
             <v:group id="Group 26087" style="width:73.2pt;height:430pt;position:absolute;z-index:-2147483648;mso-position-horizontal-relative:page;mso-position-horizontal:absolute;margin-left:0pt;mso-position-vertical-relative:page;margin-top:208.18pt;" coordsize="9296,54610">
               <v:shape id="Shape 26910" style="position:absolute;width:4191;height:54610;left:0;top:0;" coordsize="419100,5461000" path="m0,0l419100,0l419100,5461000l0,5461000l0,0">
-                <v:stroke weight="0pt" endcap="flat" joinstyle="miter" miterlimit="10" on="false" color="#000000" opacity="0"/>
+                <v:stroke on="false" weight="0pt" color="#000000" opacity="0" miterlimit="10" joinstyle="miter" endcap="flat"/>
                 <v:fill on="true" color="#ff0000"/>
               </v:shape>
               <v:shape id="Shape 26088" style="position:absolute;width:4191;height:54610;left:0;top:0;" coordsize="419100,5461000" path="m0,5461000l419100,5461000l419100,0l0,0x">
-                <v:stroke weight="1pt" endcap="flat" joinstyle="miter" miterlimit="10" on="true" color="#ff0000"/>
+                <v:stroke on="true" weight="1pt" color="#ff0000" miterlimit="10" joinstyle="miter" endcap="flat"/>
                 <v:fill on="false" color="#000000" opacity="0"/>
               </v:shape>
               <v:shape id="Picture 26090" style="position:absolute;width:4648;height:54010;left:4648;top:109;" filled="f">
                 <v:imagedata r:id="rId7"/>
               </v:shape>
               <v:shape id="Shape 26091" style="position:absolute;width:0;height:7366;left:6477;top:11811;" coordsize="0,736600" path="m0,736600l0,0">
-                <v:stroke weight="0.5pt" endcap="flat" joinstyle="miter" miterlimit="10" on="true" color="#ff0000"/>
+                <v:stroke on="true" weight="0.5pt" color="#ff0000" miterlimit="10" joinstyle="miter" endcap="flat"/>
                 <v:fill on="false" color="#000000" opacity="0"/>
               </v:shape>
             </v:group>
@@ -10752,7 +12317,7 @@
         <w:ind w:left="1425" w:hanging="360"/>
       </w:pPr>
       <w:rPr>
-        <w:rFonts w:ascii="Courier New" w:hAnsi="Courier New" w:cs="Courier New" w:hint="default"/>
+        <w:rFonts w:hint="default" w:ascii="Courier New" w:hAnsi="Courier New" w:cs="Courier New"/>
       </w:rPr>
     </w:lvl>
     <w:lvl w:ilvl="2" w:tplc="04160005">
@@ -10764,7 +12329,7 @@
         <w:ind w:left="2145" w:hanging="360"/>
       </w:pPr>
       <w:rPr>
-        <w:rFonts w:ascii="Wingdings" w:hAnsi="Wingdings" w:hint="default"/>
+        <w:rFonts w:hint="default" w:ascii="Wingdings" w:hAnsi="Wingdings"/>
       </w:rPr>
     </w:lvl>
     <w:lvl w:ilvl="3" w:tplc="04160001">
@@ -10776,7 +12341,7 @@
         <w:ind w:left="2865" w:hanging="360"/>
       </w:pPr>
       <w:rPr>
-        <w:rFonts w:ascii="Symbol" w:hAnsi="Symbol" w:hint="default"/>
+        <w:rFonts w:hint="default" w:ascii="Symbol" w:hAnsi="Symbol"/>
       </w:rPr>
     </w:lvl>
     <w:lvl w:ilvl="4" w:tplc="04160003">
@@ -10788,7 +12353,7 @@
         <w:ind w:left="3585" w:hanging="360"/>
       </w:pPr>
       <w:rPr>
-        <w:rFonts w:ascii="Courier New" w:hAnsi="Courier New" w:cs="Courier New" w:hint="default"/>
+        <w:rFonts w:hint="default" w:ascii="Courier New" w:hAnsi="Courier New" w:cs="Courier New"/>
       </w:rPr>
     </w:lvl>
     <w:lvl w:ilvl="5" w:tplc="04160005">
@@ -10800,7 +12365,7 @@
         <w:ind w:left="4305" w:hanging="360"/>
       </w:pPr>
       <w:rPr>
-        <w:rFonts w:ascii="Wingdings" w:hAnsi="Wingdings" w:hint="default"/>
+        <w:rFonts w:hint="default" w:ascii="Wingdings" w:hAnsi="Wingdings"/>
       </w:rPr>
     </w:lvl>
     <w:lvl w:ilvl="6" w:tplc="04160001">
@@ -10812,7 +12377,7 @@
         <w:ind w:left="5025" w:hanging="360"/>
       </w:pPr>
       <w:rPr>
-        <w:rFonts w:ascii="Symbol" w:hAnsi="Symbol" w:hint="default"/>
+        <w:rFonts w:hint="default" w:ascii="Symbol" w:hAnsi="Symbol"/>
       </w:rPr>
     </w:lvl>
     <w:lvl w:ilvl="7" w:tplc="04160003">
@@ -10824,7 +12389,7 @@
         <w:ind w:left="5745" w:hanging="360"/>
       </w:pPr>
       <w:rPr>
-        <w:rFonts w:ascii="Courier New" w:hAnsi="Courier New" w:cs="Courier New" w:hint="default"/>
+        <w:rFonts w:hint="default" w:ascii="Courier New" w:hAnsi="Courier New" w:cs="Courier New"/>
       </w:rPr>
     </w:lvl>
     <w:lvl w:ilvl="8" w:tplc="04160005">
@@ -10836,7 +12401,7 @@
         <w:ind w:left="6465" w:hanging="360"/>
       </w:pPr>
       <w:rPr>
-        <w:rFonts w:ascii="Wingdings" w:hAnsi="Wingdings" w:hint="default"/>
+        <w:rFonts w:hint="default" w:ascii="Wingdings" w:hAnsi="Wingdings"/>
       </w:rPr>
     </w:lvl>
   </w:abstractNum>
@@ -11139,7 +12704,7 @@
         <w:ind w:left="705"/>
       </w:pPr>
       <w:rPr>
-        <w:rFonts w:ascii="Calibri" w:eastAsia="Calibri" w:hAnsi="Calibri" w:cs="Calibri"/>
+        <w:rFonts w:ascii="Calibri" w:hAnsi="Calibri" w:eastAsia="Calibri" w:cs="Calibri"/>
         <w:b w:val="0"/>
         <w:i w:val="0"/>
         <w:strike w:val="0"/>
@@ -11148,7 +12713,7 @@
         <w:sz w:val="22"/>
         <w:szCs w:val="22"/>
         <w:u w:val="none" w:color="000000"/>
-        <w:bdr w:val="none" w:sz="0" w:space="0" w:color="auto"/>
+        <w:bdr w:val="none" w:color="auto" w:sz="0" w:space="0"/>
         <w:shd w:val="clear" w:color="auto" w:fill="auto"/>
         <w:vertAlign w:val="baseline"/>
       </w:rPr>
@@ -11162,7 +12727,7 @@
         <w:ind w:left="1440"/>
       </w:pPr>
       <w:rPr>
-        <w:rFonts w:ascii="Calibri" w:eastAsia="Calibri" w:hAnsi="Calibri" w:cs="Calibri"/>
+        <w:rFonts w:ascii="Calibri" w:hAnsi="Calibri" w:eastAsia="Calibri" w:cs="Calibri"/>
         <w:b w:val="0"/>
         <w:i w:val="0"/>
         <w:strike w:val="0"/>
@@ -11171,7 +12736,7 @@
         <w:sz w:val="22"/>
         <w:szCs w:val="22"/>
         <w:u w:val="none" w:color="000000"/>
-        <w:bdr w:val="none" w:sz="0" w:space="0" w:color="auto"/>
+        <w:bdr w:val="none" w:color="auto" w:sz="0" w:space="0"/>
         <w:shd w:val="clear" w:color="auto" w:fill="auto"/>
         <w:vertAlign w:val="baseline"/>
       </w:rPr>
@@ -11185,7 +12750,7 @@
         <w:ind w:left="2160"/>
       </w:pPr>
       <w:rPr>
-        <w:rFonts w:ascii="Calibri" w:eastAsia="Calibri" w:hAnsi="Calibri" w:cs="Calibri"/>
+        <w:rFonts w:ascii="Calibri" w:hAnsi="Calibri" w:eastAsia="Calibri" w:cs="Calibri"/>
         <w:b w:val="0"/>
         <w:i w:val="0"/>
         <w:strike w:val="0"/>
@@ -11194,7 +12759,7 @@
         <w:sz w:val="22"/>
         <w:szCs w:val="22"/>
         <w:u w:val="none" w:color="000000"/>
-        <w:bdr w:val="none" w:sz="0" w:space="0" w:color="auto"/>
+        <w:bdr w:val="none" w:color="auto" w:sz="0" w:space="0"/>
         <w:shd w:val="clear" w:color="auto" w:fill="auto"/>
         <w:vertAlign w:val="baseline"/>
       </w:rPr>
@@ -11208,7 +12773,7 @@
         <w:ind w:left="2880"/>
       </w:pPr>
       <w:rPr>
-        <w:rFonts w:ascii="Calibri" w:eastAsia="Calibri" w:hAnsi="Calibri" w:cs="Calibri"/>
+        <w:rFonts w:ascii="Calibri" w:hAnsi="Calibri" w:eastAsia="Calibri" w:cs="Calibri"/>
         <w:b w:val="0"/>
         <w:i w:val="0"/>
         <w:strike w:val="0"/>
@@ -11217,7 +12782,7 @@
         <w:sz w:val="22"/>
         <w:szCs w:val="22"/>
         <w:u w:val="none" w:color="000000"/>
-        <w:bdr w:val="none" w:sz="0" w:space="0" w:color="auto"/>
+        <w:bdr w:val="none" w:color="auto" w:sz="0" w:space="0"/>
         <w:shd w:val="clear" w:color="auto" w:fill="auto"/>
         <w:vertAlign w:val="baseline"/>
       </w:rPr>
@@ -11231,7 +12796,7 @@
         <w:ind w:left="3600"/>
       </w:pPr>
       <w:rPr>
-        <w:rFonts w:ascii="Calibri" w:eastAsia="Calibri" w:hAnsi="Calibri" w:cs="Calibri"/>
+        <w:rFonts w:ascii="Calibri" w:hAnsi="Calibri" w:eastAsia="Calibri" w:cs="Calibri"/>
         <w:b w:val="0"/>
         <w:i w:val="0"/>
         <w:strike w:val="0"/>
@@ -11240,7 +12805,7 @@
         <w:sz w:val="22"/>
         <w:szCs w:val="22"/>
         <w:u w:val="none" w:color="000000"/>
-        <w:bdr w:val="none" w:sz="0" w:space="0" w:color="auto"/>
+        <w:bdr w:val="none" w:color="auto" w:sz="0" w:space="0"/>
         <w:shd w:val="clear" w:color="auto" w:fill="auto"/>
         <w:vertAlign w:val="baseline"/>
       </w:rPr>
@@ -11254,7 +12819,7 @@
         <w:ind w:left="4320"/>
       </w:pPr>
       <w:rPr>
-        <w:rFonts w:ascii="Calibri" w:eastAsia="Calibri" w:hAnsi="Calibri" w:cs="Calibri"/>
+        <w:rFonts w:ascii="Calibri" w:hAnsi="Calibri" w:eastAsia="Calibri" w:cs="Calibri"/>
         <w:b w:val="0"/>
         <w:i w:val="0"/>
         <w:strike w:val="0"/>
@@ -11263,7 +12828,7 @@
         <w:sz w:val="22"/>
         <w:szCs w:val="22"/>
         <w:u w:val="none" w:color="000000"/>
-        <w:bdr w:val="none" w:sz="0" w:space="0" w:color="auto"/>
+        <w:bdr w:val="none" w:color="auto" w:sz="0" w:space="0"/>
         <w:shd w:val="clear" w:color="auto" w:fill="auto"/>
         <w:vertAlign w:val="baseline"/>
       </w:rPr>
@@ -11277,7 +12842,7 @@
         <w:ind w:left="5040"/>
       </w:pPr>
       <w:rPr>
-        <w:rFonts w:ascii="Calibri" w:eastAsia="Calibri" w:hAnsi="Calibri" w:cs="Calibri"/>
+        <w:rFonts w:ascii="Calibri" w:hAnsi="Calibri" w:eastAsia="Calibri" w:cs="Calibri"/>
         <w:b w:val="0"/>
         <w:i w:val="0"/>
         <w:strike w:val="0"/>
@@ -11286,7 +12851,7 @@
         <w:sz w:val="22"/>
         <w:szCs w:val="22"/>
         <w:u w:val="none" w:color="000000"/>
-        <w:bdr w:val="none" w:sz="0" w:space="0" w:color="auto"/>
+        <w:bdr w:val="none" w:color="auto" w:sz="0" w:space="0"/>
         <w:shd w:val="clear" w:color="auto" w:fill="auto"/>
         <w:vertAlign w:val="baseline"/>
       </w:rPr>
@@ -11300,7 +12865,7 @@
         <w:ind w:left="5760"/>
       </w:pPr>
       <w:rPr>
-        <w:rFonts w:ascii="Calibri" w:eastAsia="Calibri" w:hAnsi="Calibri" w:cs="Calibri"/>
+        <w:rFonts w:ascii="Calibri" w:hAnsi="Calibri" w:eastAsia="Calibri" w:cs="Calibri"/>
         <w:b w:val="0"/>
         <w:i w:val="0"/>
         <w:strike w:val="0"/>
@@ -11309,7 +12874,7 @@
         <w:sz w:val="22"/>
         <w:szCs w:val="22"/>
         <w:u w:val="none" w:color="000000"/>
-        <w:bdr w:val="none" w:sz="0" w:space="0" w:color="auto"/>
+        <w:bdr w:val="none" w:color="auto" w:sz="0" w:space="0"/>
         <w:shd w:val="clear" w:color="auto" w:fill="auto"/>
         <w:vertAlign w:val="baseline"/>
       </w:rPr>
@@ -11323,7 +12888,7 @@
         <w:ind w:left="6480"/>
       </w:pPr>
       <w:rPr>
-        <w:rFonts w:ascii="Calibri" w:eastAsia="Calibri" w:hAnsi="Calibri" w:cs="Calibri"/>
+        <w:rFonts w:ascii="Calibri" w:hAnsi="Calibri" w:eastAsia="Calibri" w:cs="Calibri"/>
         <w:b w:val="0"/>
         <w:i w:val="0"/>
         <w:strike w:val="0"/>
@@ -11332,7 +12897,7 @@
         <w:sz w:val="22"/>
         <w:szCs w:val="22"/>
         <w:u w:val="none" w:color="000000"/>
-        <w:bdr w:val="none" w:sz="0" w:space="0" w:color="auto"/>
+        <w:bdr w:val="none" w:color="auto" w:sz="0" w:space="0"/>
         <w:shd w:val="clear" w:color="auto" w:fill="auto"/>
         <w:vertAlign w:val="baseline"/>
       </w:rPr>
@@ -11351,7 +12916,7 @@
         <w:ind w:left="720"/>
       </w:pPr>
       <w:rPr>
-        <w:rFonts w:ascii="Arial" w:eastAsia="Arial" w:hAnsi="Arial" w:cs="Arial"/>
+        <w:rFonts w:ascii="Arial" w:hAnsi="Arial" w:eastAsia="Arial" w:cs="Arial"/>
         <w:b w:val="0"/>
         <w:i w:val="0"/>
         <w:strike w:val="0"/>
@@ -11360,7 +12925,7 @@
         <w:sz w:val="20"/>
         <w:szCs w:val="20"/>
         <w:u w:val="none" w:color="000000"/>
-        <w:bdr w:val="none" w:sz="0" w:space="0" w:color="auto"/>
+        <w:bdr w:val="none" w:color="auto" w:sz="0" w:space="0"/>
         <w:shd w:val="clear" w:color="auto" w:fill="auto"/>
         <w:vertAlign w:val="baseline"/>
       </w:rPr>
@@ -11374,7 +12939,7 @@
         <w:ind w:left="1538"/>
       </w:pPr>
       <w:rPr>
-        <w:rFonts w:ascii="Segoe UI Symbol" w:eastAsia="Segoe UI Symbol" w:hAnsi="Segoe UI Symbol" w:cs="Segoe UI Symbol"/>
+        <w:rFonts w:ascii="Segoe UI Symbol" w:hAnsi="Segoe UI Symbol" w:eastAsia="Segoe UI Symbol" w:cs="Segoe UI Symbol"/>
         <w:b w:val="0"/>
         <w:i w:val="0"/>
         <w:strike w:val="0"/>
@@ -11383,7 +12948,7 @@
         <w:sz w:val="20"/>
         <w:szCs w:val="20"/>
         <w:u w:val="none" w:color="000000"/>
-        <w:bdr w:val="none" w:sz="0" w:space="0" w:color="auto"/>
+        <w:bdr w:val="none" w:color="auto" w:sz="0" w:space="0"/>
         <w:shd w:val="clear" w:color="auto" w:fill="auto"/>
         <w:vertAlign w:val="baseline"/>
       </w:rPr>
@@ -11397,7 +12962,7 @@
         <w:ind w:left="2258"/>
       </w:pPr>
       <w:rPr>
-        <w:rFonts w:ascii="Segoe UI Symbol" w:eastAsia="Segoe UI Symbol" w:hAnsi="Segoe UI Symbol" w:cs="Segoe UI Symbol"/>
+        <w:rFonts w:ascii="Segoe UI Symbol" w:hAnsi="Segoe UI Symbol" w:eastAsia="Segoe UI Symbol" w:cs="Segoe UI Symbol"/>
         <w:b w:val="0"/>
         <w:i w:val="0"/>
         <w:strike w:val="0"/>
@@ -11406,7 +12971,7 @@
         <w:sz w:val="20"/>
         <w:szCs w:val="20"/>
         <w:u w:val="none" w:color="000000"/>
-        <w:bdr w:val="none" w:sz="0" w:space="0" w:color="auto"/>
+        <w:bdr w:val="none" w:color="auto" w:sz="0" w:space="0"/>
         <w:shd w:val="clear" w:color="auto" w:fill="auto"/>
         <w:vertAlign w:val="baseline"/>
       </w:rPr>
@@ -11420,7 +12985,7 @@
         <w:ind w:left="2978"/>
       </w:pPr>
       <w:rPr>
-        <w:rFonts w:ascii="Arial" w:eastAsia="Arial" w:hAnsi="Arial" w:cs="Arial"/>
+        <w:rFonts w:ascii="Arial" w:hAnsi="Arial" w:eastAsia="Arial" w:cs="Arial"/>
         <w:b w:val="0"/>
         <w:i w:val="0"/>
         <w:strike w:val="0"/>
@@ -11429,7 +12994,7 @@
         <w:sz w:val="20"/>
         <w:szCs w:val="20"/>
         <w:u w:val="none" w:color="000000"/>
-        <w:bdr w:val="none" w:sz="0" w:space="0" w:color="auto"/>
+        <w:bdr w:val="none" w:color="auto" w:sz="0" w:space="0"/>
         <w:shd w:val="clear" w:color="auto" w:fill="auto"/>
         <w:vertAlign w:val="baseline"/>
       </w:rPr>
@@ -11443,7 +13008,7 @@
         <w:ind w:left="3698"/>
       </w:pPr>
       <w:rPr>
-        <w:rFonts w:ascii="Segoe UI Symbol" w:eastAsia="Segoe UI Symbol" w:hAnsi="Segoe UI Symbol" w:cs="Segoe UI Symbol"/>
+        <w:rFonts w:ascii="Segoe UI Symbol" w:hAnsi="Segoe UI Symbol" w:eastAsia="Segoe UI Symbol" w:cs="Segoe UI Symbol"/>
         <w:b w:val="0"/>
         <w:i w:val="0"/>
         <w:strike w:val="0"/>
@@ -11452,7 +13017,7 @@
         <w:sz w:val="20"/>
         <w:szCs w:val="20"/>
         <w:u w:val="none" w:color="000000"/>
-        <w:bdr w:val="none" w:sz="0" w:space="0" w:color="auto"/>
+        <w:bdr w:val="none" w:color="auto" w:sz="0" w:space="0"/>
         <w:shd w:val="clear" w:color="auto" w:fill="auto"/>
         <w:vertAlign w:val="baseline"/>
       </w:rPr>
@@ -11466,7 +13031,7 @@
         <w:ind w:left="4418"/>
       </w:pPr>
       <w:rPr>
-        <w:rFonts w:ascii="Segoe UI Symbol" w:eastAsia="Segoe UI Symbol" w:hAnsi="Segoe UI Symbol" w:cs="Segoe UI Symbol"/>
+        <w:rFonts w:ascii="Segoe UI Symbol" w:hAnsi="Segoe UI Symbol" w:eastAsia="Segoe UI Symbol" w:cs="Segoe UI Symbol"/>
         <w:b w:val="0"/>
         <w:i w:val="0"/>
         <w:strike w:val="0"/>
@@ -11475,7 +13040,7 @@
         <w:sz w:val="20"/>
         <w:szCs w:val="20"/>
         <w:u w:val="none" w:color="000000"/>
-        <w:bdr w:val="none" w:sz="0" w:space="0" w:color="auto"/>
+        <w:bdr w:val="none" w:color="auto" w:sz="0" w:space="0"/>
         <w:shd w:val="clear" w:color="auto" w:fill="auto"/>
         <w:vertAlign w:val="baseline"/>
       </w:rPr>
@@ -11489,7 +13054,7 @@
         <w:ind w:left="5138"/>
       </w:pPr>
       <w:rPr>
-        <w:rFonts w:ascii="Arial" w:eastAsia="Arial" w:hAnsi="Arial" w:cs="Arial"/>
+        <w:rFonts w:ascii="Arial" w:hAnsi="Arial" w:eastAsia="Arial" w:cs="Arial"/>
         <w:b w:val="0"/>
         <w:i w:val="0"/>
         <w:strike w:val="0"/>
@@ -11498,7 +13063,7 @@
         <w:sz w:val="20"/>
         <w:szCs w:val="20"/>
         <w:u w:val="none" w:color="000000"/>
-        <w:bdr w:val="none" w:sz="0" w:space="0" w:color="auto"/>
+        <w:bdr w:val="none" w:color="auto" w:sz="0" w:space="0"/>
         <w:shd w:val="clear" w:color="auto" w:fill="auto"/>
         <w:vertAlign w:val="baseline"/>
       </w:rPr>
@@ -11512,7 +13077,7 @@
         <w:ind w:left="5858"/>
       </w:pPr>
       <w:rPr>
-        <w:rFonts w:ascii="Segoe UI Symbol" w:eastAsia="Segoe UI Symbol" w:hAnsi="Segoe UI Symbol" w:cs="Segoe UI Symbol"/>
+        <w:rFonts w:ascii="Segoe UI Symbol" w:hAnsi="Segoe UI Symbol" w:eastAsia="Segoe UI Symbol" w:cs="Segoe UI Symbol"/>
         <w:b w:val="0"/>
         <w:i w:val="0"/>
         <w:strike w:val="0"/>
@@ -11521,7 +13086,7 @@
         <w:sz w:val="20"/>
         <w:szCs w:val="20"/>
         <w:u w:val="none" w:color="000000"/>
-        <w:bdr w:val="none" w:sz="0" w:space="0" w:color="auto"/>
+        <w:bdr w:val="none" w:color="auto" w:sz="0" w:space="0"/>
         <w:shd w:val="clear" w:color="auto" w:fill="auto"/>
         <w:vertAlign w:val="baseline"/>
       </w:rPr>
@@ -11535,7 +13100,7 @@
         <w:ind w:left="6578"/>
       </w:pPr>
       <w:rPr>
-        <w:rFonts w:ascii="Segoe UI Symbol" w:eastAsia="Segoe UI Symbol" w:hAnsi="Segoe UI Symbol" w:cs="Segoe UI Symbol"/>
+        <w:rFonts w:ascii="Segoe UI Symbol" w:hAnsi="Segoe UI Symbol" w:eastAsia="Segoe UI Symbol" w:cs="Segoe UI Symbol"/>
         <w:b w:val="0"/>
         <w:i w:val="0"/>
         <w:strike w:val="0"/>
@@ -11544,7 +13109,7 @@
         <w:sz w:val="20"/>
         <w:szCs w:val="20"/>
         <w:u w:val="none" w:color="000000"/>
-        <w:bdr w:val="none" w:sz="0" w:space="0" w:color="auto"/>
+        <w:bdr w:val="none" w:color="auto" w:sz="0" w:space="0"/>
         <w:shd w:val="clear" w:color="auto" w:fill="auto"/>
         <w:vertAlign w:val="baseline"/>
       </w:rPr>
@@ -11563,7 +13128,7 @@
         <w:ind w:left="720"/>
       </w:pPr>
       <w:rPr>
-        <w:rFonts w:ascii="Arial" w:eastAsia="Arial" w:hAnsi="Arial" w:cs="Arial"/>
+        <w:rFonts w:ascii="Arial" w:hAnsi="Arial" w:eastAsia="Arial" w:cs="Arial"/>
         <w:b w:val="0"/>
         <w:i w:val="0"/>
         <w:strike w:val="0"/>
@@ -11572,7 +13137,7 @@
         <w:sz w:val="20"/>
         <w:szCs w:val="20"/>
         <w:u w:val="none" w:color="000000"/>
-        <w:bdr w:val="none" w:sz="0" w:space="0" w:color="auto"/>
+        <w:bdr w:val="none" w:color="auto" w:sz="0" w:space="0"/>
         <w:shd w:val="clear" w:color="auto" w:fill="auto"/>
         <w:vertAlign w:val="baseline"/>
       </w:rPr>
@@ -11586,7 +13151,7 @@
         <w:ind w:left="1538"/>
       </w:pPr>
       <w:rPr>
-        <w:rFonts w:ascii="Segoe UI Symbol" w:eastAsia="Segoe UI Symbol" w:hAnsi="Segoe UI Symbol" w:cs="Segoe UI Symbol"/>
+        <w:rFonts w:ascii="Segoe UI Symbol" w:hAnsi="Segoe UI Symbol" w:eastAsia="Segoe UI Symbol" w:cs="Segoe UI Symbol"/>
         <w:b w:val="0"/>
         <w:i w:val="0"/>
         <w:strike w:val="0"/>
@@ -11595,7 +13160,7 @@
         <w:sz w:val="20"/>
         <w:szCs w:val="20"/>
         <w:u w:val="none" w:color="000000"/>
-        <w:bdr w:val="none" w:sz="0" w:space="0" w:color="auto"/>
+        <w:bdr w:val="none" w:color="auto" w:sz="0" w:space="0"/>
         <w:shd w:val="clear" w:color="auto" w:fill="auto"/>
         <w:vertAlign w:val="baseline"/>
       </w:rPr>
@@ -11609,7 +13174,7 @@
         <w:ind w:left="2258"/>
       </w:pPr>
       <w:rPr>
-        <w:rFonts w:ascii="Segoe UI Symbol" w:eastAsia="Segoe UI Symbol" w:hAnsi="Segoe UI Symbol" w:cs="Segoe UI Symbol"/>
+        <w:rFonts w:ascii="Segoe UI Symbol" w:hAnsi="Segoe UI Symbol" w:eastAsia="Segoe UI Symbol" w:cs="Segoe UI Symbol"/>
         <w:b w:val="0"/>
         <w:i w:val="0"/>
         <w:strike w:val="0"/>
@@ -11618,7 +13183,7 @@
         <w:sz w:val="20"/>
         <w:szCs w:val="20"/>
         <w:u w:val="none" w:color="000000"/>
-        <w:bdr w:val="none" w:sz="0" w:space="0" w:color="auto"/>
+        <w:bdr w:val="none" w:color="auto" w:sz="0" w:space="0"/>
         <w:shd w:val="clear" w:color="auto" w:fill="auto"/>
         <w:vertAlign w:val="baseline"/>
       </w:rPr>
@@ -11632,7 +13197,7 @@
         <w:ind w:left="2978"/>
       </w:pPr>
       <w:rPr>
-        <w:rFonts w:ascii="Arial" w:eastAsia="Arial" w:hAnsi="Arial" w:cs="Arial"/>
+        <w:rFonts w:ascii="Arial" w:hAnsi="Arial" w:eastAsia="Arial" w:cs="Arial"/>
         <w:b w:val="0"/>
         <w:i w:val="0"/>
         <w:strike w:val="0"/>
@@ -11641,7 +13206,7 @@
         <w:sz w:val="20"/>
         <w:szCs w:val="20"/>
         <w:u w:val="none" w:color="000000"/>
-        <w:bdr w:val="none" w:sz="0" w:space="0" w:color="auto"/>
+        <w:bdr w:val="none" w:color="auto" w:sz="0" w:space="0"/>
         <w:shd w:val="clear" w:color="auto" w:fill="auto"/>
         <w:vertAlign w:val="baseline"/>
       </w:rPr>
@@ -11655,7 +13220,7 @@
         <w:ind w:left="3698"/>
       </w:pPr>
       <w:rPr>
-        <w:rFonts w:ascii="Segoe UI Symbol" w:eastAsia="Segoe UI Symbol" w:hAnsi="Segoe UI Symbol" w:cs="Segoe UI Symbol"/>
+        <w:rFonts w:ascii="Segoe UI Symbol" w:hAnsi="Segoe UI Symbol" w:eastAsia="Segoe UI Symbol" w:cs="Segoe UI Symbol"/>
         <w:b w:val="0"/>
         <w:i w:val="0"/>
         <w:strike w:val="0"/>
@@ -11664,7 +13229,7 @@
         <w:sz w:val="20"/>
         <w:szCs w:val="20"/>
         <w:u w:val="none" w:color="000000"/>
-        <w:bdr w:val="none" w:sz="0" w:space="0" w:color="auto"/>
+        <w:bdr w:val="none" w:color="auto" w:sz="0" w:space="0"/>
         <w:shd w:val="clear" w:color="auto" w:fill="auto"/>
         <w:vertAlign w:val="baseline"/>
       </w:rPr>
@@ -11678,7 +13243,7 @@
         <w:ind w:left="4418"/>
       </w:pPr>
       <w:rPr>
-        <w:rFonts w:ascii="Segoe UI Symbol" w:eastAsia="Segoe UI Symbol" w:hAnsi="Segoe UI Symbol" w:cs="Segoe UI Symbol"/>
+        <w:rFonts w:ascii="Segoe UI Symbol" w:hAnsi="Segoe UI Symbol" w:eastAsia="Segoe UI Symbol" w:cs="Segoe UI Symbol"/>
         <w:b w:val="0"/>
         <w:i w:val="0"/>
         <w:strike w:val="0"/>
@@ -11687,7 +13252,7 @@
         <w:sz w:val="20"/>
         <w:szCs w:val="20"/>
         <w:u w:val="none" w:color="000000"/>
-        <w:bdr w:val="none" w:sz="0" w:space="0" w:color="auto"/>
+        <w:bdr w:val="none" w:color="auto" w:sz="0" w:space="0"/>
         <w:shd w:val="clear" w:color="auto" w:fill="auto"/>
         <w:vertAlign w:val="baseline"/>
       </w:rPr>
@@ -11701,7 +13266,7 @@
         <w:ind w:left="5138"/>
       </w:pPr>
       <w:rPr>
-        <w:rFonts w:ascii="Arial" w:eastAsia="Arial" w:hAnsi="Arial" w:cs="Arial"/>
+        <w:rFonts w:ascii="Arial" w:hAnsi="Arial" w:eastAsia="Arial" w:cs="Arial"/>
         <w:b w:val="0"/>
         <w:i w:val="0"/>
         <w:strike w:val="0"/>
@@ -11710,7 +13275,7 @@
         <w:sz w:val="20"/>
         <w:szCs w:val="20"/>
         <w:u w:val="none" w:color="000000"/>
-        <w:bdr w:val="none" w:sz="0" w:space="0" w:color="auto"/>
+        <w:bdr w:val="none" w:color="auto" w:sz="0" w:space="0"/>
         <w:shd w:val="clear" w:color="auto" w:fill="auto"/>
         <w:vertAlign w:val="baseline"/>
       </w:rPr>
@@ -11724,7 +13289,7 @@
         <w:ind w:left="5858"/>
       </w:pPr>
       <w:rPr>
-        <w:rFonts w:ascii="Segoe UI Symbol" w:eastAsia="Segoe UI Symbol" w:hAnsi="Segoe UI Symbol" w:cs="Segoe UI Symbol"/>
+        <w:rFonts w:ascii="Segoe UI Symbol" w:hAnsi="Segoe UI Symbol" w:eastAsia="Segoe UI Symbol" w:cs="Segoe UI Symbol"/>
         <w:b w:val="0"/>
         <w:i w:val="0"/>
         <w:strike w:val="0"/>
@@ -11733,7 +13298,7 @@
         <w:sz w:val="20"/>
         <w:szCs w:val="20"/>
         <w:u w:val="none" w:color="000000"/>
-        <w:bdr w:val="none" w:sz="0" w:space="0" w:color="auto"/>
+        <w:bdr w:val="none" w:color="auto" w:sz="0" w:space="0"/>
         <w:shd w:val="clear" w:color="auto" w:fill="auto"/>
         <w:vertAlign w:val="baseline"/>
       </w:rPr>
@@ -11747,7 +13312,7 @@
         <w:ind w:left="6578"/>
       </w:pPr>
       <w:rPr>
-        <w:rFonts w:ascii="Segoe UI Symbol" w:eastAsia="Segoe UI Symbol" w:hAnsi="Segoe UI Symbol" w:cs="Segoe UI Symbol"/>
+        <w:rFonts w:ascii="Segoe UI Symbol" w:hAnsi="Segoe UI Symbol" w:eastAsia="Segoe UI Symbol" w:cs="Segoe UI Symbol"/>
         <w:b w:val="0"/>
         <w:i w:val="0"/>
         <w:strike w:val="0"/>
@@ -11756,7 +13321,7 @@
         <w:sz w:val="20"/>
         <w:szCs w:val="20"/>
         <w:u w:val="none" w:color="000000"/>
-        <w:bdr w:val="none" w:sz="0" w:space="0" w:color="auto"/>
+        <w:bdr w:val="none" w:color="auto" w:sz="0" w:space="0"/>
         <w:shd w:val="clear" w:color="auto" w:fill="auto"/>
         <w:vertAlign w:val="baseline"/>
       </w:rPr>
@@ -11784,7 +13349,7 @@
         <w:ind w:left="1425" w:hanging="360"/>
       </w:pPr>
       <w:rPr>
-        <w:rFonts w:ascii="Courier New" w:hAnsi="Courier New" w:cs="Courier New" w:hint="default"/>
+        <w:rFonts w:hint="default" w:ascii="Courier New" w:hAnsi="Courier New" w:cs="Courier New"/>
       </w:rPr>
     </w:lvl>
     <w:lvl w:ilvl="2" w:tplc="04160005">
@@ -11796,7 +13361,7 @@
         <w:ind w:left="2145" w:hanging="360"/>
       </w:pPr>
       <w:rPr>
-        <w:rFonts w:ascii="Wingdings" w:hAnsi="Wingdings" w:hint="default"/>
+        <w:rFonts w:hint="default" w:ascii="Wingdings" w:hAnsi="Wingdings"/>
       </w:rPr>
     </w:lvl>
     <w:lvl w:ilvl="3" w:tplc="04160001">
@@ -11808,7 +13373,7 @@
         <w:ind w:left="2865" w:hanging="360"/>
       </w:pPr>
       <w:rPr>
-        <w:rFonts w:ascii="Symbol" w:hAnsi="Symbol" w:hint="default"/>
+        <w:rFonts w:hint="default" w:ascii="Symbol" w:hAnsi="Symbol"/>
       </w:rPr>
     </w:lvl>
     <w:lvl w:ilvl="4" w:tplc="04160003">
@@ -11820,7 +13385,7 @@
         <w:ind w:left="3585" w:hanging="360"/>
       </w:pPr>
       <w:rPr>
-        <w:rFonts w:ascii="Courier New" w:hAnsi="Courier New" w:cs="Courier New" w:hint="default"/>
+        <w:rFonts w:hint="default" w:ascii="Courier New" w:hAnsi="Courier New" w:cs="Courier New"/>
       </w:rPr>
     </w:lvl>
     <w:lvl w:ilvl="5" w:tplc="04160005">
@@ -11832,7 +13397,7 @@
         <w:ind w:left="4305" w:hanging="360"/>
       </w:pPr>
       <w:rPr>
-        <w:rFonts w:ascii="Wingdings" w:hAnsi="Wingdings" w:hint="default"/>
+        <w:rFonts w:hint="default" w:ascii="Wingdings" w:hAnsi="Wingdings"/>
       </w:rPr>
     </w:lvl>
     <w:lvl w:ilvl="6" w:tplc="04160001">
@@ -11844,7 +13409,7 @@
         <w:ind w:left="5025" w:hanging="360"/>
       </w:pPr>
       <w:rPr>
-        <w:rFonts w:ascii="Symbol" w:hAnsi="Symbol" w:hint="default"/>
+        <w:rFonts w:hint="default" w:ascii="Symbol" w:hAnsi="Symbol"/>
       </w:rPr>
     </w:lvl>
     <w:lvl w:ilvl="7" w:tplc="04160003">
@@ -11856,7 +13421,7 @@
         <w:ind w:left="5745" w:hanging="360"/>
       </w:pPr>
       <w:rPr>
-        <w:rFonts w:ascii="Courier New" w:hAnsi="Courier New" w:cs="Courier New" w:hint="default"/>
+        <w:rFonts w:hint="default" w:ascii="Courier New" w:hAnsi="Courier New" w:cs="Courier New"/>
       </w:rPr>
     </w:lvl>
     <w:lvl w:ilvl="8" w:tplc="04160005">
@@ -11868,7 +13433,7 @@
         <w:ind w:left="6465" w:hanging="360"/>
       </w:pPr>
       <w:rPr>
-        <w:rFonts w:ascii="Wingdings" w:hAnsi="Wingdings" w:hint="default"/>
+        <w:rFonts w:hint="default" w:ascii="Wingdings" w:hAnsi="Wingdings"/>
       </w:rPr>
     </w:lvl>
   </w:abstractNum>
@@ -12563,7 +14128,7 @@
         <w:ind w:left="705"/>
       </w:pPr>
       <w:rPr>
-        <w:rFonts w:ascii="Calibri" w:eastAsia="Calibri" w:hAnsi="Calibri" w:cs="Calibri"/>
+        <w:rFonts w:ascii="Calibri" w:hAnsi="Calibri" w:eastAsia="Calibri" w:cs="Calibri"/>
         <w:b w:val="0"/>
         <w:i w:val="0"/>
         <w:strike w:val="0"/>
@@ -12572,7 +14137,7 @@
         <w:sz w:val="22"/>
         <w:szCs w:val="22"/>
         <w:u w:val="none" w:color="000000"/>
-        <w:bdr w:val="none" w:sz="0" w:space="0" w:color="auto"/>
+        <w:bdr w:val="none" w:color="auto" w:sz="0" w:space="0"/>
         <w:shd w:val="clear" w:color="auto" w:fill="auto"/>
         <w:vertAlign w:val="baseline"/>
       </w:rPr>
@@ -12586,7 +14151,7 @@
         <w:ind w:left="1441"/>
       </w:pPr>
       <w:rPr>
-        <w:rFonts w:ascii="Calibri" w:eastAsia="Calibri" w:hAnsi="Calibri" w:cs="Calibri"/>
+        <w:rFonts w:ascii="Calibri" w:hAnsi="Calibri" w:eastAsia="Calibri" w:cs="Calibri"/>
         <w:b w:val="0"/>
         <w:i w:val="0"/>
         <w:strike w:val="0"/>
@@ -12595,7 +14160,7 @@
         <w:sz w:val="22"/>
         <w:szCs w:val="22"/>
         <w:u w:val="none" w:color="000000"/>
-        <w:bdr w:val="none" w:sz="0" w:space="0" w:color="auto"/>
+        <w:bdr w:val="none" w:color="auto" w:sz="0" w:space="0"/>
         <w:shd w:val="clear" w:color="auto" w:fill="auto"/>
         <w:vertAlign w:val="baseline"/>
       </w:rPr>
@@ -12609,7 +14174,7 @@
         <w:ind w:left="2160"/>
       </w:pPr>
       <w:rPr>
-        <w:rFonts w:ascii="Calibri" w:eastAsia="Calibri" w:hAnsi="Calibri" w:cs="Calibri"/>
+        <w:rFonts w:ascii="Calibri" w:hAnsi="Calibri" w:eastAsia="Calibri" w:cs="Calibri"/>
         <w:b w:val="0"/>
         <w:i w:val="0"/>
         <w:strike w:val="0"/>
@@ -12618,7 +14183,7 @@
         <w:sz w:val="22"/>
         <w:szCs w:val="22"/>
         <w:u w:val="none" w:color="000000"/>
-        <w:bdr w:val="none" w:sz="0" w:space="0" w:color="auto"/>
+        <w:bdr w:val="none" w:color="auto" w:sz="0" w:space="0"/>
         <w:shd w:val="clear" w:color="auto" w:fill="auto"/>
         <w:vertAlign w:val="baseline"/>
       </w:rPr>
@@ -12632,7 +14197,7 @@
         <w:ind w:left="2880"/>
       </w:pPr>
       <w:rPr>
-        <w:rFonts w:ascii="Calibri" w:eastAsia="Calibri" w:hAnsi="Calibri" w:cs="Calibri"/>
+        <w:rFonts w:ascii="Calibri" w:hAnsi="Calibri" w:eastAsia="Calibri" w:cs="Calibri"/>
         <w:b w:val="0"/>
         <w:i w:val="0"/>
         <w:strike w:val="0"/>
@@ -12641,7 +14206,7 @@
         <w:sz w:val="22"/>
         <w:szCs w:val="22"/>
         <w:u w:val="none" w:color="000000"/>
-        <w:bdr w:val="none" w:sz="0" w:space="0" w:color="auto"/>
+        <w:bdr w:val="none" w:color="auto" w:sz="0" w:space="0"/>
         <w:shd w:val="clear" w:color="auto" w:fill="auto"/>
         <w:vertAlign w:val="baseline"/>
       </w:rPr>
@@ -12655,7 +14220,7 @@
         <w:ind w:left="3600"/>
       </w:pPr>
       <w:rPr>
-        <w:rFonts w:ascii="Calibri" w:eastAsia="Calibri" w:hAnsi="Calibri" w:cs="Calibri"/>
+        <w:rFonts w:ascii="Calibri" w:hAnsi="Calibri" w:eastAsia="Calibri" w:cs="Calibri"/>
         <w:b w:val="0"/>
         <w:i w:val="0"/>
         <w:strike w:val="0"/>
@@ -12664,7 +14229,7 @@
         <w:sz w:val="22"/>
         <w:szCs w:val="22"/>
         <w:u w:val="none" w:color="000000"/>
-        <w:bdr w:val="none" w:sz="0" w:space="0" w:color="auto"/>
+        <w:bdr w:val="none" w:color="auto" w:sz="0" w:space="0"/>
         <w:shd w:val="clear" w:color="auto" w:fill="auto"/>
         <w:vertAlign w:val="baseline"/>
       </w:rPr>
@@ -12678,7 +14243,7 @@
         <w:ind w:left="4320"/>
       </w:pPr>
       <w:rPr>
-        <w:rFonts w:ascii="Calibri" w:eastAsia="Calibri" w:hAnsi="Calibri" w:cs="Calibri"/>
+        <w:rFonts w:ascii="Calibri" w:hAnsi="Calibri" w:eastAsia="Calibri" w:cs="Calibri"/>
         <w:b w:val="0"/>
         <w:i w:val="0"/>
         <w:strike w:val="0"/>
@@ -12687,7 +14252,7 @@
         <w:sz w:val="22"/>
         <w:szCs w:val="22"/>
         <w:u w:val="none" w:color="000000"/>
-        <w:bdr w:val="none" w:sz="0" w:space="0" w:color="auto"/>
+        <w:bdr w:val="none" w:color="auto" w:sz="0" w:space="0"/>
         <w:shd w:val="clear" w:color="auto" w:fill="auto"/>
         <w:vertAlign w:val="baseline"/>
       </w:rPr>
@@ -12701,7 +14266,7 @@
         <w:ind w:left="5040"/>
       </w:pPr>
       <w:rPr>
-        <w:rFonts w:ascii="Calibri" w:eastAsia="Calibri" w:hAnsi="Calibri" w:cs="Calibri"/>
+        <w:rFonts w:ascii="Calibri" w:hAnsi="Calibri" w:eastAsia="Calibri" w:cs="Calibri"/>
         <w:b w:val="0"/>
         <w:i w:val="0"/>
         <w:strike w:val="0"/>
@@ -12710,7 +14275,7 @@
         <w:sz w:val="22"/>
         <w:szCs w:val="22"/>
         <w:u w:val="none" w:color="000000"/>
-        <w:bdr w:val="none" w:sz="0" w:space="0" w:color="auto"/>
+        <w:bdr w:val="none" w:color="auto" w:sz="0" w:space="0"/>
         <w:shd w:val="clear" w:color="auto" w:fill="auto"/>
         <w:vertAlign w:val="baseline"/>
       </w:rPr>
@@ -12724,7 +14289,7 @@
         <w:ind w:left="5760"/>
       </w:pPr>
       <w:rPr>
-        <w:rFonts w:ascii="Calibri" w:eastAsia="Calibri" w:hAnsi="Calibri" w:cs="Calibri"/>
+        <w:rFonts w:ascii="Calibri" w:hAnsi="Calibri" w:eastAsia="Calibri" w:cs="Calibri"/>
         <w:b w:val="0"/>
         <w:i w:val="0"/>
         <w:strike w:val="0"/>
@@ -12733,7 +14298,7 @@
         <w:sz w:val="22"/>
         <w:szCs w:val="22"/>
         <w:u w:val="none" w:color="000000"/>
-        <w:bdr w:val="none" w:sz="0" w:space="0" w:color="auto"/>
+        <w:bdr w:val="none" w:color="auto" w:sz="0" w:space="0"/>
         <w:shd w:val="clear" w:color="auto" w:fill="auto"/>
         <w:vertAlign w:val="baseline"/>
       </w:rPr>
@@ -12747,7 +14312,7 @@
         <w:ind w:left="6480"/>
       </w:pPr>
       <w:rPr>
-        <w:rFonts w:ascii="Calibri" w:eastAsia="Calibri" w:hAnsi="Calibri" w:cs="Calibri"/>
+        <w:rFonts w:ascii="Calibri" w:hAnsi="Calibri" w:eastAsia="Calibri" w:cs="Calibri"/>
         <w:b w:val="0"/>
         <w:i w:val="0"/>
         <w:strike w:val="0"/>
@@ -12756,7 +14321,7 @@
         <w:sz w:val="22"/>
         <w:szCs w:val="22"/>
         <w:u w:val="none" w:color="000000"/>
-        <w:bdr w:val="none" w:sz="0" w:space="0" w:color="auto"/>
+        <w:bdr w:val="none" w:color="auto" w:sz="0" w:space="0"/>
         <w:shd w:val="clear" w:color="auto" w:fill="auto"/>
         <w:vertAlign w:val="baseline"/>
       </w:rPr>
@@ -12982,11 +14547,11 @@
 </file>
 
 <file path=word/styles.xml><?xml version="1.0" encoding="utf-8"?>
-<w:styles xmlns:mc="http://schemas.openxmlformats.org/markup-compatibility/2006" xmlns:r="http://schemas.openxmlformats.org/officeDocument/2006/relationships" xmlns:w="http://schemas.openxmlformats.org/wordprocessingml/2006/main" xmlns:w14="http://schemas.microsoft.com/office/word/2010/wordml" xmlns:w15="http://schemas.microsoft.com/office/word/2012/wordml" xmlns:w16cid="http://schemas.microsoft.com/office/word/2016/wordml/cid" xmlns:w16se="http://schemas.microsoft.com/office/word/2015/wordml/symex" mc:Ignorable="w14 w15 w16se w16cid">
+<w:styles xmlns:wp14="http://schemas.microsoft.com/office/word/2010/wordprocessingDrawing" xmlns:mc="http://schemas.openxmlformats.org/markup-compatibility/2006" xmlns:r="http://schemas.openxmlformats.org/officeDocument/2006/relationships" xmlns:w="http://schemas.openxmlformats.org/wordprocessingml/2006/main" xmlns:w14="http://schemas.microsoft.com/office/word/2010/wordml" xmlns:w15="http://schemas.microsoft.com/office/word/2012/wordml" xmlns:w16cid="http://schemas.microsoft.com/office/word/2016/wordml/cid" xmlns:w16se="http://schemas.microsoft.com/office/word/2015/wordml/symex" mc:Ignorable="w14 w15 w16se w16cid wp14">
   <w:docDefaults>
     <w:rPrDefault>
       <w:rPr>
-        <w:rFonts w:asciiTheme="minorHAnsi" w:eastAsiaTheme="minorEastAsia" w:hAnsiTheme="minorHAnsi" w:cstheme="minorBidi"/>
+        <w:rFonts w:asciiTheme="minorHAnsi" w:hAnsiTheme="minorHAnsi" w:eastAsiaTheme="minorEastAsia" w:cstheme="minorBidi"/>
         <w:sz w:val="22"/>
         <w:szCs w:val="22"/>
         <w:lang w:val="pt-BR" w:eastAsia="pt-BR" w:bidi="ar-SA"/>
@@ -13001,14 +14566,14 @@
   <w:latentStyles w:defLockedState="0" w:defUIPriority="99" w:defSemiHidden="0" w:defUnhideWhenUsed="0" w:defQFormat="0" w:count="375">
     <w:lsdException w:name="Normal" w:uiPriority="0" w:qFormat="1"/>
     <w:lsdException w:name="heading 1" w:uiPriority="9" w:qFormat="1"/>
-    <w:lsdException w:name="heading 2" w:semiHidden="1" w:uiPriority="9" w:unhideWhenUsed="1" w:qFormat="1"/>
-    <w:lsdException w:name="heading 3" w:semiHidden="1" w:uiPriority="9" w:unhideWhenUsed="1" w:qFormat="1"/>
-    <w:lsdException w:name="heading 4" w:semiHidden="1" w:uiPriority="9" w:unhideWhenUsed="1" w:qFormat="1"/>
-    <w:lsdException w:name="heading 5" w:semiHidden="1" w:uiPriority="9" w:unhideWhenUsed="1" w:qFormat="1"/>
-    <w:lsdException w:name="heading 6" w:semiHidden="1" w:uiPriority="9" w:unhideWhenUsed="1" w:qFormat="1"/>
-    <w:lsdException w:name="heading 7" w:semiHidden="1" w:uiPriority="9" w:unhideWhenUsed="1" w:qFormat="1"/>
-    <w:lsdException w:name="heading 8" w:semiHidden="1" w:uiPriority="9" w:unhideWhenUsed="1" w:qFormat="1"/>
-    <w:lsdException w:name="heading 9" w:semiHidden="1" w:uiPriority="9" w:unhideWhenUsed="1" w:qFormat="1"/>
+    <w:lsdException w:name="heading 2" w:uiPriority="9" w:semiHidden="1" w:unhideWhenUsed="1" w:qFormat="1"/>
+    <w:lsdException w:name="heading 3" w:uiPriority="9" w:semiHidden="1" w:unhideWhenUsed="1" w:qFormat="1"/>
+    <w:lsdException w:name="heading 4" w:uiPriority="9" w:semiHidden="1" w:unhideWhenUsed="1" w:qFormat="1"/>
+    <w:lsdException w:name="heading 5" w:uiPriority="9" w:semiHidden="1" w:unhideWhenUsed="1" w:qFormat="1"/>
+    <w:lsdException w:name="heading 6" w:uiPriority="9" w:semiHidden="1" w:unhideWhenUsed="1" w:qFormat="1"/>
+    <w:lsdException w:name="heading 7" w:uiPriority="9" w:semiHidden="1" w:unhideWhenUsed="1" w:qFormat="1"/>
+    <w:lsdException w:name="heading 8" w:uiPriority="9" w:semiHidden="1" w:unhideWhenUsed="1" w:qFormat="1"/>
+    <w:lsdException w:name="heading 9" w:uiPriority="9" w:semiHidden="1" w:unhideWhenUsed="1" w:qFormat="1"/>
     <w:lsdException w:name="index 1" w:semiHidden="1" w:unhideWhenUsed="1"/>
     <w:lsdException w:name="index 2" w:semiHidden="1" w:unhideWhenUsed="1"/>
     <w:lsdException w:name="index 3" w:semiHidden="1" w:unhideWhenUsed="1"/>
@@ -13018,22 +14583,22 @@
     <w:lsdException w:name="index 7" w:semiHidden="1" w:unhideWhenUsed="1"/>
     <w:lsdException w:name="index 8" w:semiHidden="1" w:unhideWhenUsed="1"/>
     <w:lsdException w:name="index 9" w:semiHidden="1" w:unhideWhenUsed="1"/>
-    <w:lsdException w:name="toc 1" w:semiHidden="1" w:uiPriority="39" w:unhideWhenUsed="1"/>
-    <w:lsdException w:name="toc 2" w:semiHidden="1" w:uiPriority="39" w:unhideWhenUsed="1"/>
-    <w:lsdException w:name="toc 3" w:semiHidden="1" w:uiPriority="39" w:unhideWhenUsed="1"/>
-    <w:lsdException w:name="toc 4" w:semiHidden="1" w:uiPriority="39" w:unhideWhenUsed="1"/>
-    <w:lsdException w:name="toc 5" w:semiHidden="1" w:uiPriority="39" w:unhideWhenUsed="1"/>
-    <w:lsdException w:name="toc 6" w:semiHidden="1" w:uiPriority="39" w:unhideWhenUsed="1"/>
-    <w:lsdException w:name="toc 7" w:semiHidden="1" w:uiPriority="39" w:unhideWhenUsed="1"/>
-    <w:lsdException w:name="toc 8" w:semiHidden="1" w:uiPriority="39" w:unhideWhenUsed="1"/>
-    <w:lsdException w:name="toc 9" w:semiHidden="1" w:uiPriority="39" w:unhideWhenUsed="1"/>
+    <w:lsdException w:name="toc 1" w:uiPriority="39" w:semiHidden="1" w:unhideWhenUsed="1"/>
+    <w:lsdException w:name="toc 2" w:uiPriority="39" w:semiHidden="1" w:unhideWhenUsed="1"/>
+    <w:lsdException w:name="toc 3" w:uiPriority="39" w:semiHidden="1" w:unhideWhenUsed="1"/>
+    <w:lsdException w:name="toc 4" w:uiPriority="39" w:semiHidden="1" w:unhideWhenUsed="1"/>
+    <w:lsdException w:name="toc 5" w:uiPriority="39" w:semiHidden="1" w:unhideWhenUsed="1"/>
+    <w:lsdException w:name="toc 6" w:uiPriority="39" w:semiHidden="1" w:unhideWhenUsed="1"/>
+    <w:lsdException w:name="toc 7" w:uiPriority="39" w:semiHidden="1" w:unhideWhenUsed="1"/>
+    <w:lsdException w:name="toc 8" w:uiPriority="39" w:semiHidden="1" w:unhideWhenUsed="1"/>
+    <w:lsdException w:name="toc 9" w:uiPriority="39" w:semiHidden="1" w:unhideWhenUsed="1"/>
     <w:lsdException w:name="Normal Indent" w:semiHidden="1" w:unhideWhenUsed="1"/>
     <w:lsdException w:name="footnote text" w:semiHidden="1" w:unhideWhenUsed="1"/>
     <w:lsdException w:name="annotation text" w:semiHidden="1" w:unhideWhenUsed="1"/>
     <w:lsdException w:name="header" w:semiHidden="1" w:unhideWhenUsed="1"/>
     <w:lsdException w:name="footer" w:semiHidden="1" w:unhideWhenUsed="1"/>
     <w:lsdException w:name="index heading" w:semiHidden="1" w:unhideWhenUsed="1"/>
-    <w:lsdException w:name="caption" w:semiHidden="1" w:uiPriority="35" w:unhideWhenUsed="1" w:qFormat="1"/>
+    <w:lsdException w:name="caption" w:uiPriority="35" w:semiHidden="1" w:unhideWhenUsed="1" w:qFormat="1"/>
     <w:lsdException w:name="table of figures" w:semiHidden="1" w:unhideWhenUsed="1"/>
     <w:lsdException w:name="envelope address" w:semiHidden="1" w:unhideWhenUsed="1"/>
     <w:lsdException w:name="envelope return" w:semiHidden="1" w:unhideWhenUsed="1"/>
@@ -13064,7 +14629,7 @@
     <w:lsdException w:name="Title" w:uiPriority="10" w:qFormat="1"/>
     <w:lsdException w:name="Closing" w:semiHidden="1" w:unhideWhenUsed="1"/>
     <w:lsdException w:name="Signature" w:semiHidden="1" w:unhideWhenUsed="1"/>
-    <w:lsdException w:name="Default Paragraph Font" w:semiHidden="1" w:uiPriority="1" w:unhideWhenUsed="1"/>
+    <w:lsdException w:name="Default Paragraph Font" w:uiPriority="1" w:semiHidden="1" w:unhideWhenUsed="1"/>
     <w:lsdException w:name="Body Text" w:semiHidden="1" w:unhideWhenUsed="1"/>
     <w:lsdException w:name="Body Text Indent" w:semiHidden="1" w:unhideWhenUsed="1"/>
     <w:lsdException w:name="List Continue" w:semiHidden="1" w:unhideWhenUsed="1"/>
@@ -13264,8 +14829,8 @@
     <w:lsdException w:name="Subtle Reference" w:uiPriority="31" w:qFormat="1"/>
     <w:lsdException w:name="Intense Reference" w:uiPriority="32" w:qFormat="1"/>
     <w:lsdException w:name="Book Title" w:uiPriority="33" w:qFormat="1"/>
-    <w:lsdException w:name="Bibliography" w:semiHidden="1" w:uiPriority="37" w:unhideWhenUsed="1"/>
-    <w:lsdException w:name="TOC Heading" w:semiHidden="1" w:uiPriority="39" w:unhideWhenUsed="1" w:qFormat="1"/>
+    <w:lsdException w:name="Bibliography" w:uiPriority="37" w:semiHidden="1" w:unhideWhenUsed="1"/>
+    <w:lsdException w:name="TOC Heading" w:uiPriority="39" w:semiHidden="1" w:unhideWhenUsed="1" w:qFormat="1"/>
     <w:lsdException w:name="Plain Table 1" w:uiPriority="41"/>
     <w:lsdException w:name="Plain Table 2" w:uiPriority="42"/>
     <w:lsdException w:name="Plain Table 3" w:uiPriority="43"/>
@@ -13375,11 +14940,11 @@
     <w:lsdException w:name="Hashtag" w:semiHidden="1" w:unhideWhenUsed="1"/>
     <w:lsdException w:name="Unresolved Mention" w:semiHidden="1" w:unhideWhenUsed="1"/>
   </w:latentStyles>
-  <w:style w:type="paragraph" w:default="1" w:styleId="Normal">
+  <w:style w:type="paragraph" w:styleId="Normal" w:default="1">
     <w:name w:val="Normal"/>
     <w:qFormat/>
     <w:rPr>
-      <w:rFonts w:ascii="Calibri" w:eastAsia="Calibri" w:hAnsi="Calibri" w:cs="Calibri"/>
+      <w:rFonts w:ascii="Calibri" w:hAnsi="Calibri" w:eastAsia="Calibri" w:cs="Calibri"/>
       <w:color w:val="000000"/>
     </w:rPr>
   </w:style>
@@ -13401,7 +14966,7 @@
       <w:outlineLvl w:val="0"/>
     </w:pPr>
     <w:rPr>
-      <w:rFonts w:ascii="Calibri" w:eastAsia="Calibri" w:hAnsi="Calibri" w:cs="Calibri"/>
+      <w:rFonts w:ascii="Calibri" w:hAnsi="Calibri" w:eastAsia="Calibri" w:cs="Calibri"/>
       <w:color w:val="000000" w:themeColor="text1"/>
       <w:sz w:val="32"/>
     </w:rPr>
@@ -13422,7 +14987,7 @@
       <w:outlineLvl w:val="1"/>
     </w:pPr>
     <w:rPr>
-      <w:rFonts w:asciiTheme="majorHAnsi" w:eastAsiaTheme="majorEastAsia" w:hAnsiTheme="majorHAnsi" w:cstheme="majorBidi"/>
+      <w:rFonts w:asciiTheme="majorHAnsi" w:hAnsiTheme="majorHAnsi" w:eastAsiaTheme="majorEastAsia" w:cstheme="majorBidi"/>
       <w:color w:val="C00000"/>
       <w:sz w:val="28"/>
       <w:szCs w:val="26"/>
@@ -13444,19 +15009,19 @@
       <w:outlineLvl w:val="2"/>
     </w:pPr>
     <w:rPr>
-      <w:rFonts w:asciiTheme="majorHAnsi" w:eastAsiaTheme="majorEastAsia" w:hAnsiTheme="majorHAnsi" w:cstheme="majorBidi"/>
+      <w:rFonts w:asciiTheme="majorHAnsi" w:hAnsiTheme="majorHAnsi" w:eastAsiaTheme="majorEastAsia" w:cstheme="majorBidi"/>
       <w:color w:val="C00000"/>
       <w:sz w:val="24"/>
       <w:szCs w:val="24"/>
     </w:rPr>
   </w:style>
-  <w:style w:type="character" w:default="1" w:styleId="Fontepargpadro">
+  <w:style w:type="character" w:styleId="Fontepargpadro" w:default="1">
     <w:name w:val="Default Paragraph Font"/>
     <w:uiPriority w:val="1"/>
     <w:semiHidden/>
     <w:unhideWhenUsed/>
   </w:style>
-  <w:style w:type="table" w:default="1" w:styleId="Tabelanormal">
+  <w:style w:type="table" w:styleId="Tabelanormal" w:default="1">
     <w:name w:val="Normal Table"/>
     <w:uiPriority w:val="99"/>
     <w:semiHidden/>
@@ -13471,25 +15036,25 @@
       </w:tblCellMar>
     </w:tblPr>
   </w:style>
-  <w:style w:type="numbering" w:default="1" w:styleId="Semlista">
+  <w:style w:type="numbering" w:styleId="Semlista" w:default="1">
     <w:name w:val="No List"/>
     <w:uiPriority w:val="99"/>
     <w:semiHidden/>
     <w:unhideWhenUsed/>
   </w:style>
-  <w:style w:type="character" w:customStyle="1" w:styleId="Ttulo1Char">
+  <w:style w:type="character" w:styleId="Ttulo1Char" w:customStyle="1">
     <w:name w:val="Título 1 Char"/>
     <w:link w:val="Ttulo1"/>
     <w:uiPriority w:val="9"/>
     <w:rsid w:val="006C296B"/>
     <w:rPr>
-      <w:rFonts w:ascii="Calibri" w:eastAsia="Calibri" w:hAnsi="Calibri" w:cs="Calibri"/>
+      <w:rFonts w:ascii="Calibri" w:hAnsi="Calibri" w:eastAsia="Calibri" w:cs="Calibri"/>
       <w:color w:val="000000" w:themeColor="text1"/>
       <w:sz w:val="32"/>
     </w:rPr>
   </w:style>
-  <w:style w:type="table" w:customStyle="1" w:styleId="TableGrid">
-    <w:name w:val="TableGrid"/>
+  <w:style w:type="table" w:styleId="TableGrid" w:customStyle="1">
+    <w:name w:val="Table Grid"/>
     <w:pPr>
       <w:spacing w:after="0" w:line="240" w:lineRule="auto"/>
     </w:pPr>
@@ -13502,34 +15067,34 @@
       </w:tblCellMar>
     </w:tblPr>
   </w:style>
-  <w:style w:type="character" w:customStyle="1" w:styleId="Ttulo2Char">
+  <w:style w:type="character" w:styleId="Ttulo2Char" w:customStyle="1">
     <w:name w:val="Título 2 Char"/>
     <w:basedOn w:val="Fontepargpadro"/>
     <w:link w:val="Ttulo2"/>
     <w:uiPriority w:val="9"/>
     <w:rsid w:val="00411339"/>
     <w:rPr>
-      <w:rFonts w:asciiTheme="majorHAnsi" w:eastAsiaTheme="majorEastAsia" w:hAnsiTheme="majorHAnsi" w:cstheme="majorBidi"/>
+      <w:rFonts w:asciiTheme="majorHAnsi" w:hAnsiTheme="majorHAnsi" w:eastAsiaTheme="majorEastAsia" w:cstheme="majorBidi"/>
       <w:color w:val="C00000"/>
       <w:sz w:val="28"/>
       <w:szCs w:val="26"/>
     </w:rPr>
   </w:style>
-  <w:style w:type="character" w:customStyle="1" w:styleId="Ttulo3Char">
+  <w:style w:type="character" w:styleId="Ttulo3Char" w:customStyle="1">
     <w:name w:val="Título 3 Char"/>
     <w:basedOn w:val="Fontepargpadro"/>
     <w:link w:val="Ttulo3"/>
     <w:uiPriority w:val="9"/>
     <w:rsid w:val="00411339"/>
     <w:rPr>
-      <w:rFonts w:asciiTheme="majorHAnsi" w:eastAsiaTheme="majorEastAsia" w:hAnsiTheme="majorHAnsi" w:cstheme="majorBidi"/>
+      <w:rFonts w:asciiTheme="majorHAnsi" w:hAnsiTheme="majorHAnsi" w:eastAsiaTheme="majorEastAsia" w:cstheme="majorBidi"/>
       <w:color w:val="C00000"/>
       <w:sz w:val="24"/>
       <w:szCs w:val="24"/>
     </w:rPr>
   </w:style>
   <w:style w:type="table" w:styleId="Tabelacomgrade">
-    <w:name w:val="Table Grid"/>
+    <w:name w:val="Table Grid0"/>
     <w:basedOn w:val="Tabelanormal"/>
     <w:uiPriority w:val="39"/>
     <w:rsid w:val="00B80690"/>
@@ -13538,12 +15103,12 @@
     </w:pPr>
     <w:tblPr>
       <w:tblBorders>
-        <w:top w:val="single" w:sz="4" w:space="0" w:color="auto"/>
-        <w:left w:val="single" w:sz="4" w:space="0" w:color="auto"/>
-        <w:bottom w:val="single" w:sz="4" w:space="0" w:color="auto"/>
-        <w:right w:val="single" w:sz="4" w:space="0" w:color="auto"/>
-        <w:insideH w:val="single" w:sz="4" w:space="0" w:color="auto"/>
-        <w:insideV w:val="single" w:sz="4" w:space="0" w:color="auto"/>
+        <w:top w:val="single" w:color="auto" w:sz="4" w:space="0"/>
+        <w:left w:val="single" w:color="auto" w:sz="4" w:space="0"/>
+        <w:bottom w:val="single" w:color="auto" w:sz="4" w:space="0"/>
+        <w:right w:val="single" w:color="auto" w:sz="4" w:space="0"/>
+        <w:insideH w:val="single" w:color="auto" w:sz="4" w:space="0"/>
+        <w:insideV w:val="single" w:color="auto" w:sz="4" w:space="0"/>
       </w:tblBorders>
     </w:tblPr>
   </w:style>
@@ -13563,7 +15128,7 @@
       <w:outlineLvl w:val="9"/>
     </w:pPr>
     <w:rPr>
-      <w:rFonts w:asciiTheme="majorHAnsi" w:eastAsiaTheme="majorEastAsia" w:hAnsiTheme="majorHAnsi" w:cstheme="majorBidi"/>
+      <w:rFonts w:asciiTheme="majorHAnsi" w:hAnsiTheme="majorHAnsi" w:eastAsiaTheme="majorEastAsia" w:cstheme="majorBidi"/>
       <w:color w:val="2F5496" w:themeColor="accent1" w:themeShade="BF"/>
       <w:szCs w:val="32"/>
     </w:rPr>
@@ -13620,7 +15185,7 @@
       <w:ind w:left="440"/>
     </w:pPr>
     <w:rPr>
-      <w:rFonts w:asciiTheme="minorHAnsi" w:eastAsiaTheme="minorEastAsia" w:hAnsiTheme="minorHAnsi" w:cs="Times New Roman"/>
+      <w:rFonts w:cs="Times New Roman" w:asciiTheme="minorHAnsi" w:hAnsiTheme="minorHAnsi" w:eastAsiaTheme="minorEastAsia"/>
       <w:color w:val="auto"/>
     </w:rPr>
   </w:style>
@@ -13646,13 +15211,13 @@
       <w:spacing w:before="100" w:beforeAutospacing="1" w:after="100" w:afterAutospacing="1" w:line="240" w:lineRule="auto"/>
     </w:pPr>
     <w:rPr>
-      <w:rFonts w:ascii="Times New Roman" w:eastAsia="Times New Roman" w:hAnsi="Times New Roman" w:cs="Times New Roman"/>
+      <w:rFonts w:ascii="Times New Roman" w:hAnsi="Times New Roman" w:eastAsia="Times New Roman" w:cs="Times New Roman"/>
       <w:color w:val="auto"/>
       <w:sz w:val="24"/>
       <w:szCs w:val="24"/>
     </w:rPr>
   </w:style>
-  <w:style w:type="character" w:customStyle="1" w:styleId="apple-tab-span">
+  <w:style w:type="character" w:styleId="apple-tab-span" w:customStyle="1">
     <w:name w:val="apple-tab-span"/>
     <w:basedOn w:val="Fontepargpadro"/>
     <w:rsid w:val="002A67D8"/>
@@ -13670,6 +15235,39 @@
     </w:rPr>
   </w:style>
 </w:styles>
+</file>
+
+<file path=word/glossary/document.xml><?xml version="1.0" encoding="utf-8"?>
+<w:glossaryDocument xmlns:w14="http://schemas.microsoft.com/office/word/2010/wordml" xmlns:w="http://schemas.openxmlformats.org/wordprocessingml/2006/main">
+  <w:docParts>
+    <w:docPart>
+      <w:docPartPr>
+        <w:name w:val="DefaultPlaceholder_1081868574"/>
+        <w:category>
+          <w:name w:val="General"/>
+          <w:gallery w:val="placeholder"/>
+        </w:category>
+        <w:types>
+          <w:type w:val="bbPlcHdr"/>
+        </w:types>
+        <w:behaviors>
+          <w:behavior w:val="content"/>
+        </w:behaviors>
+        <w:guid w:val="{910b0d87-57d6-43ee-9515-73ab9366e60f}"/>
+      </w:docPartPr>
+      <w:docPartBody>
+        <w:p>
+          <w:r>
+            <w:rPr>
+              <w:rStyle w:val="PlaceholderText"/>
+            </w:rPr>
+            <w:t/>
+          </w:r>
+        </w:p>
+      </w:docPartBody>
+    </w:docPart>
+  </w:docParts>
+</w:glossaryDocument>
 </file>
 
 <file path=word/ink/ink1.xml><?xml version="1.0" encoding="utf-8"?>

</xml_diff>